<commit_message>
15 Oktober 2021 Afternoon
</commit_message>
<xml_diff>
--- a/rps-hybrid-case-method-team-based/IN232-MATDIS.docx
+++ b/rps-hybrid-case-method-team-based/IN232-MATDIS.docx
@@ -2727,14 +2727,14 @@
               <w:pStyle w:val="LO-normal"/>
               <w:jc w:val="both"/>
               <w:rPr>
-                <w:rFonts w:ascii="Calibri" w:eastAsia="Calibri" w:hAnsi="Calibri" w:cs="Calibri"/>
-                <w:sz w:val="22"/>
-                <w:szCs w:val="22"/>
-              </w:rPr>
-            </w:pPr>
-            <w:r>
-              <w:rPr>
-                <w:rFonts w:ascii="Calibri" w:eastAsia="Calibri" w:hAnsi="Calibri" w:cs="Calibri"/>
+                <w:rFonts w:asciiTheme="minorHAnsi" w:eastAsia="Calibri" w:hAnsiTheme="minorHAnsi" w:cs="Calibri"/>
+                <w:sz w:val="22"/>
+                <w:szCs w:val="22"/>
+              </w:rPr>
+            </w:pPr>
+            <w:r>
+              <w:rPr>
+                <w:rFonts w:asciiTheme="minorHAnsi" w:eastAsia="Calibri" w:hAnsiTheme="minorHAnsi" w:cs="Calibri"/>
                 <w:sz w:val="22"/>
                 <w:szCs w:val="22"/>
               </w:rPr>
@@ -2742,7 +2742,7 @@
             </w:r>
             <w:r>
               <w:rPr>
-                <w:rFonts w:ascii="Calibri" w:eastAsia="Calibri" w:hAnsi="Calibri" w:cs="Calibri"/>
+                <w:rFonts w:asciiTheme="minorHAnsi" w:eastAsia="Calibri" w:hAnsiTheme="minorHAnsi" w:cs="Calibri"/>
                 <w:i/>
                 <w:sz w:val="22"/>
                 <w:szCs w:val="22"/>
@@ -2751,7 +2751,7 @@
             </w:r>
             <w:r>
               <w:rPr>
-                <w:rFonts w:ascii="Calibri" w:eastAsia="Calibri" w:hAnsi="Calibri" w:cs="Calibri"/>
+                <w:rFonts w:asciiTheme="minorHAnsi" w:eastAsia="Calibri" w:hAnsiTheme="minorHAnsi" w:cs="Calibri"/>
                 <w:sz w:val="22"/>
                 <w:szCs w:val="22"/>
               </w:rPr>
@@ -2759,7 +2759,7 @@
             </w:r>
             <w:r>
               <w:rPr>
-                <w:rFonts w:ascii="Calibri" w:eastAsia="Calibri" w:hAnsi="Calibri" w:cs="Calibri"/>
+                <w:rFonts w:asciiTheme="minorHAnsi" w:eastAsia="Calibri" w:hAnsiTheme="minorHAnsi" w:cs="Calibri"/>
                 <w:sz w:val="22"/>
                 <w:szCs w:val="22"/>
               </w:rPr>
@@ -2767,7 +2767,7 @@
             </w:r>
             <w:r>
               <w:rPr>
-                <w:rFonts w:ascii="Calibri" w:eastAsia="Calibri" w:hAnsi="Calibri" w:cs="Calibri"/>
+                <w:rFonts w:asciiTheme="minorHAnsi" w:eastAsia="Calibri" w:hAnsiTheme="minorHAnsi" w:cs="Calibri"/>
                 <w:sz w:val="22"/>
                 <w:szCs w:val="22"/>
               </w:rPr>
@@ -2775,7 +2775,7 @@
             </w:r>
             <w:r>
               <w:rPr>
-                <w:rFonts w:ascii="Calibri" w:eastAsia="Calibri" w:hAnsi="Calibri" w:cs="Calibri"/>
+                <w:rFonts w:asciiTheme="minorHAnsi" w:eastAsia="Calibri" w:hAnsiTheme="minorHAnsi" w:cs="Calibri"/>
                 <w:sz w:val="22"/>
                 <w:szCs w:val="22"/>
               </w:rPr>
@@ -2783,7 +2783,7 @@
             </w:r>
             <w:r>
               <w:rPr>
-                <w:rFonts w:ascii="Calibri" w:eastAsia="Calibri" w:hAnsi="Calibri" w:cs="Calibri"/>
+                <w:rFonts w:asciiTheme="minorHAnsi" w:eastAsia="Calibri" w:hAnsiTheme="minorHAnsi" w:cs="Calibri"/>
                 <w:sz w:val="22"/>
                 <w:szCs w:val="22"/>
               </w:rPr>
@@ -2791,7 +2791,7 @@
             </w:r>
             <w:r>
               <w:rPr>
-                <w:rFonts w:ascii="Calibri" w:eastAsia="Calibri" w:hAnsi="Calibri" w:cs="Calibri"/>
+                <w:rFonts w:asciiTheme="minorHAnsi" w:eastAsia="Calibri" w:hAnsiTheme="minorHAnsi" w:cs="Calibri"/>
                 <w:sz w:val="22"/>
                 <w:szCs w:val="22"/>
               </w:rPr>
@@ -2799,7 +2799,7 @@
             </w:r>
             <w:r>
               <w:rPr>
-                <w:rFonts w:ascii="Calibri" w:eastAsia="Calibri" w:hAnsi="Calibri" w:cs="Calibri"/>
+                <w:rFonts w:asciiTheme="minorHAnsi" w:eastAsia="Calibri" w:hAnsiTheme="minorHAnsi" w:cs="Calibri"/>
                 <w:sz w:val="22"/>
                 <w:szCs w:val="22"/>
               </w:rPr>
@@ -2807,7 +2807,7 @@
             </w:r>
             <w:r>
               <w:rPr>
-                <w:rFonts w:ascii="Calibri" w:eastAsia="Calibri" w:hAnsi="Calibri" w:cs="Calibri"/>
+                <w:rFonts w:asciiTheme="minorHAnsi" w:eastAsia="Calibri" w:hAnsiTheme="minorHAnsi" w:cs="Calibri"/>
                 <w:sz w:val="22"/>
                 <w:szCs w:val="22"/>
               </w:rPr>
@@ -2896,14 +2896,14 @@
               <w:pStyle w:val="LO-normal"/>
               <w:jc w:val="both"/>
               <w:rPr>
-                <w:rFonts w:ascii="Calibri" w:eastAsia="Calibri" w:hAnsi="Calibri" w:cs="Calibri"/>
-                <w:sz w:val="22"/>
-                <w:szCs w:val="22"/>
-              </w:rPr>
-            </w:pPr>
-            <w:r>
-              <w:rPr>
-                <w:rFonts w:ascii="Calibri" w:eastAsia="Calibri" w:hAnsi="Calibri" w:cs="Calibri"/>
+                <w:rFonts w:asciiTheme="minorHAnsi" w:eastAsia="Calibri" w:hAnsiTheme="minorHAnsi" w:cs="Calibri"/>
+                <w:sz w:val="22"/>
+                <w:szCs w:val="22"/>
+              </w:rPr>
+            </w:pPr>
+            <w:r>
+              <w:rPr>
+                <w:rFonts w:asciiTheme="minorHAnsi" w:eastAsia="Calibri" w:hAnsiTheme="minorHAnsi" w:cs="Calibri"/>
                 <w:sz w:val="22"/>
                 <w:szCs w:val="22"/>
               </w:rPr>
@@ -2911,7 +2911,7 @@
             </w:r>
             <w:r>
               <w:rPr>
-                <w:rFonts w:ascii="Calibri" w:eastAsia="Calibri" w:hAnsi="Calibri" w:cs="Calibri"/>
+                <w:rFonts w:asciiTheme="minorHAnsi" w:eastAsia="Calibri" w:hAnsiTheme="minorHAnsi" w:cs="Calibri"/>
                 <w:sz w:val="22"/>
                 <w:szCs w:val="22"/>
               </w:rPr>
@@ -2919,7 +2919,7 @@
             </w:r>
             <w:r>
               <w:rPr>
-                <w:rFonts w:ascii="Calibri" w:eastAsia="Calibri" w:hAnsi="Calibri" w:cs="Calibri"/>
+                <w:rFonts w:asciiTheme="minorHAnsi" w:eastAsia="Calibri" w:hAnsiTheme="minorHAnsi" w:cs="Calibri"/>
                 <w:sz w:val="22"/>
                 <w:szCs w:val="22"/>
               </w:rPr>
@@ -2927,7 +2927,7 @@
             </w:r>
             <w:r>
               <w:rPr>
-                <w:rFonts w:ascii="Calibri" w:eastAsia="Calibri" w:hAnsi="Calibri" w:cs="Calibri"/>
+                <w:rFonts w:asciiTheme="minorHAnsi" w:eastAsia="Calibri" w:hAnsiTheme="minorHAnsi" w:cs="Calibri"/>
                 <w:sz w:val="22"/>
                 <w:szCs w:val="22"/>
               </w:rPr>
@@ -3033,15 +3033,7 @@
                 <w:sz w:val="22"/>
                 <w:szCs w:val="22"/>
               </w:rPr>
-              <w:t xml:space="preserve"> teknik induksi matematika</w:t>
-            </w:r>
-            <w:r>
-              <w:rPr>
-                <w:rFonts w:asciiTheme="minorHAnsi" w:hAnsiTheme="minorHAnsi"/>
-                <w:sz w:val="22"/>
-                <w:szCs w:val="22"/>
-              </w:rPr>
-              <w:t xml:space="preserve"> sehingga mampu </w:t>
+              <w:t xml:space="preserve"> teknik induksi matematika sehingga mampu </w:t>
             </w:r>
             <w:r>
               <w:rPr>
@@ -3154,10 +3146,27 @@
             </w:tcBorders>
           </w:tcPr>
           <w:p>
-            <w:r>
+            <w:pPr>
+              <w:rPr>
+                <w:rFonts w:asciiTheme="minorHAnsi" w:hAnsiTheme="minorHAnsi"/>
+                <w:sz w:val="22"/>
+                <w:szCs w:val="22"/>
+              </w:rPr>
+            </w:pPr>
+            <w:r>
+              <w:rPr>
+                <w:rFonts w:asciiTheme="minorHAnsi" w:hAnsiTheme="minorHAnsi"/>
+                <w:sz w:val="22"/>
+                <w:szCs w:val="22"/>
+              </w:rPr>
               <w:t>Menyebutkan suku-suku dari suatu barisan</w:t>
             </w:r>
             <w:r>
+              <w:rPr>
+                <w:rFonts w:asciiTheme="minorHAnsi" w:hAnsiTheme="minorHAnsi"/>
+                <w:sz w:val="22"/>
+                <w:szCs w:val="22"/>
+              </w:rPr>
               <w:t xml:space="preserve"> </w:t>
             </w:r>
           </w:p>
@@ -3243,14 +3252,14 @@
               <w:pStyle w:val="LO-normal"/>
               <w:jc w:val="both"/>
               <w:rPr>
-                <w:rFonts w:ascii="Calibri" w:eastAsia="Calibri" w:hAnsi="Calibri" w:cs="Calibri"/>
-                <w:sz w:val="22"/>
-                <w:szCs w:val="22"/>
-              </w:rPr>
-            </w:pPr>
-            <w:r>
-              <w:rPr>
-                <w:rFonts w:ascii="Calibri" w:eastAsia="Calibri" w:hAnsi="Calibri" w:cs="Calibri"/>
+                <w:rFonts w:asciiTheme="minorHAnsi" w:eastAsia="Calibri" w:hAnsiTheme="minorHAnsi" w:cs="Calibri"/>
+                <w:sz w:val="22"/>
+                <w:szCs w:val="22"/>
+              </w:rPr>
+            </w:pPr>
+            <w:r>
+              <w:rPr>
+                <w:rFonts w:asciiTheme="minorHAnsi" w:eastAsia="Calibri" w:hAnsiTheme="minorHAnsi" w:cs="Calibri"/>
                 <w:sz w:val="22"/>
                 <w:szCs w:val="22"/>
               </w:rPr>
@@ -3258,7 +3267,7 @@
             </w:r>
             <w:r>
               <w:rPr>
-                <w:rFonts w:ascii="Calibri" w:eastAsia="Calibri" w:hAnsi="Calibri" w:cs="Calibri"/>
+                <w:rFonts w:asciiTheme="minorHAnsi" w:eastAsia="Calibri" w:hAnsiTheme="minorHAnsi" w:cs="Calibri"/>
                 <w:sz w:val="22"/>
                 <w:szCs w:val="22"/>
               </w:rPr>
@@ -3266,7 +3275,7 @@
             </w:r>
             <w:r>
               <w:rPr>
-                <w:rFonts w:ascii="Calibri" w:eastAsia="Calibri" w:hAnsi="Calibri" w:cs="Calibri"/>
+                <w:rFonts w:asciiTheme="minorHAnsi" w:eastAsia="Calibri" w:hAnsiTheme="minorHAnsi" w:cs="Calibri"/>
                 <w:sz w:val="22"/>
                 <w:szCs w:val="22"/>
               </w:rPr>
@@ -3358,15 +3367,25 @@
               <w:pStyle w:val="LO-normal"/>
               <w:jc w:val="both"/>
               <w:rPr>
-                <w:rFonts w:ascii="Calibri" w:eastAsia="Calibri" w:hAnsi="Calibri" w:cs="Calibri"/>
-                <w:sz w:val="22"/>
-                <w:szCs w:val="22"/>
-              </w:rPr>
-            </w:pPr>
-            <w:r>
+                <w:rFonts w:asciiTheme="minorHAnsi" w:eastAsia="Calibri" w:hAnsiTheme="minorHAnsi" w:cs="Calibri"/>
+                <w:sz w:val="22"/>
+                <w:szCs w:val="22"/>
+              </w:rPr>
+            </w:pPr>
+            <w:r>
+              <w:rPr>
+                <w:rFonts w:asciiTheme="minorHAnsi" w:hAnsiTheme="minorHAnsi"/>
+                <w:sz w:val="22"/>
+                <w:szCs w:val="22"/>
+              </w:rPr>
               <w:t xml:space="preserve">Menjabarkan definisi relasi rekurensi sehingga mampu membuat relasi rekurensi dari  suatu </w:t>
             </w:r>
             <w:r>
+              <w:rPr>
+                <w:rFonts w:asciiTheme="minorHAnsi" w:hAnsiTheme="minorHAnsi"/>
+                <w:sz w:val="22"/>
+                <w:szCs w:val="22"/>
+              </w:rPr>
               <w:t>problem yang diberikan</w:t>
             </w:r>
           </w:p>
@@ -3455,14 +3474,14 @@
               <w:pStyle w:val="LO-normal"/>
               <w:jc w:val="both"/>
               <w:rPr>
-                <w:rFonts w:ascii="Calibri" w:eastAsia="Calibri" w:hAnsi="Calibri" w:cs="Calibri"/>
-                <w:sz w:val="22"/>
-                <w:szCs w:val="22"/>
-              </w:rPr>
-            </w:pPr>
-            <w:r>
-              <w:rPr>
-                <w:rFonts w:ascii="Calibri" w:eastAsia="Calibri" w:hAnsi="Calibri" w:cs="Calibri"/>
+                <w:rFonts w:asciiTheme="minorHAnsi" w:eastAsia="Calibri" w:hAnsiTheme="minorHAnsi" w:cs="Calibri"/>
+                <w:sz w:val="22"/>
+                <w:szCs w:val="22"/>
+              </w:rPr>
+            </w:pPr>
+            <w:r>
+              <w:rPr>
+                <w:rFonts w:asciiTheme="minorHAnsi" w:eastAsia="Calibri" w:hAnsiTheme="minorHAnsi" w:cs="Calibri"/>
                 <w:sz w:val="22"/>
                 <w:szCs w:val="22"/>
               </w:rPr>
@@ -3470,7 +3489,7 @@
             </w:r>
             <w:r>
               <w:rPr>
-                <w:rFonts w:ascii="Calibri" w:eastAsia="Calibri" w:hAnsi="Calibri" w:cs="Calibri"/>
+                <w:rFonts w:asciiTheme="minorHAnsi" w:eastAsia="Calibri" w:hAnsiTheme="minorHAnsi" w:cs="Calibri"/>
                 <w:sz w:val="22"/>
                 <w:szCs w:val="22"/>
               </w:rPr>
@@ -3573,14 +3592,14 @@
               <w:pStyle w:val="LO-normal"/>
               <w:jc w:val="both"/>
               <w:rPr>
-                <w:rFonts w:ascii="Calibri" w:eastAsia="Calibri" w:hAnsi="Calibri" w:cs="Calibri"/>
-                <w:sz w:val="22"/>
-                <w:szCs w:val="22"/>
-              </w:rPr>
-            </w:pPr>
-            <w:r>
-              <w:rPr>
-                <w:rFonts w:ascii="Calibri" w:eastAsia="Calibri" w:hAnsi="Calibri" w:cs="Calibri"/>
+                <w:rFonts w:asciiTheme="minorHAnsi" w:eastAsia="Calibri" w:hAnsiTheme="minorHAnsi" w:cs="Calibri"/>
+                <w:sz w:val="22"/>
+                <w:szCs w:val="22"/>
+              </w:rPr>
+            </w:pPr>
+            <w:r>
+              <w:rPr>
+                <w:rFonts w:asciiTheme="minorHAnsi" w:eastAsia="Calibri" w:hAnsiTheme="minorHAnsi" w:cs="Calibri"/>
                 <w:sz w:val="22"/>
                 <w:szCs w:val="22"/>
               </w:rPr>
@@ -3588,7 +3607,7 @@
             </w:r>
             <w:r>
               <w:rPr>
-                <w:rFonts w:ascii="Calibri" w:eastAsia="Calibri" w:hAnsi="Calibri" w:cs="Calibri"/>
+                <w:rFonts w:asciiTheme="minorHAnsi" w:eastAsia="Calibri" w:hAnsiTheme="minorHAnsi" w:cs="Calibri"/>
                 <w:sz w:val="22"/>
                 <w:szCs w:val="22"/>
               </w:rPr>
@@ -3664,14 +3683,14 @@
               <w:pStyle w:val="LO-normal"/>
               <w:jc w:val="both"/>
               <w:rPr>
-                <w:rFonts w:ascii="Calibri" w:eastAsia="Calibri" w:hAnsi="Calibri" w:cs="Calibri"/>
-                <w:sz w:val="22"/>
-                <w:szCs w:val="22"/>
-              </w:rPr>
-            </w:pPr>
-            <w:r>
-              <w:rPr>
-                <w:rFonts w:ascii="Calibri" w:eastAsia="Calibri" w:hAnsi="Calibri" w:cs="Calibri"/>
+                <w:rFonts w:asciiTheme="minorHAnsi" w:eastAsia="Calibri" w:hAnsiTheme="minorHAnsi" w:cs="Calibri"/>
+                <w:sz w:val="22"/>
+                <w:szCs w:val="22"/>
+              </w:rPr>
+            </w:pPr>
+            <w:r>
+              <w:rPr>
+                <w:rFonts w:asciiTheme="minorHAnsi" w:eastAsia="Calibri" w:hAnsiTheme="minorHAnsi" w:cs="Calibri"/>
                 <w:sz w:val="22"/>
                 <w:szCs w:val="22"/>
               </w:rPr>
@@ -3747,14 +3766,14 @@
               <w:pStyle w:val="LO-normal"/>
               <w:jc w:val="both"/>
               <w:rPr>
-                <w:rFonts w:ascii="Calibri" w:eastAsia="Calibri" w:hAnsi="Calibri" w:cs="Calibri"/>
-                <w:sz w:val="22"/>
-                <w:szCs w:val="22"/>
-              </w:rPr>
-            </w:pPr>
-            <w:r>
-              <w:rPr>
-                <w:rFonts w:ascii="Calibri" w:eastAsia="Calibri" w:hAnsi="Calibri" w:cs="Calibri"/>
+                <w:rFonts w:asciiTheme="minorHAnsi" w:eastAsia="Calibri" w:hAnsiTheme="minorHAnsi" w:cs="Calibri"/>
+                <w:sz w:val="22"/>
+                <w:szCs w:val="22"/>
+              </w:rPr>
+            </w:pPr>
+            <w:r>
+              <w:rPr>
+                <w:rFonts w:asciiTheme="minorHAnsi" w:eastAsia="Calibri" w:hAnsiTheme="minorHAnsi" w:cs="Calibri"/>
                 <w:sz w:val="22"/>
                 <w:szCs w:val="22"/>
               </w:rPr>
@@ -3762,7 +3781,7 @@
             </w:r>
             <w:r>
               <w:rPr>
-                <w:rFonts w:ascii="Calibri" w:eastAsia="Calibri" w:hAnsi="Calibri" w:cs="Calibri"/>
+                <w:rFonts w:asciiTheme="minorHAnsi" w:eastAsia="Calibri" w:hAnsiTheme="minorHAnsi" w:cs="Calibri"/>
                 <w:sz w:val="22"/>
                 <w:szCs w:val="22"/>
               </w:rPr>
@@ -3770,7 +3789,7 @@
             </w:r>
             <w:r>
               <w:rPr>
-                <w:rFonts w:ascii="Calibri" w:eastAsia="Calibri" w:hAnsi="Calibri" w:cs="Calibri"/>
+                <w:rFonts w:asciiTheme="minorHAnsi" w:eastAsia="Calibri" w:hAnsiTheme="minorHAnsi" w:cs="Calibri"/>
                 <w:sz w:val="22"/>
                 <w:szCs w:val="22"/>
               </w:rPr>
@@ -3846,18 +3865,34 @@
               <w:pStyle w:val="LO-normal"/>
               <w:jc w:val="both"/>
               <w:rPr>
-                <w:rFonts w:ascii="Calibri" w:eastAsia="Calibri" w:hAnsi="Calibri" w:cs="Calibri"/>
-                <w:sz w:val="22"/>
-                <w:szCs w:val="22"/>
-              </w:rPr>
-            </w:pPr>
-            <w:r>
-              <w:rPr>
-                <w:rFonts w:ascii="Calibri" w:eastAsia="Calibri" w:hAnsi="Calibri" w:cs="Calibri"/>
-                <w:sz w:val="22"/>
-                <w:szCs w:val="22"/>
-              </w:rPr>
-              <w:t>Mengkalkulasi elemen-elemen dari suatu himpunan dengan aturan tambah dengan teliti dan akurat</w:t>
+                <w:rFonts w:asciiTheme="minorHAnsi" w:eastAsia="Calibri" w:hAnsiTheme="minorHAnsi" w:cs="Calibri"/>
+                <w:sz w:val="22"/>
+                <w:szCs w:val="22"/>
+              </w:rPr>
+            </w:pPr>
+            <w:r>
+              <w:rPr>
+                <w:rFonts w:asciiTheme="minorHAnsi" w:eastAsia="Calibri" w:hAnsiTheme="minorHAnsi" w:cs="Calibri"/>
+                <w:sz w:val="22"/>
+                <w:szCs w:val="22"/>
+              </w:rPr>
+              <w:t xml:space="preserve">Mengkalkulasi elemen-elemen dari suatu himpunan </w:t>
+            </w:r>
+            <w:r>
+              <w:rPr>
+                <w:rFonts w:asciiTheme="minorHAnsi" w:eastAsia="Calibri" w:hAnsiTheme="minorHAnsi" w:cs="Calibri"/>
+                <w:sz w:val="22"/>
+                <w:szCs w:val="22"/>
+              </w:rPr>
+              <w:t>yang disjoint dengan aturan tambah secara</w:t>
+            </w:r>
+            <w:r>
+              <w:rPr>
+                <w:rFonts w:asciiTheme="minorHAnsi" w:eastAsia="Calibri" w:hAnsiTheme="minorHAnsi" w:cs="Calibri"/>
+                <w:sz w:val="22"/>
+                <w:szCs w:val="22"/>
+              </w:rPr>
+              <w:t xml:space="preserve"> teliti dan akurat</w:t>
             </w:r>
           </w:p>
         </w:tc>
@@ -3929,11 +3964,35 @@
               <w:pStyle w:val="LO-normal"/>
               <w:jc w:val="both"/>
               <w:rPr>
-                <w:rFonts w:ascii="Calibri" w:eastAsia="Calibri" w:hAnsi="Calibri" w:cs="Calibri"/>
-                <w:sz w:val="22"/>
-                <w:szCs w:val="22"/>
-              </w:rPr>
-            </w:pPr>
+                <w:rFonts w:asciiTheme="minorHAnsi" w:eastAsia="Calibri" w:hAnsiTheme="minorHAnsi" w:cs="Calibri"/>
+                <w:sz w:val="22"/>
+                <w:szCs w:val="22"/>
+              </w:rPr>
+            </w:pPr>
+            <w:r>
+              <w:rPr>
+                <w:rFonts w:asciiTheme="minorHAnsi" w:eastAsia="Calibri" w:hAnsiTheme="minorHAnsi" w:cs="Calibri"/>
+                <w:sz w:val="22"/>
+                <w:szCs w:val="22"/>
+              </w:rPr>
+              <w:t xml:space="preserve">Menerapkan prinsip Pigeon Hole untuk menghitung </w:t>
+            </w:r>
+            <w:r>
+              <w:rPr>
+                <w:rFonts w:asciiTheme="minorHAnsi" w:eastAsia="Calibri" w:hAnsiTheme="minorHAnsi" w:cs="Calibri"/>
+                <w:sz w:val="22"/>
+                <w:szCs w:val="22"/>
+              </w:rPr>
+              <w:t xml:space="preserve">berapa kemungkinan minimum (paling sedikit) </w:t>
+            </w:r>
+            <w:r>
+              <w:rPr>
+                <w:rFonts w:asciiTheme="minorHAnsi" w:eastAsia="Calibri" w:hAnsiTheme="minorHAnsi" w:cs="Calibri"/>
+                <w:sz w:val="22"/>
+                <w:szCs w:val="22"/>
+              </w:rPr>
+              <w:t>secara sistematis</w:t>
+            </w:r>
           </w:p>
         </w:tc>
       </w:tr>
@@ -4004,11 +4063,19 @@
               <w:pStyle w:val="LO-normal"/>
               <w:jc w:val="both"/>
               <w:rPr>
-                <w:rFonts w:ascii="Calibri" w:eastAsia="Calibri" w:hAnsi="Calibri" w:cs="Calibri"/>
-                <w:sz w:val="22"/>
-                <w:szCs w:val="22"/>
-              </w:rPr>
-            </w:pPr>
+                <w:rFonts w:asciiTheme="minorHAnsi" w:eastAsia="Calibri" w:hAnsiTheme="minorHAnsi" w:cs="Calibri"/>
+                <w:sz w:val="22"/>
+                <w:szCs w:val="22"/>
+              </w:rPr>
+            </w:pPr>
+            <w:r>
+              <w:rPr>
+                <w:rFonts w:asciiTheme="minorHAnsi" w:eastAsia="Calibri" w:hAnsiTheme="minorHAnsi" w:cs="Calibri"/>
+                <w:sz w:val="22"/>
+                <w:szCs w:val="22"/>
+              </w:rPr>
+              <w:t>Mengkalkulasi banyak cara/elemen dari suatu masalah/himpunan dengan teknik kombinasi secara runut</w:t>
+            </w:r>
           </w:p>
         </w:tc>
       </w:tr>
@@ -4079,11 +4146,19 @@
               <w:pStyle w:val="LO-normal"/>
               <w:jc w:val="both"/>
               <w:rPr>
-                <w:rFonts w:ascii="Calibri" w:eastAsia="Calibri" w:hAnsi="Calibri" w:cs="Calibri"/>
-                <w:sz w:val="22"/>
-                <w:szCs w:val="22"/>
-              </w:rPr>
-            </w:pPr>
+                <w:rFonts w:asciiTheme="minorHAnsi" w:eastAsia="Calibri" w:hAnsiTheme="minorHAnsi" w:cs="Calibri"/>
+                <w:sz w:val="22"/>
+                <w:szCs w:val="22"/>
+              </w:rPr>
+            </w:pPr>
+            <w:r>
+              <w:rPr>
+                <w:rFonts w:asciiTheme="minorHAnsi" w:eastAsia="Calibri" w:hAnsiTheme="minorHAnsi" w:cs="Calibri"/>
+                <w:sz w:val="22"/>
+                <w:szCs w:val="22"/>
+              </w:rPr>
+              <w:t>Mengkalkulasi banyak cara/elemen yang dapat berulang dari suatu masalah/himpunan dengan teknik kombinasi berulang secara akurat dan sahih</w:t>
+            </w:r>
           </w:p>
         </w:tc>
       </w:tr>
@@ -4154,11 +4229,27 @@
               <w:pStyle w:val="LO-normal"/>
               <w:jc w:val="both"/>
               <w:rPr>
-                <w:rFonts w:ascii="Calibri" w:eastAsia="Calibri" w:hAnsi="Calibri" w:cs="Calibri"/>
-                <w:sz w:val="22"/>
-                <w:szCs w:val="22"/>
-              </w:rPr>
-            </w:pPr>
+                <w:rFonts w:asciiTheme="minorHAnsi" w:eastAsia="Calibri" w:hAnsiTheme="minorHAnsi" w:cs="Calibri"/>
+                <w:sz w:val="22"/>
+                <w:szCs w:val="22"/>
+              </w:rPr>
+            </w:pPr>
+            <w:r>
+              <w:rPr>
+                <w:rFonts w:asciiTheme="minorHAnsi" w:eastAsia="Calibri" w:hAnsiTheme="minorHAnsi" w:cs="Calibri"/>
+                <w:sz w:val="22"/>
+                <w:szCs w:val="22"/>
+              </w:rPr>
+              <w:t>Meng</w:t>
+            </w:r>
+            <w:r>
+              <w:rPr>
+                <w:rFonts w:asciiTheme="minorHAnsi" w:eastAsia="Calibri" w:hAnsiTheme="minorHAnsi" w:cs="Calibri"/>
+                <w:sz w:val="22"/>
+                <w:szCs w:val="22"/>
+              </w:rPr>
+              <w:t>kalkulasi kombinasi elemen dengan formula segitiga Pascal secara sistematis</w:t>
+            </w:r>
           </w:p>
         </w:tc>
       </w:tr>
@@ -4229,11 +4320,19 @@
               <w:pStyle w:val="LO-normal"/>
               <w:jc w:val="both"/>
               <w:rPr>
-                <w:rFonts w:ascii="Calibri" w:eastAsia="Calibri" w:hAnsi="Calibri" w:cs="Calibri"/>
-                <w:sz w:val="22"/>
-                <w:szCs w:val="22"/>
-              </w:rPr>
-            </w:pPr>
+                <w:rFonts w:asciiTheme="minorHAnsi" w:eastAsia="Calibri" w:hAnsiTheme="minorHAnsi" w:cs="Calibri"/>
+                <w:sz w:val="22"/>
+                <w:szCs w:val="22"/>
+              </w:rPr>
+            </w:pPr>
+            <w:r>
+              <w:rPr>
+                <w:rFonts w:asciiTheme="minorHAnsi" w:eastAsia="Calibri" w:hAnsiTheme="minorHAnsi" w:cs="Calibri"/>
+                <w:sz w:val="22"/>
+                <w:szCs w:val="22"/>
+              </w:rPr>
+              <w:t xml:space="preserve">Menerapkan teorema binomial untuk menghitung penjabaran </w:t>
+            </w:r>
           </w:p>
         </w:tc>
       </w:tr>
@@ -4304,7 +4403,7 @@
               <w:pStyle w:val="LO-normal"/>
               <w:jc w:val="both"/>
               <w:rPr>
-                <w:rFonts w:ascii="Calibri" w:eastAsia="Calibri" w:hAnsi="Calibri" w:cs="Calibri"/>
+                <w:rFonts w:asciiTheme="minorHAnsi" w:eastAsia="Calibri" w:hAnsiTheme="minorHAnsi" w:cs="Calibri"/>
                 <w:sz w:val="22"/>
                 <w:szCs w:val="22"/>
               </w:rPr>
@@ -4379,7 +4478,7 @@
               <w:pStyle w:val="LO-normal"/>
               <w:jc w:val="both"/>
               <w:rPr>
-                <w:rFonts w:ascii="Calibri" w:eastAsia="Calibri" w:hAnsi="Calibri" w:cs="Calibri"/>
+                <w:rFonts w:asciiTheme="minorHAnsi" w:eastAsia="Calibri" w:hAnsiTheme="minorHAnsi" w:cs="Calibri"/>
                 <w:sz w:val="22"/>
                 <w:szCs w:val="22"/>
               </w:rPr>
@@ -4454,7 +4553,7 @@
               <w:pStyle w:val="LO-normal"/>
               <w:jc w:val="both"/>
               <w:rPr>
-                <w:rFonts w:ascii="Calibri" w:eastAsia="Calibri" w:hAnsi="Calibri" w:cs="Calibri"/>
+                <w:rFonts w:asciiTheme="minorHAnsi" w:eastAsia="Calibri" w:hAnsiTheme="minorHAnsi" w:cs="Calibri"/>
                 <w:sz w:val="22"/>
                 <w:szCs w:val="22"/>
               </w:rPr>
@@ -4529,7 +4628,7 @@
               <w:pStyle w:val="LO-normal"/>
               <w:jc w:val="both"/>
               <w:rPr>
-                <w:rFonts w:ascii="Calibri" w:eastAsia="Calibri" w:hAnsi="Calibri" w:cs="Calibri"/>
+                <w:rFonts w:asciiTheme="minorHAnsi" w:eastAsia="Calibri" w:hAnsiTheme="minorHAnsi" w:cs="Calibri"/>
                 <w:sz w:val="22"/>
                 <w:szCs w:val="22"/>
               </w:rPr>
@@ -6201,6 +6300,7 @@
                 <w:sz w:val="22"/>
                 <w:szCs w:val="22"/>
               </w:rPr>
+              <w:lastRenderedPageBreak/>
               <w:t>Dosen Pengampu</w:t>
             </w:r>
           </w:p>
@@ -6300,7 +6400,6 @@
                 <w:sz w:val="22"/>
                 <w:szCs w:val="22"/>
               </w:rPr>
-              <w:lastRenderedPageBreak/>
               <w:t>Matakuliah syarat</w:t>
             </w:r>
           </w:p>
@@ -7647,7 +7746,7 @@
                 <w:sz w:val="22"/>
                 <w:szCs w:val="22"/>
               </w:rPr>
-              <w:t xml:space="preserve">dalam pengambilan keputusan etis berdasarkan etika deontologis, etika teleologis dan etika kontekstual dalam </w:t>
+              <w:t xml:space="preserve">dalam pengambilan keputusan etis berdasarkan etika deontologis, etika </w:t>
             </w:r>
             <w:r>
               <w:rPr>
@@ -7656,7 +7755,7 @@
                 <w:szCs w:val="22"/>
               </w:rPr>
               <w:lastRenderedPageBreak/>
-              <w:t xml:space="preserve">memecahkan masalah dilema moral </w:t>
+              <w:t xml:space="preserve">teleologis dan etika kontekstual dalam memecahkan masalah dilema moral </w:t>
             </w:r>
           </w:p>
           <w:p>
@@ -7861,16 +7960,8 @@
                 <w:sz w:val="22"/>
                 <w:szCs w:val="22"/>
               </w:rPr>
-              <w:t xml:space="preserve">keputusan etis berdasarkan </w:t>
-            </w:r>
-            <w:r>
-              <w:rPr>
-                <w:rFonts w:ascii="Calibri" w:eastAsia="Calibri" w:hAnsi="Calibri" w:cs="Calibri"/>
-                <w:sz w:val="22"/>
-                <w:szCs w:val="22"/>
-              </w:rPr>
               <w:lastRenderedPageBreak/>
-              <w:t xml:space="preserve">etika </w:t>
+              <w:t xml:space="preserve">keputusan etis berdasarkan etika </w:t>
             </w:r>
             <w:r>
               <w:rPr>
@@ -8032,7 +8123,7 @@
                 <w:sz w:val="22"/>
                 <w:szCs w:val="22"/>
               </w:rPr>
-              <w:t xml:space="preserve">Penulisan rumusan penilaian </w:t>
+              <w:t xml:space="preserve">Penulisan </w:t>
             </w:r>
             <w:r>
               <w:rPr>
@@ -8041,7 +8132,7 @@
                 <w:szCs w:val="22"/>
               </w:rPr>
               <w:lastRenderedPageBreak/>
-              <w:t>keutusan etis berdasarkan etika kontekstual</w:t>
+              <w:t>rumusan penilaian keutusan etis berdasarkan etika kontekstual</w:t>
             </w:r>
           </w:p>
           <w:p>
@@ -8358,16 +8449,7 @@
                 <w:sz w:val="22"/>
                 <w:szCs w:val="22"/>
               </w:rPr>
-              <w:t xml:space="preserve">Case </w:t>
-            </w:r>
-            <w:r>
-              <w:rPr>
-                <w:rFonts w:ascii="Calibri" w:eastAsia="Calibri" w:hAnsi="Calibri" w:cs="Calibri"/>
-                <w:sz w:val="22"/>
-                <w:szCs w:val="22"/>
-              </w:rPr>
-              <w:lastRenderedPageBreak/>
-              <w:t>Method</w:t>
+              <w:t>Case Method</w:t>
             </w:r>
           </w:p>
           <w:p>
@@ -8637,7 +8719,7 @@
                 <w:sz w:val="22"/>
                 <w:szCs w:val="22"/>
               </w:rPr>
-              <w:t xml:space="preserve">Belajar terstruktur atau BT dan Mandiri atau BM, karena </w:t>
+              <w:t xml:space="preserve">Belajar terstruktur atau </w:t>
             </w:r>
             <w:r>
               <w:rPr>
@@ -8646,7 +8728,7 @@
                 <w:szCs w:val="22"/>
               </w:rPr>
               <w:lastRenderedPageBreak/>
-              <w:t>pengerjaan satu tugas dengan asumsi mengerjakan tugas dengan terlebih dahulu belajar mandiri misal dibawah ini:</w:t>
+              <w:t>BT dan Mandiri atau BM, karena pengerjaan satu tugas dengan asumsi mengerjakan tugas dengan terlebih dahulu belajar mandiri misal dibawah ini:</w:t>
             </w:r>
           </w:p>
           <w:p>
@@ -10825,6 +10907,7 @@
           <w:rFonts w:ascii="Calibri" w:eastAsia="Calibri" w:hAnsi="Calibri" w:cs="Calibri"/>
           <w:color w:val="000000"/>
         </w:rPr>
+        <w:lastRenderedPageBreak/>
         <w:t>Assessment Criteria are benchmarks used as measurement for learning achievement in assessments based on predetermined indicators. Assessment criteria are guidelines for assessors so that the assessment is consistent and unbiased. Criteria can be quantitative and qualitative.</w:t>
       </w:r>
     </w:p>
@@ -10867,7 +10950,6 @@
           <w:rFonts w:ascii="Calibri" w:eastAsia="Calibri" w:hAnsi="Calibri" w:cs="Calibri"/>
           <w:color w:val="000000"/>
         </w:rPr>
-        <w:lastRenderedPageBreak/>
         <w:t>Forms of learning: Lectures, Responses, Tutorials, Seminars or equivalent, Practicum, Studio Practice, Workshop Practice, Field Practice, Research, Community Service, and / or other equivalent forms of learning.</w:t>
       </w:r>
     </w:p>
@@ -12374,7 +12456,7 @@
   <a:extraClrSchemeLst/>
   <a:extLst>
     <a:ext uri="{05A4C25C-085E-4340-85A3-A5531E510DB2}">
-      <thm15:themeFamily xmlns:thm15="http://schemas.microsoft.com/office/thememl/2012/main" xmlns="" name="Office Theme" id="{62F939B6-93AF-4DB8-9C6B-D6C7DFDC589F}" vid="{4A3C46E8-61CC-4603-A589-7422A47A8E4A}"/>
+      <thm15:themeFamily xmlns="" xmlns:thm15="http://schemas.microsoft.com/office/thememl/2012/main" name="Office Theme" id="{62F939B6-93AF-4DB8-9C6B-D6C7DFDC589F}" vid="{4A3C46E8-61CC-4603-A589-7422A47A8E4A}"/>
     </a:ext>
   </a:extLst>
 </a:theme>
@@ -12400,7 +12482,7 @@
 </file>
 
 <file path=customXml/itemProps2.xml><?xml version="1.0" encoding="utf-8"?>
-<ds:datastoreItem xmlns:ds="http://schemas.openxmlformats.org/officeDocument/2006/customXml" ds:itemID="{BABC126D-A5B7-44EF-921E-C795975C40F1}">
+<ds:datastoreItem xmlns:ds="http://schemas.openxmlformats.org/officeDocument/2006/customXml" ds:itemID="{4F219BB4-2416-4DF6-A763-F8F8BE3B9A68}">
   <ds:schemaRefs>
     <ds:schemaRef ds:uri="http://schemas.openxmlformats.org/officeDocument/2006/bibliography"/>
   </ds:schemaRefs>

</xml_diff>

<commit_message>
19 Nov 2021 Maksudi
</commit_message>
<xml_diff>
--- a/rps-hybrid-case-method-team-based/IN232-MATDIS.docx
+++ b/rps-hybrid-case-method-team-based/IN232-MATDIS.docx
@@ -8781,7 +8781,7 @@
                 <w:sz w:val="22"/>
                 <w:szCs w:val="22"/>
               </w:rPr>
-              <w:t xml:space="preserve"> x 50”</w:t>
+              <w:t xml:space="preserve"> x 50’</w:t>
             </w:r>
           </w:p>
           <w:p>
@@ -14753,7 +14753,7 @@
   <a:extraClrSchemeLst/>
   <a:extLst>
     <a:ext uri="{05A4C25C-085E-4340-85A3-A5531E510DB2}">
-      <thm15:themeFamily xmlns="" xmlns:thm15="http://schemas.microsoft.com/office/thememl/2012/main" name="Office Theme" id="{62F939B6-93AF-4DB8-9C6B-D6C7DFDC589F}" vid="{4A3C46E8-61CC-4603-A589-7422A47A8E4A}"/>
+      <thm15:themeFamily xmlns:thm15="http://schemas.microsoft.com/office/thememl/2012/main" xmlns="" name="Office Theme" id="{62F939B6-93AF-4DB8-9C6B-D6C7DFDC589F}" vid="{4A3C46E8-61CC-4603-A589-7422A47A8E4A}"/>
     </a:ext>
   </a:extLst>
 </a:theme>
@@ -14779,7 +14779,7 @@
 </file>
 
 <file path=customXml/itemProps2.xml><?xml version="1.0" encoding="utf-8"?>
-<ds:datastoreItem xmlns:ds="http://schemas.openxmlformats.org/officeDocument/2006/customXml" ds:itemID="{D3C8592A-867D-422F-8F96-484AF7EF199A}">
+<ds:datastoreItem xmlns:ds="http://schemas.openxmlformats.org/officeDocument/2006/customXml" ds:itemID="{7FDBBD0B-A6DA-4CFF-B651-EF4D3280C30D}">
   <ds:schemaRefs>
     <ds:schemaRef ds:uri="http://schemas.openxmlformats.org/officeDocument/2006/bibliography"/>
   </ds:schemaRefs>

</xml_diff>

<commit_message>
Sedang di pertemuan ke-3
</commit_message>
<xml_diff>
--- a/rps-hybrid-case-method-team-based/IN232-MATDIS.docx
+++ b/rps-hybrid-case-method-team-based/IN232-MATDIS.docx
@@ -8570,7 +8570,7 @@
                 <w:sz w:val="22"/>
                 <w:szCs w:val="22"/>
               </w:rPr>
-              <w:t>Non Test</w:t>
+              <w:t>Test</w:t>
             </w:r>
             <w:r>
               <w:rPr>
@@ -8633,61 +8633,26 @@
                 <w:sz w:val="22"/>
                 <w:szCs w:val="22"/>
               </w:rPr>
-              <w:t xml:space="preserve"> terdiri dari 1-2 soal</w:t>
-            </w:r>
-          </w:p>
-          <w:p>
-            <w:pPr>
-              <w:pStyle w:val="LO-normal"/>
-              <w:rPr>
-                <w:rFonts w:ascii="Calibri" w:eastAsia="Calibri" w:hAnsi="Calibri" w:cs="Calibri"/>
-                <w:sz w:val="22"/>
-                <w:szCs w:val="22"/>
-              </w:rPr>
-            </w:pPr>
-          </w:p>
-          <w:p>
-            <w:pPr>
-              <w:pStyle w:val="LO-normal"/>
-              <w:rPr>
-                <w:rFonts w:ascii="Calibri" w:eastAsia="Calibri" w:hAnsi="Calibri" w:cs="Calibri"/>
-                <w:sz w:val="22"/>
-                <w:szCs w:val="22"/>
-              </w:rPr>
-            </w:pPr>
-            <w:r>
-              <w:rPr>
-                <w:rFonts w:ascii="Calibri" w:eastAsia="Calibri" w:hAnsi="Calibri" w:cs="Calibri"/>
-                <w:b/>
-                <w:sz w:val="22"/>
-                <w:szCs w:val="22"/>
-              </w:rPr>
-              <w:t>Test</w:t>
-            </w:r>
-            <w:r>
-              <w:rPr>
-                <w:rFonts w:ascii="Calibri" w:eastAsia="Calibri" w:hAnsi="Calibri" w:cs="Calibri"/>
-                <w:sz w:val="22"/>
-                <w:szCs w:val="22"/>
-              </w:rPr>
-              <w:t>:  UTS (</w:t>
-            </w:r>
-            <w:r>
-              <w:rPr>
-                <w:rFonts w:ascii="Calibri" w:eastAsia="Calibri" w:hAnsi="Calibri" w:cs="Calibri"/>
-                <w:sz w:val="22"/>
-                <w:szCs w:val="22"/>
-              </w:rPr>
-              <w:t>20</w:t>
-            </w:r>
-            <w:r>
-              <w:rPr>
-                <w:rFonts w:ascii="Calibri" w:eastAsia="Calibri" w:hAnsi="Calibri" w:cs="Calibri"/>
-                <w:sz w:val="22"/>
-                <w:szCs w:val="22"/>
-              </w:rPr>
-              <w:t>%)</w:t>
-            </w:r>
+              <w:t xml:space="preserve"> terdiri dari 1-2 </w:t>
+            </w:r>
+            <w:r>
+              <w:rPr>
+                <w:rFonts w:ascii="Calibri" w:eastAsia="Calibri" w:hAnsi="Calibri" w:cs="Calibri"/>
+                <w:sz w:val="22"/>
+                <w:szCs w:val="22"/>
+              </w:rPr>
+              <w:t>soal</w:t>
+            </w:r>
+          </w:p>
+          <w:p>
+            <w:pPr>
+              <w:pStyle w:val="LO-normal"/>
+              <w:rPr>
+                <w:rFonts w:ascii="Calibri" w:eastAsia="Calibri" w:hAnsi="Calibri" w:cs="Calibri"/>
+                <w:sz w:val="22"/>
+                <w:szCs w:val="22"/>
+              </w:rPr>
+            </w:pPr>
           </w:p>
         </w:tc>
         <w:tc>
@@ -9076,45 +9041,49 @@
               <w:pStyle w:val="LO-normal"/>
               <w:rPr>
                 <w:rFonts w:ascii="Calibri" w:eastAsia="Calibri" w:hAnsi="Calibri" w:cs="Calibri"/>
-                <w:b/>
-                <w:sz w:val="22"/>
-                <w:szCs w:val="22"/>
-              </w:rPr>
-            </w:pPr>
-            <w:r>
-              <w:rPr>
-                <w:rFonts w:ascii="Calibri" w:eastAsia="Calibri" w:hAnsi="Calibri" w:cs="Calibri"/>
-                <w:sz w:val="22"/>
-                <w:szCs w:val="22"/>
-              </w:rPr>
-              <w:t>**</w:t>
-            </w:r>
-            <w:r>
-              <w:rPr>
-                <w:rFonts w:ascii="Calibri" w:eastAsia="Calibri" w:hAnsi="Calibri" w:cs="Calibri"/>
-                <w:b/>
-                <w:sz w:val="22"/>
-                <w:szCs w:val="22"/>
-              </w:rPr>
-              <w:t>contoh</w:t>
-            </w:r>
-          </w:p>
-          <w:p>
-            <w:pPr>
-              <w:pStyle w:val="LO-normal"/>
-              <w:rPr>
-                <w:rFonts w:ascii="Calibri" w:eastAsia="Calibri" w:hAnsi="Calibri" w:cs="Calibri"/>
-                <w:sz w:val="22"/>
-                <w:szCs w:val="22"/>
-              </w:rPr>
-            </w:pPr>
-            <w:r>
-              <w:rPr>
-                <w:rFonts w:ascii="Calibri" w:eastAsia="Calibri" w:hAnsi="Calibri" w:cs="Calibri"/>
-                <w:sz w:val="22"/>
-                <w:szCs w:val="22"/>
-              </w:rPr>
-              <w:t>Etika deontologis, Etika Teleogis, Etika kontekstual, Bertens, halaman 56-88</w:t>
+                <w:sz w:val="22"/>
+                <w:szCs w:val="22"/>
+              </w:rPr>
+            </w:pPr>
+            <w:r>
+              <w:rPr>
+                <w:rFonts w:ascii="Calibri" w:eastAsia="Calibri" w:hAnsi="Calibri" w:cs="Calibri"/>
+                <w:sz w:val="22"/>
+                <w:szCs w:val="22"/>
+              </w:rPr>
+              <w:t>Epp (2020)</w:t>
+            </w:r>
+            <w:r>
+              <w:rPr>
+                <w:rFonts w:ascii="Calibri" w:eastAsia="Calibri" w:hAnsi="Calibri" w:cs="Calibri"/>
+                <w:sz w:val="22"/>
+                <w:szCs w:val="22"/>
+              </w:rPr>
+              <w:t xml:space="preserve">, halaman </w:t>
+            </w:r>
+            <w:r>
+              <w:rPr>
+                <w:rFonts w:ascii="Calibri" w:eastAsia="Calibri" w:hAnsi="Calibri" w:cs="Calibri"/>
+                <w:sz w:val="22"/>
+                <w:szCs w:val="22"/>
+              </w:rPr>
+              <w:t>377</w:t>
+            </w:r>
+            <w:r>
+              <w:rPr>
+                <w:rFonts w:ascii="Calibri" w:eastAsia="Calibri" w:hAnsi="Calibri" w:cs="Calibri"/>
+                <w:sz w:val="22"/>
+                <w:szCs w:val="22"/>
+              </w:rPr>
+              <w:t>-</w:t>
+            </w:r>
+            <w:r>
+              <w:rPr>
+                <w:rFonts w:ascii="Calibri" w:eastAsia="Calibri" w:hAnsi="Calibri" w:cs="Calibri"/>
+                <w:sz w:val="22"/>
+                <w:szCs w:val="22"/>
+              </w:rPr>
+              <w:t>414</w:t>
             </w:r>
           </w:p>
           <w:p>
@@ -9194,7 +9163,15 @@
                 <w:sz w:val="22"/>
                 <w:szCs w:val="22"/>
               </w:rPr>
-              <w:t>10%</w:t>
+              <w:t>XX</w:t>
+            </w:r>
+            <w:r>
+              <w:rPr>
+                <w:rFonts w:ascii="Calibri" w:eastAsia="Calibri" w:hAnsi="Calibri" w:cs="Calibri"/>
+                <w:sz w:val="22"/>
+                <w:szCs w:val="22"/>
+              </w:rPr>
+              <w:t>%</w:t>
             </w:r>
           </w:p>
         </w:tc>
@@ -9221,11 +9198,30 @@
               <w:jc w:val="center"/>
               <w:rPr>
                 <w:rFonts w:ascii="Calibri" w:eastAsia="Calibri" w:hAnsi="Calibri" w:cs="Calibri"/>
-                <w:b/>
-                <w:sz w:val="22"/>
-                <w:szCs w:val="22"/>
-              </w:rPr>
-            </w:pPr>
+                <w:sz w:val="22"/>
+                <w:szCs w:val="22"/>
+              </w:rPr>
+            </w:pPr>
+          </w:p>
+          <w:p>
+            <w:pPr>
+              <w:pStyle w:val="LO-normal"/>
+              <w:ind w:left="-90" w:right="-108"/>
+              <w:jc w:val="center"/>
+              <w:rPr>
+                <w:rFonts w:ascii="Calibri" w:eastAsia="Calibri" w:hAnsi="Calibri" w:cs="Calibri"/>
+                <w:sz w:val="22"/>
+                <w:szCs w:val="22"/>
+              </w:rPr>
+            </w:pPr>
+            <w:r>
+              <w:rPr>
+                <w:rFonts w:ascii="Calibri" w:eastAsia="Calibri" w:hAnsi="Calibri" w:cs="Calibri"/>
+                <w:sz w:val="22"/>
+                <w:szCs w:val="22"/>
+              </w:rPr>
+              <w:t>2</w:t>
+            </w:r>
           </w:p>
         </w:tc>
         <w:tc>
@@ -9243,11 +9239,38 @@
             <w:pPr>
               <w:pStyle w:val="LO-normal"/>
               <w:rPr>
-                <w:rFonts w:ascii="Calibri" w:eastAsia="Calibri" w:hAnsi="Calibri" w:cs="Calibri"/>
-                <w:sz w:val="22"/>
-                <w:szCs w:val="22"/>
-              </w:rPr>
-            </w:pPr>
+                <w:rFonts w:asciiTheme="minorHAnsi" w:eastAsia="Calibri" w:hAnsiTheme="minorHAnsi" w:cs="Calibri"/>
+                <w:sz w:val="22"/>
+                <w:szCs w:val="22"/>
+              </w:rPr>
+            </w:pPr>
+          </w:p>
+          <w:p>
+            <w:pPr>
+              <w:pStyle w:val="LO-normal"/>
+              <w:rPr>
+                <w:rFonts w:ascii="Calibri" w:eastAsia="Calibri" w:hAnsi="Calibri" w:cs="Calibri"/>
+                <w:sz w:val="22"/>
+                <w:szCs w:val="22"/>
+              </w:rPr>
+            </w:pPr>
+            <w:r>
+              <w:rPr>
+                <w:rFonts w:asciiTheme="minorHAnsi" w:eastAsia="Calibri" w:hAnsiTheme="minorHAnsi" w:cs="Calibri"/>
+                <w:sz w:val="22"/>
+                <w:szCs w:val="22"/>
+              </w:rPr>
+              <w:t>Menerangkan definisi-</w:t>
+            </w:r>
+            <w:r>
+              <w:rPr>
+                <w:rFonts w:asciiTheme="minorHAnsi" w:eastAsia="Calibri" w:hAnsiTheme="minorHAnsi" w:cs="Calibri"/>
+                <w:sz w:val="22"/>
+                <w:szCs w:val="22"/>
+              </w:rPr>
+              <w:lastRenderedPageBreak/>
+              <w:t>definisi dalam Relasi dan Fungsi sehingga mampu mendemonstrasikan keterampilan problem solving untuk soal-soal pembuktian definisi secara sistematis</w:t>
+            </w:r>
           </w:p>
         </w:tc>
         <w:tc>
@@ -9264,13 +9287,195 @@
           <w:p>
             <w:pPr>
               <w:pStyle w:val="LO-normal"/>
-              <w:jc w:val="both"/>
-              <w:rPr>
-                <w:rFonts w:ascii="Calibri" w:eastAsia="Calibri" w:hAnsi="Calibri" w:cs="Calibri"/>
-                <w:sz w:val="22"/>
-                <w:szCs w:val="22"/>
-              </w:rPr>
-            </w:pPr>
+              <w:rPr>
+                <w:rFonts w:ascii="Calibri" w:eastAsia="Calibri" w:hAnsi="Calibri" w:cs="Calibri"/>
+                <w:sz w:val="22"/>
+                <w:szCs w:val="22"/>
+              </w:rPr>
+            </w:pPr>
+          </w:p>
+          <w:p>
+            <w:pPr>
+              <w:pStyle w:val="LO-normal"/>
+              <w:numPr>
+                <w:ilvl w:val="0"/>
+                <w:numId w:val="17"/>
+              </w:numPr>
+              <w:ind w:left="397"/>
+              <w:rPr>
+                <w:rFonts w:ascii="Calibri" w:eastAsia="Calibri" w:hAnsi="Calibri" w:cs="Calibri"/>
+                <w:sz w:val="22"/>
+                <w:szCs w:val="22"/>
+              </w:rPr>
+            </w:pPr>
+            <w:r>
+              <w:rPr>
+                <w:rFonts w:ascii="Calibri" w:eastAsia="Calibri" w:hAnsi="Calibri" w:cs="Calibri"/>
+                <w:sz w:val="22"/>
+                <w:szCs w:val="22"/>
+              </w:rPr>
+              <w:t xml:space="preserve">Ketepatan </w:t>
+            </w:r>
+            <w:r>
+              <w:rPr>
+                <w:rFonts w:ascii="Calibri" w:eastAsia="Calibri" w:hAnsi="Calibri" w:cs="Calibri"/>
+                <w:b/>
+                <w:sz w:val="22"/>
+                <w:szCs w:val="22"/>
+              </w:rPr>
+              <w:lastRenderedPageBreak/>
+              <w:t xml:space="preserve">perhitungan </w:t>
+            </w:r>
+            <w:r>
+              <w:rPr>
+                <w:rFonts w:ascii="Calibri" w:eastAsia="Calibri" w:hAnsi="Calibri" w:cs="Calibri"/>
+                <w:sz w:val="22"/>
+                <w:szCs w:val="22"/>
+              </w:rPr>
+              <w:t>dalam keterampilan problem solving</w:t>
+            </w:r>
+            <w:r>
+              <w:rPr>
+                <w:rFonts w:ascii="Calibri" w:eastAsia="Calibri" w:hAnsi="Calibri" w:cs="Calibri"/>
+                <w:b/>
+                <w:sz w:val="22"/>
+                <w:szCs w:val="22"/>
+              </w:rPr>
+              <w:t xml:space="preserve"> </w:t>
+            </w:r>
+            <w:r>
+              <w:rPr>
+                <w:rFonts w:ascii="Calibri" w:eastAsia="Calibri" w:hAnsi="Calibri" w:cs="Calibri"/>
+                <w:sz w:val="22"/>
+                <w:szCs w:val="22"/>
+              </w:rPr>
+              <w:t xml:space="preserve">berdasarkan </w:t>
+            </w:r>
+            <w:r>
+              <w:rPr>
+                <w:rFonts w:ascii="Calibri" w:eastAsia="Calibri" w:hAnsi="Calibri" w:cs="Calibri"/>
+                <w:b/>
+                <w:sz w:val="22"/>
+                <w:szCs w:val="22"/>
+              </w:rPr>
+              <w:t>definisi</w:t>
+            </w:r>
+            <w:r>
+              <w:rPr>
+                <w:rFonts w:ascii="Calibri" w:eastAsia="Calibri" w:hAnsi="Calibri" w:cs="Calibri"/>
+                <w:b/>
+                <w:sz w:val="22"/>
+                <w:szCs w:val="22"/>
+              </w:rPr>
+              <w:t xml:space="preserve"> </w:t>
+            </w:r>
+            <w:r>
+              <w:rPr>
+                <w:rFonts w:ascii="Calibri" w:eastAsia="Calibri" w:hAnsi="Calibri" w:cs="Calibri"/>
+                <w:b/>
+                <w:sz w:val="22"/>
+                <w:szCs w:val="22"/>
+              </w:rPr>
+              <w:t xml:space="preserve"> </w:t>
+            </w:r>
+            <w:r>
+              <w:rPr>
+                <w:rFonts w:ascii="Calibri" w:eastAsia="Calibri" w:hAnsi="Calibri" w:cs="Calibri"/>
+                <w:b/>
+                <w:sz w:val="22"/>
+                <w:szCs w:val="22"/>
+              </w:rPr>
+              <w:t xml:space="preserve">fungsi dan definisi fungsi satu-ke-satu </w:t>
+            </w:r>
+          </w:p>
+          <w:p>
+            <w:pPr>
+              <w:pStyle w:val="LO-normal"/>
+              <w:numPr>
+                <w:ilvl w:val="0"/>
+                <w:numId w:val="17"/>
+              </w:numPr>
+              <w:ind w:left="397"/>
+              <w:rPr>
+                <w:rFonts w:ascii="Calibri" w:eastAsia="Calibri" w:hAnsi="Calibri" w:cs="Calibri"/>
+                <w:sz w:val="22"/>
+                <w:szCs w:val="22"/>
+              </w:rPr>
+            </w:pPr>
+            <w:r>
+              <w:rPr>
+                <w:rFonts w:ascii="Calibri" w:eastAsia="Calibri" w:hAnsi="Calibri" w:cs="Calibri"/>
+                <w:sz w:val="22"/>
+                <w:szCs w:val="22"/>
+              </w:rPr>
+              <w:t xml:space="preserve"> </w:t>
+            </w:r>
+            <w:r>
+              <w:rPr>
+                <w:rFonts w:ascii="Calibri" w:eastAsia="Calibri" w:hAnsi="Calibri" w:cs="Calibri"/>
+                <w:sz w:val="22"/>
+                <w:szCs w:val="22"/>
+              </w:rPr>
+              <w:t xml:space="preserve">Ketepatan </w:t>
+            </w:r>
+            <w:r>
+              <w:rPr>
+                <w:rFonts w:ascii="Calibri" w:eastAsia="Calibri" w:hAnsi="Calibri" w:cs="Calibri"/>
+                <w:b/>
+                <w:sz w:val="22"/>
+                <w:szCs w:val="22"/>
+              </w:rPr>
+              <w:t xml:space="preserve">penurunan pembuktian </w:t>
+            </w:r>
+            <w:r>
+              <w:rPr>
+                <w:rFonts w:ascii="Calibri" w:eastAsia="Calibri" w:hAnsi="Calibri" w:cs="Calibri"/>
+                <w:sz w:val="22"/>
+                <w:szCs w:val="22"/>
+              </w:rPr>
+              <w:t xml:space="preserve">problem-problem </w:t>
+            </w:r>
+            <w:r>
+              <w:rPr>
+                <w:rFonts w:ascii="Calibri" w:eastAsia="Calibri" w:hAnsi="Calibri" w:cs="Calibri"/>
+                <w:sz w:val="22"/>
+                <w:szCs w:val="22"/>
+              </w:rPr>
+              <w:t>fungsi satu-ke-satu</w:t>
+            </w:r>
+            <w:r>
+              <w:rPr>
+                <w:rFonts w:ascii="Calibri" w:eastAsia="Calibri" w:hAnsi="Calibri" w:cs="Calibri"/>
+                <w:sz w:val="22"/>
+                <w:szCs w:val="22"/>
+              </w:rPr>
+              <w:t xml:space="preserve"> berdasarkan</w:t>
+            </w:r>
+            <w:r>
+              <w:rPr>
+                <w:rFonts w:ascii="Calibri" w:eastAsia="Calibri" w:hAnsi="Calibri" w:cs="Calibri"/>
+                <w:sz w:val="22"/>
+                <w:szCs w:val="22"/>
+              </w:rPr>
+              <w:t xml:space="preserve"> definisi</w:t>
+            </w:r>
+            <w:r>
+              <w:rPr>
+                <w:rFonts w:ascii="Calibri" w:eastAsia="Calibri" w:hAnsi="Calibri" w:cs="Calibri"/>
+                <w:sz w:val="22"/>
+                <w:szCs w:val="22"/>
+              </w:rPr>
+              <w:t>nya</w:t>
+            </w:r>
+            <w:r>
+              <w:rPr>
+                <w:rFonts w:ascii="Calibri" w:eastAsia="Calibri" w:hAnsi="Calibri" w:cs="Calibri"/>
+                <w:b/>
+                <w:sz w:val="22"/>
+                <w:szCs w:val="22"/>
+              </w:rPr>
+              <w:t>.</w:t>
+            </w:r>
           </w:p>
         </w:tc>
         <w:tc>
@@ -9294,6 +9499,217 @@
               </w:rPr>
             </w:pPr>
           </w:p>
+          <w:p>
+            <w:pPr>
+              <w:pStyle w:val="LO-normal"/>
+              <w:rPr>
+                <w:rFonts w:ascii="Calibri" w:eastAsia="Calibri" w:hAnsi="Calibri" w:cs="Calibri"/>
+                <w:sz w:val="22"/>
+                <w:szCs w:val="22"/>
+              </w:rPr>
+            </w:pPr>
+            <w:r>
+              <w:rPr>
+                <w:rFonts w:ascii="Calibri" w:eastAsia="Calibri" w:hAnsi="Calibri" w:cs="Calibri"/>
+                <w:b/>
+                <w:sz w:val="22"/>
+                <w:szCs w:val="22"/>
+              </w:rPr>
+              <w:t>Kriteria</w:t>
+            </w:r>
+            <w:r>
+              <w:rPr>
+                <w:rFonts w:ascii="Calibri" w:eastAsia="Calibri" w:hAnsi="Calibri" w:cs="Calibri"/>
+                <w:sz w:val="22"/>
+                <w:szCs w:val="22"/>
+              </w:rPr>
+              <w:t>:</w:t>
+            </w:r>
+          </w:p>
+          <w:p>
+            <w:pPr>
+              <w:pStyle w:val="LO-normal"/>
+              <w:numPr>
+                <w:ilvl w:val="3"/>
+                <w:numId w:val="4"/>
+              </w:numPr>
+              <w:ind w:left="418" w:hanging="355"/>
+              <w:rPr>
+                <w:rFonts w:ascii="Calibri" w:eastAsia="Calibri" w:hAnsi="Calibri" w:cs="Calibri"/>
+                <w:sz w:val="22"/>
+                <w:szCs w:val="22"/>
+              </w:rPr>
+            </w:pPr>
+            <w:r>
+              <w:rPr>
+                <w:rFonts w:ascii="Calibri" w:eastAsia="Calibri" w:hAnsi="Calibri" w:cs="Calibri"/>
+                <w:sz w:val="22"/>
+                <w:szCs w:val="22"/>
+              </w:rPr>
+              <w:lastRenderedPageBreak/>
+              <w:t>Perhitungan berdasarkan definisi-definisi fungsi dan fungsi satu-ke-satu</w:t>
+            </w:r>
+          </w:p>
+          <w:p>
+            <w:pPr>
+              <w:pStyle w:val="LO-normal"/>
+              <w:numPr>
+                <w:ilvl w:val="3"/>
+                <w:numId w:val="4"/>
+              </w:numPr>
+              <w:ind w:left="418" w:hanging="355"/>
+              <w:rPr>
+                <w:rFonts w:ascii="Calibri" w:eastAsia="Calibri" w:hAnsi="Calibri" w:cs="Calibri"/>
+                <w:sz w:val="22"/>
+                <w:szCs w:val="22"/>
+              </w:rPr>
+            </w:pPr>
+            <w:r>
+              <w:rPr>
+                <w:rFonts w:ascii="Calibri" w:eastAsia="Calibri" w:hAnsi="Calibri" w:cs="Calibri"/>
+                <w:sz w:val="22"/>
+                <w:szCs w:val="22"/>
+              </w:rPr>
+              <w:t xml:space="preserve">Penurunan pembuktian step-by-step berdasarkan </w:t>
+            </w:r>
+            <w:r>
+              <w:rPr>
+                <w:rFonts w:ascii="Calibri" w:eastAsia="Calibri" w:hAnsi="Calibri" w:cs="Calibri"/>
+                <w:sz w:val="22"/>
+                <w:szCs w:val="22"/>
+              </w:rPr>
+              <w:t>definisi fungsi &amp; fungsi satu-ke-satu</w:t>
+            </w:r>
+          </w:p>
+          <w:p>
+            <w:pPr>
+              <w:pStyle w:val="LO-normal"/>
+              <w:rPr>
+                <w:rFonts w:ascii="Calibri" w:eastAsia="Calibri" w:hAnsi="Calibri" w:cs="Calibri"/>
+                <w:sz w:val="22"/>
+                <w:szCs w:val="22"/>
+              </w:rPr>
+            </w:pPr>
+          </w:p>
+          <w:p>
+            <w:pPr>
+              <w:pStyle w:val="LO-normal"/>
+              <w:rPr>
+                <w:rFonts w:ascii="Calibri" w:eastAsia="Calibri" w:hAnsi="Calibri" w:cs="Calibri"/>
+                <w:sz w:val="22"/>
+                <w:szCs w:val="22"/>
+              </w:rPr>
+            </w:pPr>
+            <w:r>
+              <w:rPr>
+                <w:rFonts w:ascii="Calibri" w:eastAsia="Calibri" w:hAnsi="Calibri" w:cs="Calibri"/>
+                <w:b/>
+                <w:sz w:val="22"/>
+                <w:szCs w:val="22"/>
+              </w:rPr>
+              <w:t>Teknik</w:t>
+            </w:r>
+            <w:r>
+              <w:rPr>
+                <w:rFonts w:ascii="Calibri" w:eastAsia="Calibri" w:hAnsi="Calibri" w:cs="Calibri"/>
+                <w:sz w:val="22"/>
+                <w:szCs w:val="22"/>
+              </w:rPr>
+              <w:t>:</w:t>
+            </w:r>
+          </w:p>
+          <w:p>
+            <w:pPr>
+              <w:pStyle w:val="LO-normal"/>
+              <w:rPr>
+                <w:rFonts w:ascii="Calibri" w:eastAsia="Calibri" w:hAnsi="Calibri" w:cs="Calibri"/>
+                <w:sz w:val="22"/>
+                <w:szCs w:val="22"/>
+              </w:rPr>
+            </w:pPr>
+            <w:r>
+              <w:rPr>
+                <w:rFonts w:ascii="Calibri" w:eastAsia="Calibri" w:hAnsi="Calibri" w:cs="Calibri"/>
+                <w:b/>
+                <w:sz w:val="22"/>
+                <w:szCs w:val="22"/>
+              </w:rPr>
+              <w:t>Test</w:t>
+            </w:r>
+            <w:r>
+              <w:rPr>
+                <w:rFonts w:ascii="Calibri" w:eastAsia="Calibri" w:hAnsi="Calibri" w:cs="Calibri"/>
+                <w:sz w:val="22"/>
+                <w:szCs w:val="22"/>
+              </w:rPr>
+              <w:t xml:space="preserve">: </w:t>
+            </w:r>
+          </w:p>
+          <w:p>
+            <w:pPr>
+              <w:pStyle w:val="LO-normal"/>
+              <w:numPr>
+                <w:ilvl w:val="0"/>
+                <w:numId w:val="3"/>
+              </w:numPr>
+              <w:ind w:left="283"/>
+              <w:rPr>
+                <w:rFonts w:ascii="Calibri" w:eastAsia="Calibri" w:hAnsi="Calibri" w:cs="Calibri"/>
+                <w:sz w:val="22"/>
+                <w:szCs w:val="22"/>
+              </w:rPr>
+            </w:pPr>
+            <w:r>
+              <w:rPr>
+                <w:rFonts w:ascii="Calibri" w:eastAsia="Calibri" w:hAnsi="Calibri" w:cs="Calibri"/>
+                <w:sz w:val="22"/>
+                <w:szCs w:val="22"/>
+              </w:rPr>
+              <w:t xml:space="preserve">PR </w:t>
+            </w:r>
+            <w:r>
+              <w:rPr>
+                <w:rFonts w:ascii="Calibri" w:eastAsia="Calibri" w:hAnsi="Calibri" w:cs="Calibri"/>
+                <w:sz w:val="22"/>
+                <w:szCs w:val="22"/>
+              </w:rPr>
+              <w:t>individu (</w:t>
+            </w:r>
+            <w:r>
+              <w:rPr>
+                <w:rFonts w:ascii="Calibri" w:eastAsia="Calibri" w:hAnsi="Calibri" w:cs="Calibri"/>
+                <w:sz w:val="22"/>
+                <w:szCs w:val="22"/>
+              </w:rPr>
+              <w:t>3.57</w:t>
+            </w:r>
+            <w:r>
+              <w:rPr>
+                <w:rFonts w:ascii="Calibri" w:eastAsia="Calibri" w:hAnsi="Calibri" w:cs="Calibri"/>
+                <w:sz w:val="22"/>
+                <w:szCs w:val="22"/>
+              </w:rPr>
+              <w:t>%)</w:t>
+            </w:r>
+            <w:r>
+              <w:rPr>
+                <w:rFonts w:ascii="Calibri" w:eastAsia="Calibri" w:hAnsi="Calibri" w:cs="Calibri"/>
+                <w:sz w:val="22"/>
+                <w:szCs w:val="22"/>
+              </w:rPr>
+              <w:t xml:space="preserve"> terdiri dari 1-2 soal</w:t>
+            </w:r>
+          </w:p>
+          <w:p>
+            <w:pPr>
+              <w:pStyle w:val="LO-normal"/>
+              <w:rPr>
+                <w:rFonts w:ascii="Calibri" w:eastAsia="Calibri" w:hAnsi="Calibri" w:cs="Calibri"/>
+                <w:sz w:val="22"/>
+                <w:szCs w:val="22"/>
+              </w:rPr>
+            </w:pPr>
+          </w:p>
         </w:tc>
         <w:tc>
           <w:tcPr>
@@ -9315,6 +9731,94 @@
               </w:rPr>
             </w:pPr>
           </w:p>
+          <w:p>
+            <w:pPr>
+              <w:pStyle w:val="LO-normal"/>
+              <w:rPr>
+                <w:rFonts w:ascii="Calibri" w:eastAsia="Calibri" w:hAnsi="Calibri" w:cs="Calibri"/>
+                <w:sz w:val="22"/>
+                <w:szCs w:val="22"/>
+              </w:rPr>
+            </w:pPr>
+            <w:r>
+              <w:rPr>
+                <w:rFonts w:ascii="Calibri" w:eastAsia="Calibri" w:hAnsi="Calibri" w:cs="Calibri"/>
+                <w:b/>
+                <w:sz w:val="22"/>
+                <w:szCs w:val="22"/>
+              </w:rPr>
+              <w:t>Bentuk</w:t>
+            </w:r>
+            <w:r>
+              <w:rPr>
+                <w:rFonts w:ascii="Calibri" w:eastAsia="Calibri" w:hAnsi="Calibri" w:cs="Calibri"/>
+                <w:sz w:val="22"/>
+                <w:szCs w:val="22"/>
+              </w:rPr>
+              <w:t xml:space="preserve">:  Kuliah </w:t>
+            </w:r>
+          </w:p>
+          <w:p>
+            <w:pPr>
+              <w:pStyle w:val="LO-normal"/>
+              <w:rPr>
+                <w:rFonts w:ascii="Calibri" w:eastAsia="Calibri" w:hAnsi="Calibri" w:cs="Calibri"/>
+                <w:sz w:val="22"/>
+                <w:szCs w:val="22"/>
+              </w:rPr>
+            </w:pPr>
+            <w:r>
+              <w:rPr>
+                <w:rFonts w:ascii="Calibri" w:eastAsia="Calibri" w:hAnsi="Calibri" w:cs="Calibri"/>
+                <w:b/>
+                <w:sz w:val="22"/>
+                <w:szCs w:val="22"/>
+              </w:rPr>
+              <w:lastRenderedPageBreak/>
+              <w:t xml:space="preserve">TM: </w:t>
+            </w:r>
+            <w:r>
+              <w:rPr>
+                <w:rFonts w:ascii="Calibri" w:eastAsia="Calibri" w:hAnsi="Calibri" w:cs="Calibri"/>
+                <w:sz w:val="22"/>
+                <w:szCs w:val="22"/>
+              </w:rPr>
+              <w:t>3</w:t>
+            </w:r>
+            <w:r>
+              <w:rPr>
+                <w:rFonts w:ascii="Calibri" w:eastAsia="Calibri" w:hAnsi="Calibri" w:cs="Calibri"/>
+                <w:sz w:val="22"/>
+                <w:szCs w:val="22"/>
+              </w:rPr>
+              <w:t xml:space="preserve"> x 50’</w:t>
+            </w:r>
+          </w:p>
+          <w:p>
+            <w:pPr>
+              <w:pStyle w:val="LO-normal"/>
+              <w:rPr>
+                <w:rFonts w:ascii="Calibri" w:eastAsia="Calibri" w:hAnsi="Calibri" w:cs="Calibri"/>
+              </w:rPr>
+            </w:pPr>
+            <w:r>
+              <w:rPr>
+                <w:rFonts w:ascii="Calibri" w:eastAsia="Calibri" w:hAnsi="Calibri" w:cs="Calibri"/>
+                <w:b/>
+                <w:sz w:val="22"/>
+                <w:szCs w:val="22"/>
+              </w:rPr>
+              <w:t xml:space="preserve">Metode: </w:t>
+            </w:r>
+            <w:r>
+              <w:rPr>
+                <w:rFonts w:ascii="Calibri" w:eastAsia="Calibri" w:hAnsi="Calibri" w:cs="Calibri"/>
+                <w:sz w:val="22"/>
+                <w:szCs w:val="22"/>
+              </w:rPr>
+              <w:t>Collaborative learning</w:t>
+            </w:r>
+          </w:p>
         </w:tc>
         <w:tc>
           <w:tcPr>
@@ -9326,6 +9830,172 @@
               <w:right w:val="single" w:sz="4" w:space="0" w:color="000000"/>
             </w:tcBorders>
           </w:tcPr>
+          <w:p>
+            <w:pPr>
+              <w:pStyle w:val="LO-normal"/>
+              <w:rPr>
+                <w:rFonts w:ascii="Calibri" w:eastAsia="Calibri" w:hAnsi="Calibri" w:cs="Calibri"/>
+                <w:b/>
+                <w:sz w:val="22"/>
+                <w:szCs w:val="22"/>
+              </w:rPr>
+            </w:pPr>
+          </w:p>
+          <w:p>
+            <w:pPr>
+              <w:pStyle w:val="LO-normal"/>
+              <w:rPr>
+                <w:rFonts w:ascii="Calibri" w:eastAsia="Calibri" w:hAnsi="Calibri" w:cs="Calibri"/>
+                <w:sz w:val="22"/>
+                <w:szCs w:val="22"/>
+              </w:rPr>
+            </w:pPr>
+            <w:r>
+              <w:rPr>
+                <w:rFonts w:ascii="Calibri" w:eastAsia="Calibri" w:hAnsi="Calibri" w:cs="Calibri"/>
+                <w:b/>
+                <w:sz w:val="22"/>
+                <w:szCs w:val="22"/>
+              </w:rPr>
+              <w:t xml:space="preserve">TM </w:t>
+            </w:r>
+            <w:r>
+              <w:rPr>
+                <w:rFonts w:ascii="Calibri" w:eastAsia="Calibri" w:hAnsi="Calibri" w:cs="Calibri"/>
+                <w:sz w:val="22"/>
+                <w:szCs w:val="22"/>
+              </w:rPr>
+              <w:t xml:space="preserve">(sinkron): 2 x </w:t>
+            </w:r>
+            <w:r>
+              <w:rPr>
+                <w:rFonts w:ascii="Calibri" w:eastAsia="Calibri" w:hAnsi="Calibri" w:cs="Calibri"/>
+                <w:sz w:val="22"/>
+                <w:szCs w:val="22"/>
+              </w:rPr>
+              <w:lastRenderedPageBreak/>
+              <w:t>50’</w:t>
+            </w:r>
+          </w:p>
+          <w:p>
+            <w:pPr>
+              <w:pStyle w:val="LO-normal"/>
+              <w:rPr>
+                <w:rFonts w:ascii="Calibri" w:eastAsia="Calibri" w:hAnsi="Calibri" w:cs="Calibri"/>
+                <w:b/>
+                <w:sz w:val="22"/>
+                <w:szCs w:val="22"/>
+              </w:rPr>
+            </w:pPr>
+            <w:r>
+              <w:rPr>
+                <w:rFonts w:ascii="Calibri" w:eastAsia="Calibri" w:hAnsi="Calibri" w:cs="Calibri"/>
+                <w:b/>
+                <w:sz w:val="22"/>
+                <w:szCs w:val="22"/>
+              </w:rPr>
+              <w:t xml:space="preserve"> </w:t>
+            </w:r>
+            <w:r>
+              <w:rPr>
+                <w:rFonts w:ascii="Calibri" w:eastAsia="Calibri" w:hAnsi="Calibri" w:cs="Calibri"/>
+                <w:sz w:val="22"/>
+                <w:szCs w:val="22"/>
+              </w:rPr>
+              <w:t>(asinkron): 1 x 50’</w:t>
+            </w:r>
+            <w:r>
+              <w:rPr>
+                <w:rFonts w:ascii="Calibri" w:eastAsia="Calibri" w:hAnsi="Calibri" w:cs="Calibri"/>
+                <w:sz w:val="22"/>
+                <w:szCs w:val="22"/>
+              </w:rPr>
+              <w:br/>
+            </w:r>
+            <w:r>
+              <w:rPr>
+                <w:rFonts w:ascii="Calibri" w:eastAsia="Calibri" w:hAnsi="Calibri" w:cs="Calibri"/>
+                <w:b/>
+                <w:sz w:val="22"/>
+                <w:szCs w:val="22"/>
+              </w:rPr>
+              <w:br/>
+              <w:t>BT :   3 x 60’</w:t>
+            </w:r>
+          </w:p>
+          <w:p>
+            <w:pPr>
+              <w:pStyle w:val="LO-normal"/>
+              <w:rPr>
+                <w:rFonts w:ascii="Calibri" w:eastAsia="Calibri" w:hAnsi="Calibri" w:cs="Calibri"/>
+                <w:sz w:val="22"/>
+                <w:szCs w:val="22"/>
+              </w:rPr>
+            </w:pPr>
+            <w:r>
+              <w:rPr>
+                <w:rFonts w:ascii="Calibri" w:eastAsia="Calibri" w:hAnsi="Calibri" w:cs="Calibri"/>
+                <w:sz w:val="22"/>
+                <w:szCs w:val="22"/>
+              </w:rPr>
+              <w:t>Tugas /</w:t>
+            </w:r>
+            <w:r>
+              <w:rPr>
+                <w:rFonts w:ascii="Calibri" w:eastAsia="Calibri" w:hAnsi="Calibri" w:cs="Calibri"/>
+                <w:i/>
+                <w:sz w:val="22"/>
+                <w:szCs w:val="22"/>
+              </w:rPr>
+              <w:t xml:space="preserve">assignment </w:t>
+            </w:r>
+          </w:p>
+          <w:p>
+            <w:pPr>
+              <w:pStyle w:val="LO-normal"/>
+              <w:rPr>
+                <w:rFonts w:ascii="Calibri" w:eastAsia="Calibri" w:hAnsi="Calibri" w:cs="Calibri"/>
+                <w:sz w:val="22"/>
+                <w:szCs w:val="22"/>
+              </w:rPr>
+            </w:pPr>
+            <w:r>
+              <w:rPr>
+                <w:rFonts w:ascii="Calibri" w:eastAsia="Calibri" w:hAnsi="Calibri" w:cs="Calibri"/>
+                <w:b/>
+                <w:sz w:val="22"/>
+                <w:szCs w:val="22"/>
+              </w:rPr>
+              <w:br/>
+              <w:t xml:space="preserve">BM+BT = </w:t>
+            </w:r>
+            <w:r>
+              <w:rPr>
+                <w:rFonts w:ascii="Calibri" w:eastAsia="Calibri" w:hAnsi="Calibri" w:cs="Calibri"/>
+                <w:sz w:val="22"/>
+                <w:szCs w:val="22"/>
+              </w:rPr>
+              <w:t>2 x (3 x 60’)</w:t>
+            </w:r>
+          </w:p>
+          <w:p>
+            <w:pPr>
+              <w:pStyle w:val="LO-normal"/>
+              <w:rPr>
+                <w:rFonts w:ascii="Calibri" w:eastAsia="Calibri" w:hAnsi="Calibri" w:cs="Calibri"/>
+                <w:sz w:val="22"/>
+                <w:szCs w:val="22"/>
+              </w:rPr>
+            </w:pPr>
+            <w:r>
+              <w:rPr>
+                <w:rFonts w:ascii="Calibri" w:eastAsia="Calibri" w:hAnsi="Calibri" w:cs="Calibri"/>
+                <w:sz w:val="22"/>
+                <w:szCs w:val="22"/>
+              </w:rPr>
+              <w:t>Mahasiswa belajar mandiri untuk menyelesaikan PR secara individu atau berkelompok</w:t>
+            </w:r>
+          </w:p>
           <w:p>
             <w:pPr>
               <w:pStyle w:val="LO-normal"/>
@@ -9352,7 +10022,63 @@
           <w:p>
             <w:pPr>
               <w:pStyle w:val="LO-normal"/>
-              <w:jc w:val="center"/>
+              <w:rPr>
+                <w:rFonts w:ascii="Calibri" w:eastAsia="Calibri" w:hAnsi="Calibri" w:cs="Calibri"/>
+                <w:b/>
+                <w:sz w:val="22"/>
+                <w:szCs w:val="22"/>
+              </w:rPr>
+            </w:pPr>
+          </w:p>
+          <w:p>
+            <w:pPr>
+              <w:pStyle w:val="LO-normal"/>
+              <w:rPr>
+                <w:rFonts w:ascii="Calibri" w:eastAsia="Calibri" w:hAnsi="Calibri" w:cs="Calibri"/>
+                <w:sz w:val="22"/>
+                <w:szCs w:val="22"/>
+              </w:rPr>
+            </w:pPr>
+            <w:r>
+              <w:rPr>
+                <w:rFonts w:ascii="Calibri" w:eastAsia="Calibri" w:hAnsi="Calibri" w:cs="Calibri"/>
+                <w:sz w:val="22"/>
+                <w:szCs w:val="22"/>
+              </w:rPr>
+              <w:t>Epp (2020), halaman 425-470</w:t>
+            </w:r>
+          </w:p>
+          <w:p>
+            <w:pPr>
+              <w:pStyle w:val="LO-normal"/>
+              <w:rPr>
+                <w:rFonts w:ascii="Calibri" w:eastAsia="Calibri" w:hAnsi="Calibri" w:cs="Calibri"/>
+                <w:sz w:val="22"/>
+                <w:szCs w:val="22"/>
+              </w:rPr>
+            </w:pPr>
+          </w:p>
+          <w:p>
+            <w:pPr>
+              <w:pStyle w:val="LO-normal"/>
+              <w:rPr>
+                <w:rFonts w:ascii="Calibri" w:eastAsia="Calibri" w:hAnsi="Calibri" w:cs="Calibri"/>
+                <w:sz w:val="22"/>
+                <w:szCs w:val="22"/>
+              </w:rPr>
+            </w:pPr>
+            <w:r>
+              <w:rPr>
+                <w:rFonts w:ascii="Calibri" w:eastAsia="Calibri" w:hAnsi="Calibri" w:cs="Calibri"/>
+                <w:sz w:val="22"/>
+                <w:szCs w:val="22"/>
+              </w:rPr>
+              <w:t>materi https://morning.maranatha.edu</w:t>
+            </w:r>
+          </w:p>
+          <w:p>
+            <w:pPr>
+              <w:pStyle w:val="LO-normal"/>
               <w:rPr>
                 <w:rFonts w:ascii="Calibri" w:eastAsia="Calibri" w:hAnsi="Calibri" w:cs="Calibri"/>
                 <w:b/>
@@ -9405,11 +10131,27 @@
               <w:jc w:val="center"/>
               <w:rPr>
                 <w:rFonts w:ascii="Calibri" w:eastAsia="Calibri" w:hAnsi="Calibri" w:cs="Calibri"/>
-                <w:b/>
-                <w:sz w:val="22"/>
-                <w:szCs w:val="22"/>
-              </w:rPr>
-            </w:pPr>
+                <w:sz w:val="22"/>
+                <w:szCs w:val="22"/>
+              </w:rPr>
+            </w:pPr>
+            <w:r>
+              <w:rPr>
+                <w:rFonts w:ascii="Calibri" w:eastAsia="Calibri" w:hAnsi="Calibri" w:cs="Calibri"/>
+                <w:sz w:val="22"/>
+                <w:szCs w:val="22"/>
+              </w:rPr>
+              <w:lastRenderedPageBreak/>
+              <w:t>3</w:t>
+            </w:r>
+            <w:r>
+              <w:rPr>
+                <w:rFonts w:ascii="Calibri" w:eastAsia="Calibri" w:hAnsi="Calibri" w:cs="Calibri"/>
+                <w:sz w:val="22"/>
+                <w:szCs w:val="22"/>
+              </w:rPr>
+              <w:t xml:space="preserve"> </w:t>
+            </w:r>
           </w:p>
         </w:tc>
         <w:tc>
@@ -9621,6 +10363,1518 @@
                 <w:szCs w:val="22"/>
               </w:rPr>
             </w:pPr>
+          </w:p>
+        </w:tc>
+        <w:tc>
+          <w:tcPr>
+            <w:tcW w:w="2520" w:type="dxa"/>
+            <w:tcBorders>
+              <w:top w:val="single" w:sz="4" w:space="0" w:color="000000"/>
+              <w:left w:val="single" w:sz="4" w:space="0" w:color="000000"/>
+              <w:bottom w:val="single" w:sz="4" w:space="0" w:color="000000"/>
+              <w:right w:val="single" w:sz="4" w:space="0" w:color="000000"/>
+            </w:tcBorders>
+            <w:shd w:val="clear" w:color="auto" w:fill="auto"/>
+          </w:tcPr>
+          <w:p>
+            <w:pPr>
+              <w:pStyle w:val="LO-normal"/>
+              <w:rPr>
+                <w:rFonts w:ascii="Calibri" w:eastAsia="Calibri" w:hAnsi="Calibri" w:cs="Calibri"/>
+                <w:color w:val="000000"/>
+                <w:sz w:val="22"/>
+                <w:szCs w:val="22"/>
+              </w:rPr>
+            </w:pPr>
+          </w:p>
+        </w:tc>
+        <w:tc>
+          <w:tcPr>
+            <w:tcW w:w="2415" w:type="dxa"/>
+            <w:tcBorders>
+              <w:top w:val="single" w:sz="4" w:space="0" w:color="000000"/>
+              <w:left w:val="single" w:sz="4" w:space="0" w:color="000000"/>
+              <w:bottom w:val="single" w:sz="4" w:space="0" w:color="000000"/>
+              <w:right w:val="single" w:sz="4" w:space="0" w:color="000000"/>
+            </w:tcBorders>
+            <w:shd w:val="clear" w:color="auto" w:fill="auto"/>
+          </w:tcPr>
+          <w:p>
+            <w:pPr>
+              <w:pStyle w:val="LO-normal"/>
+              <w:rPr>
+                <w:rFonts w:ascii="Calibri" w:eastAsia="Calibri" w:hAnsi="Calibri" w:cs="Calibri"/>
+                <w:b/>
+                <w:sz w:val="22"/>
+                <w:szCs w:val="22"/>
+              </w:rPr>
+            </w:pPr>
+          </w:p>
+        </w:tc>
+        <w:tc>
+          <w:tcPr>
+            <w:tcW w:w="2340" w:type="dxa"/>
+            <w:tcBorders>
+              <w:top w:val="single" w:sz="4" w:space="0" w:color="000000"/>
+              <w:left w:val="single" w:sz="4" w:space="0" w:color="000000"/>
+              <w:bottom w:val="single" w:sz="4" w:space="0" w:color="000000"/>
+              <w:right w:val="single" w:sz="4" w:space="0" w:color="000000"/>
+            </w:tcBorders>
+            <w:shd w:val="clear" w:color="auto" w:fill="auto"/>
+          </w:tcPr>
+          <w:p>
+            <w:pPr>
+              <w:pStyle w:val="LO-normal"/>
+              <w:jc w:val="center"/>
+              <w:rPr>
+                <w:rFonts w:ascii="Calibri" w:eastAsia="Calibri" w:hAnsi="Calibri" w:cs="Calibri"/>
+                <w:b/>
+                <w:sz w:val="22"/>
+                <w:szCs w:val="22"/>
+              </w:rPr>
+            </w:pPr>
+          </w:p>
+        </w:tc>
+        <w:tc>
+          <w:tcPr>
+            <w:tcW w:w="2225" w:type="dxa"/>
+            <w:tcBorders>
+              <w:top w:val="single" w:sz="4" w:space="0" w:color="000000"/>
+              <w:left w:val="single" w:sz="4" w:space="0" w:color="000000"/>
+              <w:bottom w:val="single" w:sz="4" w:space="0" w:color="000000"/>
+              <w:right w:val="single" w:sz="4" w:space="0" w:color="000000"/>
+            </w:tcBorders>
+          </w:tcPr>
+          <w:p>
+            <w:pPr>
+              <w:pStyle w:val="LO-normal"/>
+              <w:jc w:val="both"/>
+              <w:rPr>
+                <w:rFonts w:ascii="Calibri" w:eastAsia="Calibri" w:hAnsi="Calibri" w:cs="Calibri"/>
+                <w:color w:val="000000"/>
+                <w:sz w:val="27"/>
+                <w:szCs w:val="27"/>
+              </w:rPr>
+            </w:pPr>
+          </w:p>
+        </w:tc>
+        <w:tc>
+          <w:tcPr>
+            <w:tcW w:w="1375" w:type="dxa"/>
+            <w:tcBorders>
+              <w:top w:val="single" w:sz="4" w:space="0" w:color="000000"/>
+              <w:left w:val="single" w:sz="4" w:space="0" w:color="000000"/>
+              <w:bottom w:val="single" w:sz="4" w:space="0" w:color="000000"/>
+              <w:right w:val="single" w:sz="4" w:space="0" w:color="000000"/>
+            </w:tcBorders>
+            <w:shd w:val="clear" w:color="auto" w:fill="auto"/>
+          </w:tcPr>
+          <w:p>
+            <w:pPr>
+              <w:pStyle w:val="LO-normal"/>
+              <w:jc w:val="center"/>
+              <w:rPr>
+                <w:rFonts w:ascii="Calibri" w:eastAsia="Calibri" w:hAnsi="Calibri" w:cs="Calibri"/>
+                <w:b/>
+                <w:sz w:val="22"/>
+                <w:szCs w:val="22"/>
+              </w:rPr>
+            </w:pPr>
+          </w:p>
+        </w:tc>
+        <w:tc>
+          <w:tcPr>
+            <w:tcW w:w="1317" w:type="dxa"/>
+            <w:tcBorders>
+              <w:top w:val="single" w:sz="4" w:space="0" w:color="000000"/>
+              <w:left w:val="single" w:sz="4" w:space="0" w:color="000000"/>
+              <w:bottom w:val="single" w:sz="4" w:space="0" w:color="000000"/>
+              <w:right w:val="single" w:sz="4" w:space="0" w:color="000000"/>
+            </w:tcBorders>
+            <w:shd w:val="clear" w:color="auto" w:fill="auto"/>
+          </w:tcPr>
+          <w:p>
+            <w:pPr>
+              <w:pStyle w:val="LO-normal"/>
+              <w:jc w:val="center"/>
+              <w:rPr>
+                <w:rFonts w:ascii="Calibri" w:eastAsia="Calibri" w:hAnsi="Calibri" w:cs="Calibri"/>
+                <w:sz w:val="22"/>
+                <w:szCs w:val="22"/>
+              </w:rPr>
+            </w:pPr>
+          </w:p>
+        </w:tc>
+      </w:tr>
+      <w:tr>
+        <w:tc>
+          <w:tcPr>
+            <w:tcW w:w="737" w:type="dxa"/>
+            <w:tcBorders>
+              <w:top w:val="single" w:sz="4" w:space="0" w:color="000000"/>
+              <w:left w:val="single" w:sz="4" w:space="0" w:color="000000"/>
+              <w:bottom w:val="single" w:sz="4" w:space="0" w:color="000000"/>
+              <w:right w:val="single" w:sz="4" w:space="0" w:color="000000"/>
+            </w:tcBorders>
+            <w:shd w:val="clear" w:color="auto" w:fill="auto"/>
+          </w:tcPr>
+          <w:p>
+            <w:pPr>
+              <w:pStyle w:val="LO-normal"/>
+              <w:ind w:left="-90" w:right="-108"/>
+              <w:jc w:val="center"/>
+              <w:rPr>
+                <w:rFonts w:ascii="Calibri" w:eastAsia="Calibri" w:hAnsi="Calibri" w:cs="Calibri"/>
+                <w:b/>
+                <w:sz w:val="22"/>
+                <w:szCs w:val="22"/>
+              </w:rPr>
+            </w:pPr>
+          </w:p>
+        </w:tc>
+        <w:tc>
+          <w:tcPr>
+            <w:tcW w:w="2522" w:type="dxa"/>
+            <w:tcBorders>
+              <w:top w:val="single" w:sz="4" w:space="0" w:color="000000"/>
+              <w:left w:val="single" w:sz="4" w:space="0" w:color="000000"/>
+              <w:bottom w:val="single" w:sz="4" w:space="0" w:color="000000"/>
+              <w:right w:val="single" w:sz="4" w:space="0" w:color="000000"/>
+            </w:tcBorders>
+            <w:shd w:val="clear" w:color="auto" w:fill="auto"/>
+          </w:tcPr>
+          <w:p>
+            <w:pPr>
+              <w:pStyle w:val="LO-normal"/>
+              <w:rPr>
+                <w:rFonts w:ascii="Calibri" w:eastAsia="Calibri" w:hAnsi="Calibri" w:cs="Calibri"/>
+                <w:sz w:val="22"/>
+                <w:szCs w:val="22"/>
+              </w:rPr>
+            </w:pPr>
+          </w:p>
+        </w:tc>
+        <w:tc>
+          <w:tcPr>
+            <w:tcW w:w="2520" w:type="dxa"/>
+            <w:tcBorders>
+              <w:top w:val="single" w:sz="4" w:space="0" w:color="000000"/>
+              <w:left w:val="single" w:sz="4" w:space="0" w:color="000000"/>
+              <w:bottom w:val="single" w:sz="4" w:space="0" w:color="000000"/>
+              <w:right w:val="single" w:sz="4" w:space="0" w:color="000000"/>
+            </w:tcBorders>
+            <w:shd w:val="clear" w:color="auto" w:fill="auto"/>
+          </w:tcPr>
+          <w:p>
+            <w:pPr>
+              <w:pStyle w:val="LO-normal"/>
+              <w:rPr>
+                <w:rFonts w:ascii="Calibri" w:eastAsia="Calibri" w:hAnsi="Calibri" w:cs="Calibri"/>
+                <w:color w:val="000000"/>
+                <w:sz w:val="22"/>
+                <w:szCs w:val="22"/>
+              </w:rPr>
+            </w:pPr>
+          </w:p>
+        </w:tc>
+        <w:tc>
+          <w:tcPr>
+            <w:tcW w:w="2415" w:type="dxa"/>
+            <w:tcBorders>
+              <w:top w:val="single" w:sz="4" w:space="0" w:color="000000"/>
+              <w:left w:val="single" w:sz="4" w:space="0" w:color="000000"/>
+              <w:bottom w:val="single" w:sz="4" w:space="0" w:color="000000"/>
+              <w:right w:val="single" w:sz="4" w:space="0" w:color="000000"/>
+            </w:tcBorders>
+            <w:shd w:val="clear" w:color="auto" w:fill="auto"/>
+          </w:tcPr>
+          <w:p>
+            <w:pPr>
+              <w:pStyle w:val="LO-normal"/>
+              <w:rPr>
+                <w:rFonts w:ascii="Calibri" w:eastAsia="Calibri" w:hAnsi="Calibri" w:cs="Calibri"/>
+                <w:b/>
+                <w:sz w:val="22"/>
+                <w:szCs w:val="22"/>
+              </w:rPr>
+            </w:pPr>
+          </w:p>
+        </w:tc>
+        <w:tc>
+          <w:tcPr>
+            <w:tcW w:w="2340" w:type="dxa"/>
+            <w:tcBorders>
+              <w:top w:val="single" w:sz="4" w:space="0" w:color="000000"/>
+              <w:left w:val="single" w:sz="4" w:space="0" w:color="000000"/>
+              <w:bottom w:val="single" w:sz="4" w:space="0" w:color="000000"/>
+              <w:right w:val="single" w:sz="4" w:space="0" w:color="000000"/>
+            </w:tcBorders>
+            <w:shd w:val="clear" w:color="auto" w:fill="auto"/>
+          </w:tcPr>
+          <w:p>
+            <w:pPr>
+              <w:pStyle w:val="LO-normal"/>
+              <w:jc w:val="center"/>
+              <w:rPr>
+                <w:rFonts w:ascii="Calibri" w:eastAsia="Calibri" w:hAnsi="Calibri" w:cs="Calibri"/>
+                <w:b/>
+                <w:sz w:val="22"/>
+                <w:szCs w:val="22"/>
+              </w:rPr>
+            </w:pPr>
+          </w:p>
+        </w:tc>
+        <w:tc>
+          <w:tcPr>
+            <w:tcW w:w="2225" w:type="dxa"/>
+            <w:tcBorders>
+              <w:top w:val="single" w:sz="4" w:space="0" w:color="000000"/>
+              <w:left w:val="single" w:sz="4" w:space="0" w:color="000000"/>
+              <w:bottom w:val="single" w:sz="4" w:space="0" w:color="000000"/>
+              <w:right w:val="single" w:sz="4" w:space="0" w:color="000000"/>
+            </w:tcBorders>
+          </w:tcPr>
+          <w:p>
+            <w:pPr>
+              <w:pStyle w:val="LO-normal"/>
+              <w:jc w:val="both"/>
+              <w:rPr>
+                <w:rFonts w:ascii="Calibri" w:eastAsia="Calibri" w:hAnsi="Calibri" w:cs="Calibri"/>
+                <w:color w:val="000000"/>
+                <w:sz w:val="27"/>
+                <w:szCs w:val="27"/>
+              </w:rPr>
+            </w:pPr>
+          </w:p>
+        </w:tc>
+        <w:tc>
+          <w:tcPr>
+            <w:tcW w:w="1375" w:type="dxa"/>
+            <w:tcBorders>
+              <w:top w:val="single" w:sz="4" w:space="0" w:color="000000"/>
+              <w:left w:val="single" w:sz="4" w:space="0" w:color="000000"/>
+              <w:bottom w:val="single" w:sz="4" w:space="0" w:color="000000"/>
+              <w:right w:val="single" w:sz="4" w:space="0" w:color="000000"/>
+            </w:tcBorders>
+            <w:shd w:val="clear" w:color="auto" w:fill="auto"/>
+          </w:tcPr>
+          <w:p>
+            <w:pPr>
+              <w:pStyle w:val="LO-normal"/>
+              <w:jc w:val="center"/>
+              <w:rPr>
+                <w:rFonts w:ascii="Calibri" w:eastAsia="Calibri" w:hAnsi="Calibri" w:cs="Calibri"/>
+                <w:b/>
+                <w:sz w:val="22"/>
+                <w:szCs w:val="22"/>
+              </w:rPr>
+            </w:pPr>
+          </w:p>
+        </w:tc>
+        <w:tc>
+          <w:tcPr>
+            <w:tcW w:w="1317" w:type="dxa"/>
+            <w:tcBorders>
+              <w:top w:val="single" w:sz="4" w:space="0" w:color="000000"/>
+              <w:left w:val="single" w:sz="4" w:space="0" w:color="000000"/>
+              <w:bottom w:val="single" w:sz="4" w:space="0" w:color="000000"/>
+              <w:right w:val="single" w:sz="4" w:space="0" w:color="000000"/>
+            </w:tcBorders>
+            <w:shd w:val="clear" w:color="auto" w:fill="auto"/>
+          </w:tcPr>
+          <w:p>
+            <w:pPr>
+              <w:pStyle w:val="LO-normal"/>
+              <w:jc w:val="center"/>
+              <w:rPr>
+                <w:rFonts w:ascii="Calibri" w:eastAsia="Calibri" w:hAnsi="Calibri" w:cs="Calibri"/>
+                <w:sz w:val="22"/>
+                <w:szCs w:val="22"/>
+              </w:rPr>
+            </w:pPr>
+          </w:p>
+        </w:tc>
+      </w:tr>
+      <w:tr>
+        <w:tc>
+          <w:tcPr>
+            <w:tcW w:w="737" w:type="dxa"/>
+            <w:tcBorders>
+              <w:top w:val="single" w:sz="4" w:space="0" w:color="000000"/>
+              <w:left w:val="single" w:sz="4" w:space="0" w:color="000000"/>
+              <w:bottom w:val="single" w:sz="4" w:space="0" w:color="000000"/>
+              <w:right w:val="single" w:sz="4" w:space="0" w:color="000000"/>
+            </w:tcBorders>
+            <w:shd w:val="clear" w:color="auto" w:fill="auto"/>
+          </w:tcPr>
+          <w:p>
+            <w:pPr>
+              <w:pStyle w:val="LO-normal"/>
+              <w:ind w:left="-90" w:right="-108"/>
+              <w:jc w:val="center"/>
+              <w:rPr>
+                <w:rFonts w:ascii="Calibri" w:eastAsia="Calibri" w:hAnsi="Calibri" w:cs="Calibri"/>
+                <w:b/>
+                <w:sz w:val="22"/>
+                <w:szCs w:val="22"/>
+              </w:rPr>
+            </w:pPr>
+          </w:p>
+        </w:tc>
+        <w:tc>
+          <w:tcPr>
+            <w:tcW w:w="2522" w:type="dxa"/>
+            <w:tcBorders>
+              <w:top w:val="single" w:sz="4" w:space="0" w:color="000000"/>
+              <w:left w:val="single" w:sz="4" w:space="0" w:color="000000"/>
+              <w:bottom w:val="single" w:sz="4" w:space="0" w:color="000000"/>
+              <w:right w:val="single" w:sz="4" w:space="0" w:color="000000"/>
+            </w:tcBorders>
+            <w:shd w:val="clear" w:color="auto" w:fill="auto"/>
+          </w:tcPr>
+          <w:p>
+            <w:pPr>
+              <w:pStyle w:val="LO-normal"/>
+              <w:rPr>
+                <w:rFonts w:ascii="Calibri" w:eastAsia="Calibri" w:hAnsi="Calibri" w:cs="Calibri"/>
+                <w:sz w:val="22"/>
+                <w:szCs w:val="22"/>
+              </w:rPr>
+            </w:pPr>
+          </w:p>
+        </w:tc>
+        <w:tc>
+          <w:tcPr>
+            <w:tcW w:w="2520" w:type="dxa"/>
+            <w:tcBorders>
+              <w:top w:val="single" w:sz="4" w:space="0" w:color="000000"/>
+              <w:left w:val="single" w:sz="4" w:space="0" w:color="000000"/>
+              <w:bottom w:val="single" w:sz="4" w:space="0" w:color="000000"/>
+              <w:right w:val="single" w:sz="4" w:space="0" w:color="000000"/>
+            </w:tcBorders>
+            <w:shd w:val="clear" w:color="auto" w:fill="auto"/>
+          </w:tcPr>
+          <w:p>
+            <w:pPr>
+              <w:pStyle w:val="LO-normal"/>
+              <w:rPr>
+                <w:rFonts w:ascii="Calibri" w:eastAsia="Calibri" w:hAnsi="Calibri" w:cs="Calibri"/>
+                <w:color w:val="000000"/>
+                <w:sz w:val="22"/>
+                <w:szCs w:val="22"/>
+              </w:rPr>
+            </w:pPr>
+          </w:p>
+        </w:tc>
+        <w:tc>
+          <w:tcPr>
+            <w:tcW w:w="2415" w:type="dxa"/>
+            <w:tcBorders>
+              <w:top w:val="single" w:sz="4" w:space="0" w:color="000000"/>
+              <w:left w:val="single" w:sz="4" w:space="0" w:color="000000"/>
+              <w:bottom w:val="single" w:sz="4" w:space="0" w:color="000000"/>
+              <w:right w:val="single" w:sz="4" w:space="0" w:color="000000"/>
+            </w:tcBorders>
+            <w:shd w:val="clear" w:color="auto" w:fill="auto"/>
+          </w:tcPr>
+          <w:p>
+            <w:pPr>
+              <w:pStyle w:val="LO-normal"/>
+              <w:rPr>
+                <w:rFonts w:ascii="Calibri" w:eastAsia="Calibri" w:hAnsi="Calibri" w:cs="Calibri"/>
+                <w:b/>
+                <w:sz w:val="22"/>
+                <w:szCs w:val="22"/>
+              </w:rPr>
+            </w:pPr>
+          </w:p>
+        </w:tc>
+        <w:tc>
+          <w:tcPr>
+            <w:tcW w:w="2340" w:type="dxa"/>
+            <w:tcBorders>
+              <w:top w:val="single" w:sz="4" w:space="0" w:color="000000"/>
+              <w:left w:val="single" w:sz="4" w:space="0" w:color="000000"/>
+              <w:bottom w:val="single" w:sz="4" w:space="0" w:color="000000"/>
+              <w:right w:val="single" w:sz="4" w:space="0" w:color="000000"/>
+            </w:tcBorders>
+            <w:shd w:val="clear" w:color="auto" w:fill="auto"/>
+          </w:tcPr>
+          <w:p>
+            <w:pPr>
+              <w:pStyle w:val="LO-normal"/>
+              <w:jc w:val="center"/>
+              <w:rPr>
+                <w:rFonts w:ascii="Calibri" w:eastAsia="Calibri" w:hAnsi="Calibri" w:cs="Calibri"/>
+                <w:b/>
+                <w:sz w:val="22"/>
+                <w:szCs w:val="22"/>
+              </w:rPr>
+            </w:pPr>
+          </w:p>
+        </w:tc>
+        <w:tc>
+          <w:tcPr>
+            <w:tcW w:w="2225" w:type="dxa"/>
+            <w:tcBorders>
+              <w:top w:val="single" w:sz="4" w:space="0" w:color="000000"/>
+              <w:left w:val="single" w:sz="4" w:space="0" w:color="000000"/>
+              <w:bottom w:val="single" w:sz="4" w:space="0" w:color="000000"/>
+              <w:right w:val="single" w:sz="4" w:space="0" w:color="000000"/>
+            </w:tcBorders>
+          </w:tcPr>
+          <w:p>
+            <w:pPr>
+              <w:pStyle w:val="LO-normal"/>
+              <w:jc w:val="both"/>
+              <w:rPr>
+                <w:rFonts w:ascii="Calibri" w:eastAsia="Calibri" w:hAnsi="Calibri" w:cs="Calibri"/>
+                <w:color w:val="000000"/>
+                <w:sz w:val="27"/>
+                <w:szCs w:val="27"/>
+              </w:rPr>
+            </w:pPr>
+          </w:p>
+        </w:tc>
+        <w:tc>
+          <w:tcPr>
+            <w:tcW w:w="1375" w:type="dxa"/>
+            <w:tcBorders>
+              <w:top w:val="single" w:sz="4" w:space="0" w:color="000000"/>
+              <w:left w:val="single" w:sz="4" w:space="0" w:color="000000"/>
+              <w:bottom w:val="single" w:sz="4" w:space="0" w:color="000000"/>
+              <w:right w:val="single" w:sz="4" w:space="0" w:color="000000"/>
+            </w:tcBorders>
+            <w:shd w:val="clear" w:color="auto" w:fill="auto"/>
+          </w:tcPr>
+          <w:p>
+            <w:pPr>
+              <w:pStyle w:val="LO-normal"/>
+              <w:jc w:val="center"/>
+              <w:rPr>
+                <w:rFonts w:ascii="Calibri" w:eastAsia="Calibri" w:hAnsi="Calibri" w:cs="Calibri"/>
+                <w:b/>
+                <w:sz w:val="22"/>
+                <w:szCs w:val="22"/>
+              </w:rPr>
+            </w:pPr>
+          </w:p>
+        </w:tc>
+        <w:tc>
+          <w:tcPr>
+            <w:tcW w:w="1317" w:type="dxa"/>
+            <w:tcBorders>
+              <w:top w:val="single" w:sz="4" w:space="0" w:color="000000"/>
+              <w:left w:val="single" w:sz="4" w:space="0" w:color="000000"/>
+              <w:bottom w:val="single" w:sz="4" w:space="0" w:color="000000"/>
+              <w:right w:val="single" w:sz="4" w:space="0" w:color="000000"/>
+            </w:tcBorders>
+            <w:shd w:val="clear" w:color="auto" w:fill="auto"/>
+          </w:tcPr>
+          <w:p>
+            <w:pPr>
+              <w:pStyle w:val="LO-normal"/>
+              <w:jc w:val="center"/>
+              <w:rPr>
+                <w:rFonts w:ascii="Calibri" w:eastAsia="Calibri" w:hAnsi="Calibri" w:cs="Calibri"/>
+                <w:sz w:val="22"/>
+                <w:szCs w:val="22"/>
+              </w:rPr>
+            </w:pPr>
+          </w:p>
+        </w:tc>
+      </w:tr>
+      <w:tr>
+        <w:tc>
+          <w:tcPr>
+            <w:tcW w:w="737" w:type="dxa"/>
+            <w:tcBorders>
+              <w:top w:val="single" w:sz="4" w:space="0" w:color="000000"/>
+              <w:left w:val="single" w:sz="4" w:space="0" w:color="000000"/>
+              <w:bottom w:val="single" w:sz="4" w:space="0" w:color="000000"/>
+              <w:right w:val="single" w:sz="4" w:space="0" w:color="000000"/>
+            </w:tcBorders>
+            <w:shd w:val="clear" w:color="auto" w:fill="auto"/>
+          </w:tcPr>
+          <w:p>
+            <w:pPr>
+              <w:pStyle w:val="LO-normal"/>
+              <w:ind w:left="-90" w:right="-108"/>
+              <w:jc w:val="center"/>
+              <w:rPr>
+                <w:rFonts w:ascii="Calibri" w:eastAsia="Calibri" w:hAnsi="Calibri" w:cs="Calibri"/>
+                <w:b/>
+                <w:sz w:val="22"/>
+                <w:szCs w:val="22"/>
+              </w:rPr>
+            </w:pPr>
+          </w:p>
+        </w:tc>
+        <w:tc>
+          <w:tcPr>
+            <w:tcW w:w="2522" w:type="dxa"/>
+            <w:tcBorders>
+              <w:top w:val="single" w:sz="4" w:space="0" w:color="000000"/>
+              <w:left w:val="single" w:sz="4" w:space="0" w:color="000000"/>
+              <w:bottom w:val="single" w:sz="4" w:space="0" w:color="000000"/>
+              <w:right w:val="single" w:sz="4" w:space="0" w:color="000000"/>
+            </w:tcBorders>
+            <w:shd w:val="clear" w:color="auto" w:fill="auto"/>
+          </w:tcPr>
+          <w:p>
+            <w:pPr>
+              <w:pStyle w:val="LO-normal"/>
+              <w:rPr>
+                <w:rFonts w:ascii="Calibri" w:eastAsia="Calibri" w:hAnsi="Calibri" w:cs="Calibri"/>
+                <w:sz w:val="22"/>
+                <w:szCs w:val="22"/>
+              </w:rPr>
+            </w:pPr>
+          </w:p>
+        </w:tc>
+        <w:tc>
+          <w:tcPr>
+            <w:tcW w:w="2520" w:type="dxa"/>
+            <w:tcBorders>
+              <w:top w:val="single" w:sz="4" w:space="0" w:color="000000"/>
+              <w:left w:val="single" w:sz="4" w:space="0" w:color="000000"/>
+              <w:bottom w:val="single" w:sz="4" w:space="0" w:color="000000"/>
+              <w:right w:val="single" w:sz="4" w:space="0" w:color="000000"/>
+            </w:tcBorders>
+            <w:shd w:val="clear" w:color="auto" w:fill="auto"/>
+          </w:tcPr>
+          <w:p>
+            <w:pPr>
+              <w:pStyle w:val="LO-normal"/>
+              <w:rPr>
+                <w:rFonts w:ascii="Calibri" w:eastAsia="Calibri" w:hAnsi="Calibri" w:cs="Calibri"/>
+                <w:color w:val="000000"/>
+                <w:sz w:val="22"/>
+                <w:szCs w:val="22"/>
+              </w:rPr>
+            </w:pPr>
+          </w:p>
+        </w:tc>
+        <w:tc>
+          <w:tcPr>
+            <w:tcW w:w="2415" w:type="dxa"/>
+            <w:tcBorders>
+              <w:top w:val="single" w:sz="4" w:space="0" w:color="000000"/>
+              <w:left w:val="single" w:sz="4" w:space="0" w:color="000000"/>
+              <w:bottom w:val="single" w:sz="4" w:space="0" w:color="000000"/>
+              <w:right w:val="single" w:sz="4" w:space="0" w:color="000000"/>
+            </w:tcBorders>
+            <w:shd w:val="clear" w:color="auto" w:fill="auto"/>
+          </w:tcPr>
+          <w:p>
+            <w:pPr>
+              <w:pStyle w:val="LO-normal"/>
+              <w:rPr>
+                <w:rFonts w:ascii="Calibri" w:eastAsia="Calibri" w:hAnsi="Calibri" w:cs="Calibri"/>
+                <w:b/>
+                <w:sz w:val="22"/>
+                <w:szCs w:val="22"/>
+              </w:rPr>
+            </w:pPr>
+          </w:p>
+        </w:tc>
+        <w:tc>
+          <w:tcPr>
+            <w:tcW w:w="2340" w:type="dxa"/>
+            <w:tcBorders>
+              <w:top w:val="single" w:sz="4" w:space="0" w:color="000000"/>
+              <w:left w:val="single" w:sz="4" w:space="0" w:color="000000"/>
+              <w:bottom w:val="single" w:sz="4" w:space="0" w:color="000000"/>
+              <w:right w:val="single" w:sz="4" w:space="0" w:color="000000"/>
+            </w:tcBorders>
+            <w:shd w:val="clear" w:color="auto" w:fill="auto"/>
+          </w:tcPr>
+          <w:p>
+            <w:pPr>
+              <w:pStyle w:val="LO-normal"/>
+              <w:jc w:val="center"/>
+              <w:rPr>
+                <w:rFonts w:ascii="Calibri" w:eastAsia="Calibri" w:hAnsi="Calibri" w:cs="Calibri"/>
+                <w:b/>
+                <w:sz w:val="22"/>
+                <w:szCs w:val="22"/>
+              </w:rPr>
+            </w:pPr>
+          </w:p>
+        </w:tc>
+        <w:tc>
+          <w:tcPr>
+            <w:tcW w:w="2225" w:type="dxa"/>
+            <w:tcBorders>
+              <w:top w:val="single" w:sz="4" w:space="0" w:color="000000"/>
+              <w:left w:val="single" w:sz="4" w:space="0" w:color="000000"/>
+              <w:bottom w:val="single" w:sz="4" w:space="0" w:color="000000"/>
+              <w:right w:val="single" w:sz="4" w:space="0" w:color="000000"/>
+            </w:tcBorders>
+          </w:tcPr>
+          <w:p>
+            <w:pPr>
+              <w:pStyle w:val="LO-normal"/>
+              <w:jc w:val="both"/>
+              <w:rPr>
+                <w:rFonts w:ascii="Calibri" w:eastAsia="Calibri" w:hAnsi="Calibri" w:cs="Calibri"/>
+                <w:color w:val="000000"/>
+                <w:sz w:val="27"/>
+                <w:szCs w:val="27"/>
+              </w:rPr>
+            </w:pPr>
+          </w:p>
+        </w:tc>
+        <w:tc>
+          <w:tcPr>
+            <w:tcW w:w="1375" w:type="dxa"/>
+            <w:tcBorders>
+              <w:top w:val="single" w:sz="4" w:space="0" w:color="000000"/>
+              <w:left w:val="single" w:sz="4" w:space="0" w:color="000000"/>
+              <w:bottom w:val="single" w:sz="4" w:space="0" w:color="000000"/>
+              <w:right w:val="single" w:sz="4" w:space="0" w:color="000000"/>
+            </w:tcBorders>
+            <w:shd w:val="clear" w:color="auto" w:fill="auto"/>
+          </w:tcPr>
+          <w:p>
+            <w:pPr>
+              <w:pStyle w:val="LO-normal"/>
+              <w:jc w:val="center"/>
+              <w:rPr>
+                <w:rFonts w:ascii="Calibri" w:eastAsia="Calibri" w:hAnsi="Calibri" w:cs="Calibri"/>
+                <w:b/>
+                <w:sz w:val="22"/>
+                <w:szCs w:val="22"/>
+              </w:rPr>
+            </w:pPr>
+          </w:p>
+        </w:tc>
+        <w:tc>
+          <w:tcPr>
+            <w:tcW w:w="1317" w:type="dxa"/>
+            <w:tcBorders>
+              <w:top w:val="single" w:sz="4" w:space="0" w:color="000000"/>
+              <w:left w:val="single" w:sz="4" w:space="0" w:color="000000"/>
+              <w:bottom w:val="single" w:sz="4" w:space="0" w:color="000000"/>
+              <w:right w:val="single" w:sz="4" w:space="0" w:color="000000"/>
+            </w:tcBorders>
+            <w:shd w:val="clear" w:color="auto" w:fill="auto"/>
+          </w:tcPr>
+          <w:p>
+            <w:pPr>
+              <w:pStyle w:val="LO-normal"/>
+              <w:jc w:val="center"/>
+              <w:rPr>
+                <w:rFonts w:ascii="Calibri" w:eastAsia="Calibri" w:hAnsi="Calibri" w:cs="Calibri"/>
+                <w:sz w:val="22"/>
+                <w:szCs w:val="22"/>
+              </w:rPr>
+            </w:pPr>
+          </w:p>
+        </w:tc>
+      </w:tr>
+      <w:tr>
+        <w:tc>
+          <w:tcPr>
+            <w:tcW w:w="737" w:type="dxa"/>
+            <w:tcBorders>
+              <w:top w:val="single" w:sz="4" w:space="0" w:color="000000"/>
+              <w:left w:val="single" w:sz="4" w:space="0" w:color="000000"/>
+              <w:bottom w:val="single" w:sz="4" w:space="0" w:color="000000"/>
+              <w:right w:val="single" w:sz="4" w:space="0" w:color="000000"/>
+            </w:tcBorders>
+            <w:shd w:val="clear" w:color="auto" w:fill="auto"/>
+          </w:tcPr>
+          <w:p>
+            <w:pPr>
+              <w:pStyle w:val="LO-normal"/>
+              <w:ind w:left="-90" w:right="-108"/>
+              <w:jc w:val="center"/>
+              <w:rPr>
+                <w:rFonts w:ascii="Calibri" w:eastAsia="Calibri" w:hAnsi="Calibri" w:cs="Calibri"/>
+                <w:b/>
+                <w:sz w:val="22"/>
+                <w:szCs w:val="22"/>
+              </w:rPr>
+            </w:pPr>
+          </w:p>
+        </w:tc>
+        <w:tc>
+          <w:tcPr>
+            <w:tcW w:w="2522" w:type="dxa"/>
+            <w:tcBorders>
+              <w:top w:val="single" w:sz="4" w:space="0" w:color="000000"/>
+              <w:left w:val="single" w:sz="4" w:space="0" w:color="000000"/>
+              <w:bottom w:val="single" w:sz="4" w:space="0" w:color="000000"/>
+              <w:right w:val="single" w:sz="4" w:space="0" w:color="000000"/>
+            </w:tcBorders>
+            <w:shd w:val="clear" w:color="auto" w:fill="auto"/>
+          </w:tcPr>
+          <w:p>
+            <w:pPr>
+              <w:pStyle w:val="LO-normal"/>
+              <w:rPr>
+                <w:rFonts w:ascii="Calibri" w:eastAsia="Calibri" w:hAnsi="Calibri" w:cs="Calibri"/>
+                <w:sz w:val="22"/>
+                <w:szCs w:val="22"/>
+              </w:rPr>
+            </w:pPr>
+          </w:p>
+        </w:tc>
+        <w:tc>
+          <w:tcPr>
+            <w:tcW w:w="2520" w:type="dxa"/>
+            <w:tcBorders>
+              <w:top w:val="single" w:sz="4" w:space="0" w:color="000000"/>
+              <w:left w:val="single" w:sz="4" w:space="0" w:color="000000"/>
+              <w:bottom w:val="single" w:sz="4" w:space="0" w:color="000000"/>
+              <w:right w:val="single" w:sz="4" w:space="0" w:color="000000"/>
+            </w:tcBorders>
+            <w:shd w:val="clear" w:color="auto" w:fill="auto"/>
+          </w:tcPr>
+          <w:p>
+            <w:pPr>
+              <w:pStyle w:val="LO-normal"/>
+              <w:rPr>
+                <w:rFonts w:ascii="Calibri" w:eastAsia="Calibri" w:hAnsi="Calibri" w:cs="Calibri"/>
+                <w:color w:val="000000"/>
+                <w:sz w:val="22"/>
+                <w:szCs w:val="22"/>
+              </w:rPr>
+            </w:pPr>
+          </w:p>
+        </w:tc>
+        <w:tc>
+          <w:tcPr>
+            <w:tcW w:w="2415" w:type="dxa"/>
+            <w:tcBorders>
+              <w:top w:val="single" w:sz="4" w:space="0" w:color="000000"/>
+              <w:left w:val="single" w:sz="4" w:space="0" w:color="000000"/>
+              <w:bottom w:val="single" w:sz="4" w:space="0" w:color="000000"/>
+              <w:right w:val="single" w:sz="4" w:space="0" w:color="000000"/>
+            </w:tcBorders>
+            <w:shd w:val="clear" w:color="auto" w:fill="auto"/>
+          </w:tcPr>
+          <w:p>
+            <w:pPr>
+              <w:pStyle w:val="LO-normal"/>
+              <w:rPr>
+                <w:rFonts w:ascii="Calibri" w:eastAsia="Calibri" w:hAnsi="Calibri" w:cs="Calibri"/>
+                <w:b/>
+                <w:sz w:val="22"/>
+                <w:szCs w:val="22"/>
+              </w:rPr>
+            </w:pPr>
+          </w:p>
+        </w:tc>
+        <w:tc>
+          <w:tcPr>
+            <w:tcW w:w="2340" w:type="dxa"/>
+            <w:tcBorders>
+              <w:top w:val="single" w:sz="4" w:space="0" w:color="000000"/>
+              <w:left w:val="single" w:sz="4" w:space="0" w:color="000000"/>
+              <w:bottom w:val="single" w:sz="4" w:space="0" w:color="000000"/>
+              <w:right w:val="single" w:sz="4" w:space="0" w:color="000000"/>
+            </w:tcBorders>
+            <w:shd w:val="clear" w:color="auto" w:fill="auto"/>
+          </w:tcPr>
+          <w:p>
+            <w:pPr>
+              <w:pStyle w:val="LO-normal"/>
+              <w:jc w:val="center"/>
+              <w:rPr>
+                <w:rFonts w:ascii="Calibri" w:eastAsia="Calibri" w:hAnsi="Calibri" w:cs="Calibri"/>
+                <w:b/>
+                <w:sz w:val="22"/>
+                <w:szCs w:val="22"/>
+              </w:rPr>
+            </w:pPr>
+          </w:p>
+        </w:tc>
+        <w:tc>
+          <w:tcPr>
+            <w:tcW w:w="2225" w:type="dxa"/>
+            <w:tcBorders>
+              <w:top w:val="single" w:sz="4" w:space="0" w:color="000000"/>
+              <w:left w:val="single" w:sz="4" w:space="0" w:color="000000"/>
+              <w:bottom w:val="single" w:sz="4" w:space="0" w:color="000000"/>
+              <w:right w:val="single" w:sz="4" w:space="0" w:color="000000"/>
+            </w:tcBorders>
+          </w:tcPr>
+          <w:p>
+            <w:pPr>
+              <w:pStyle w:val="LO-normal"/>
+              <w:jc w:val="both"/>
+              <w:rPr>
+                <w:rFonts w:ascii="Calibri" w:eastAsia="Calibri" w:hAnsi="Calibri" w:cs="Calibri"/>
+                <w:color w:val="000000"/>
+                <w:sz w:val="27"/>
+                <w:szCs w:val="27"/>
+              </w:rPr>
+            </w:pPr>
+          </w:p>
+        </w:tc>
+        <w:tc>
+          <w:tcPr>
+            <w:tcW w:w="1375" w:type="dxa"/>
+            <w:tcBorders>
+              <w:top w:val="single" w:sz="4" w:space="0" w:color="000000"/>
+              <w:left w:val="single" w:sz="4" w:space="0" w:color="000000"/>
+              <w:bottom w:val="single" w:sz="4" w:space="0" w:color="000000"/>
+              <w:right w:val="single" w:sz="4" w:space="0" w:color="000000"/>
+            </w:tcBorders>
+            <w:shd w:val="clear" w:color="auto" w:fill="auto"/>
+          </w:tcPr>
+          <w:p>
+            <w:pPr>
+              <w:pStyle w:val="LO-normal"/>
+              <w:jc w:val="center"/>
+              <w:rPr>
+                <w:rFonts w:ascii="Calibri" w:eastAsia="Calibri" w:hAnsi="Calibri" w:cs="Calibri"/>
+                <w:b/>
+                <w:sz w:val="22"/>
+                <w:szCs w:val="22"/>
+              </w:rPr>
+            </w:pPr>
+          </w:p>
+        </w:tc>
+        <w:tc>
+          <w:tcPr>
+            <w:tcW w:w="1317" w:type="dxa"/>
+            <w:tcBorders>
+              <w:top w:val="single" w:sz="4" w:space="0" w:color="000000"/>
+              <w:left w:val="single" w:sz="4" w:space="0" w:color="000000"/>
+              <w:bottom w:val="single" w:sz="4" w:space="0" w:color="000000"/>
+              <w:right w:val="single" w:sz="4" w:space="0" w:color="000000"/>
+            </w:tcBorders>
+            <w:shd w:val="clear" w:color="auto" w:fill="auto"/>
+          </w:tcPr>
+          <w:p>
+            <w:pPr>
+              <w:pStyle w:val="LO-normal"/>
+              <w:jc w:val="center"/>
+              <w:rPr>
+                <w:rFonts w:ascii="Calibri" w:eastAsia="Calibri" w:hAnsi="Calibri" w:cs="Calibri"/>
+                <w:sz w:val="22"/>
+                <w:szCs w:val="22"/>
+              </w:rPr>
+            </w:pPr>
+          </w:p>
+        </w:tc>
+      </w:tr>
+      <w:tr>
+        <w:tc>
+          <w:tcPr>
+            <w:tcW w:w="737" w:type="dxa"/>
+            <w:tcBorders>
+              <w:top w:val="single" w:sz="4" w:space="0" w:color="000000"/>
+              <w:left w:val="single" w:sz="4" w:space="0" w:color="000000"/>
+              <w:bottom w:val="single" w:sz="4" w:space="0" w:color="000000"/>
+              <w:right w:val="single" w:sz="4" w:space="0" w:color="000000"/>
+            </w:tcBorders>
+            <w:shd w:val="clear" w:color="auto" w:fill="auto"/>
+          </w:tcPr>
+          <w:p>
+            <w:pPr>
+              <w:pStyle w:val="LO-normal"/>
+              <w:ind w:left="-90" w:right="-108"/>
+              <w:jc w:val="center"/>
+              <w:rPr>
+                <w:rFonts w:ascii="Calibri" w:eastAsia="Calibri" w:hAnsi="Calibri" w:cs="Calibri"/>
+                <w:b/>
+                <w:sz w:val="22"/>
+                <w:szCs w:val="22"/>
+              </w:rPr>
+            </w:pPr>
+          </w:p>
+        </w:tc>
+        <w:tc>
+          <w:tcPr>
+            <w:tcW w:w="2522" w:type="dxa"/>
+            <w:tcBorders>
+              <w:top w:val="single" w:sz="4" w:space="0" w:color="000000"/>
+              <w:left w:val="single" w:sz="4" w:space="0" w:color="000000"/>
+              <w:bottom w:val="single" w:sz="4" w:space="0" w:color="000000"/>
+              <w:right w:val="single" w:sz="4" w:space="0" w:color="000000"/>
+            </w:tcBorders>
+            <w:shd w:val="clear" w:color="auto" w:fill="auto"/>
+          </w:tcPr>
+          <w:p>
+            <w:pPr>
+              <w:pStyle w:val="LO-normal"/>
+              <w:rPr>
+                <w:rFonts w:ascii="Calibri" w:eastAsia="Calibri" w:hAnsi="Calibri" w:cs="Calibri"/>
+                <w:sz w:val="22"/>
+                <w:szCs w:val="22"/>
+              </w:rPr>
+            </w:pPr>
+          </w:p>
+        </w:tc>
+        <w:tc>
+          <w:tcPr>
+            <w:tcW w:w="2520" w:type="dxa"/>
+            <w:tcBorders>
+              <w:top w:val="single" w:sz="4" w:space="0" w:color="000000"/>
+              <w:left w:val="single" w:sz="4" w:space="0" w:color="000000"/>
+              <w:bottom w:val="single" w:sz="4" w:space="0" w:color="000000"/>
+              <w:right w:val="single" w:sz="4" w:space="0" w:color="000000"/>
+            </w:tcBorders>
+            <w:shd w:val="clear" w:color="auto" w:fill="auto"/>
+          </w:tcPr>
+          <w:p>
+            <w:pPr>
+              <w:pStyle w:val="LO-normal"/>
+              <w:rPr>
+                <w:rFonts w:ascii="Calibri" w:eastAsia="Calibri" w:hAnsi="Calibri" w:cs="Calibri"/>
+                <w:color w:val="000000"/>
+                <w:sz w:val="22"/>
+                <w:szCs w:val="22"/>
+              </w:rPr>
+            </w:pPr>
+          </w:p>
+        </w:tc>
+        <w:tc>
+          <w:tcPr>
+            <w:tcW w:w="2415" w:type="dxa"/>
+            <w:tcBorders>
+              <w:top w:val="single" w:sz="4" w:space="0" w:color="000000"/>
+              <w:left w:val="single" w:sz="4" w:space="0" w:color="000000"/>
+              <w:bottom w:val="single" w:sz="4" w:space="0" w:color="000000"/>
+              <w:right w:val="single" w:sz="4" w:space="0" w:color="000000"/>
+            </w:tcBorders>
+            <w:shd w:val="clear" w:color="auto" w:fill="auto"/>
+          </w:tcPr>
+          <w:p>
+            <w:pPr>
+              <w:pStyle w:val="LO-normal"/>
+              <w:rPr>
+                <w:rFonts w:ascii="Calibri" w:eastAsia="Calibri" w:hAnsi="Calibri" w:cs="Calibri"/>
+                <w:b/>
+                <w:sz w:val="22"/>
+                <w:szCs w:val="22"/>
+              </w:rPr>
+            </w:pPr>
+          </w:p>
+        </w:tc>
+        <w:tc>
+          <w:tcPr>
+            <w:tcW w:w="2340" w:type="dxa"/>
+            <w:tcBorders>
+              <w:top w:val="single" w:sz="4" w:space="0" w:color="000000"/>
+              <w:left w:val="single" w:sz="4" w:space="0" w:color="000000"/>
+              <w:bottom w:val="single" w:sz="4" w:space="0" w:color="000000"/>
+              <w:right w:val="single" w:sz="4" w:space="0" w:color="000000"/>
+            </w:tcBorders>
+            <w:shd w:val="clear" w:color="auto" w:fill="auto"/>
+          </w:tcPr>
+          <w:p>
+            <w:pPr>
+              <w:pStyle w:val="LO-normal"/>
+              <w:jc w:val="center"/>
+              <w:rPr>
+                <w:rFonts w:ascii="Calibri" w:eastAsia="Calibri" w:hAnsi="Calibri" w:cs="Calibri"/>
+                <w:b/>
+                <w:sz w:val="22"/>
+                <w:szCs w:val="22"/>
+              </w:rPr>
+            </w:pPr>
+          </w:p>
+        </w:tc>
+        <w:tc>
+          <w:tcPr>
+            <w:tcW w:w="2225" w:type="dxa"/>
+            <w:tcBorders>
+              <w:top w:val="single" w:sz="4" w:space="0" w:color="000000"/>
+              <w:left w:val="single" w:sz="4" w:space="0" w:color="000000"/>
+              <w:bottom w:val="single" w:sz="4" w:space="0" w:color="000000"/>
+              <w:right w:val="single" w:sz="4" w:space="0" w:color="000000"/>
+            </w:tcBorders>
+          </w:tcPr>
+          <w:p>
+            <w:pPr>
+              <w:pStyle w:val="LO-normal"/>
+              <w:jc w:val="both"/>
+              <w:rPr>
+                <w:rFonts w:ascii="Calibri" w:eastAsia="Calibri" w:hAnsi="Calibri" w:cs="Calibri"/>
+                <w:color w:val="000000"/>
+                <w:sz w:val="27"/>
+                <w:szCs w:val="27"/>
+              </w:rPr>
+            </w:pPr>
+          </w:p>
+        </w:tc>
+        <w:tc>
+          <w:tcPr>
+            <w:tcW w:w="1375" w:type="dxa"/>
+            <w:tcBorders>
+              <w:top w:val="single" w:sz="4" w:space="0" w:color="000000"/>
+              <w:left w:val="single" w:sz="4" w:space="0" w:color="000000"/>
+              <w:bottom w:val="single" w:sz="4" w:space="0" w:color="000000"/>
+              <w:right w:val="single" w:sz="4" w:space="0" w:color="000000"/>
+            </w:tcBorders>
+            <w:shd w:val="clear" w:color="auto" w:fill="auto"/>
+          </w:tcPr>
+          <w:p>
+            <w:pPr>
+              <w:pStyle w:val="LO-normal"/>
+              <w:jc w:val="center"/>
+              <w:rPr>
+                <w:rFonts w:ascii="Calibri" w:eastAsia="Calibri" w:hAnsi="Calibri" w:cs="Calibri"/>
+                <w:b/>
+                <w:sz w:val="22"/>
+                <w:szCs w:val="22"/>
+              </w:rPr>
+            </w:pPr>
+          </w:p>
+        </w:tc>
+        <w:tc>
+          <w:tcPr>
+            <w:tcW w:w="1317" w:type="dxa"/>
+            <w:tcBorders>
+              <w:top w:val="single" w:sz="4" w:space="0" w:color="000000"/>
+              <w:left w:val="single" w:sz="4" w:space="0" w:color="000000"/>
+              <w:bottom w:val="single" w:sz="4" w:space="0" w:color="000000"/>
+              <w:right w:val="single" w:sz="4" w:space="0" w:color="000000"/>
+            </w:tcBorders>
+            <w:shd w:val="clear" w:color="auto" w:fill="auto"/>
+          </w:tcPr>
+          <w:p>
+            <w:pPr>
+              <w:pStyle w:val="LO-normal"/>
+              <w:jc w:val="center"/>
+              <w:rPr>
+                <w:rFonts w:ascii="Calibri" w:eastAsia="Calibri" w:hAnsi="Calibri" w:cs="Calibri"/>
+                <w:sz w:val="22"/>
+                <w:szCs w:val="22"/>
+              </w:rPr>
+            </w:pPr>
+          </w:p>
+        </w:tc>
+      </w:tr>
+      <w:tr>
+        <w:tc>
+          <w:tcPr>
+            <w:tcW w:w="737" w:type="dxa"/>
+            <w:tcBorders>
+              <w:top w:val="single" w:sz="4" w:space="0" w:color="000000"/>
+              <w:left w:val="single" w:sz="4" w:space="0" w:color="000000"/>
+              <w:bottom w:val="single" w:sz="4" w:space="0" w:color="000000"/>
+              <w:right w:val="single" w:sz="4" w:space="0" w:color="000000"/>
+            </w:tcBorders>
+            <w:shd w:val="clear" w:color="auto" w:fill="auto"/>
+          </w:tcPr>
+          <w:p>
+            <w:pPr>
+              <w:pStyle w:val="LO-normal"/>
+              <w:ind w:left="-90" w:right="-108"/>
+              <w:jc w:val="center"/>
+              <w:rPr>
+                <w:rFonts w:ascii="Calibri" w:eastAsia="Calibri" w:hAnsi="Calibri" w:cs="Calibri"/>
+                <w:b/>
+                <w:sz w:val="22"/>
+                <w:szCs w:val="22"/>
+              </w:rPr>
+            </w:pPr>
+          </w:p>
+        </w:tc>
+        <w:tc>
+          <w:tcPr>
+            <w:tcW w:w="2522" w:type="dxa"/>
+            <w:tcBorders>
+              <w:top w:val="single" w:sz="4" w:space="0" w:color="000000"/>
+              <w:left w:val="single" w:sz="4" w:space="0" w:color="000000"/>
+              <w:bottom w:val="single" w:sz="4" w:space="0" w:color="000000"/>
+              <w:right w:val="single" w:sz="4" w:space="0" w:color="000000"/>
+            </w:tcBorders>
+            <w:shd w:val="clear" w:color="auto" w:fill="auto"/>
+          </w:tcPr>
+          <w:p>
+            <w:pPr>
+              <w:pStyle w:val="LO-normal"/>
+              <w:rPr>
+                <w:rFonts w:ascii="Calibri" w:eastAsia="Calibri" w:hAnsi="Calibri" w:cs="Calibri"/>
+                <w:sz w:val="22"/>
+                <w:szCs w:val="22"/>
+              </w:rPr>
+            </w:pPr>
+          </w:p>
+        </w:tc>
+        <w:tc>
+          <w:tcPr>
+            <w:tcW w:w="2520" w:type="dxa"/>
+            <w:tcBorders>
+              <w:top w:val="single" w:sz="4" w:space="0" w:color="000000"/>
+              <w:left w:val="single" w:sz="4" w:space="0" w:color="000000"/>
+              <w:bottom w:val="single" w:sz="4" w:space="0" w:color="000000"/>
+              <w:right w:val="single" w:sz="4" w:space="0" w:color="000000"/>
+            </w:tcBorders>
+            <w:shd w:val="clear" w:color="auto" w:fill="auto"/>
+          </w:tcPr>
+          <w:p>
+            <w:pPr>
+              <w:pStyle w:val="LO-normal"/>
+              <w:rPr>
+                <w:rFonts w:ascii="Calibri" w:eastAsia="Calibri" w:hAnsi="Calibri" w:cs="Calibri"/>
+                <w:color w:val="000000"/>
+                <w:sz w:val="22"/>
+                <w:szCs w:val="22"/>
+              </w:rPr>
+            </w:pPr>
+          </w:p>
+        </w:tc>
+        <w:tc>
+          <w:tcPr>
+            <w:tcW w:w="2415" w:type="dxa"/>
+            <w:tcBorders>
+              <w:top w:val="single" w:sz="4" w:space="0" w:color="000000"/>
+              <w:left w:val="single" w:sz="4" w:space="0" w:color="000000"/>
+              <w:bottom w:val="single" w:sz="4" w:space="0" w:color="000000"/>
+              <w:right w:val="single" w:sz="4" w:space="0" w:color="000000"/>
+            </w:tcBorders>
+            <w:shd w:val="clear" w:color="auto" w:fill="auto"/>
+          </w:tcPr>
+          <w:p>
+            <w:pPr>
+              <w:pStyle w:val="LO-normal"/>
+              <w:rPr>
+                <w:rFonts w:ascii="Calibri" w:eastAsia="Calibri" w:hAnsi="Calibri" w:cs="Calibri"/>
+                <w:b/>
+                <w:sz w:val="22"/>
+                <w:szCs w:val="22"/>
+              </w:rPr>
+            </w:pPr>
+          </w:p>
+        </w:tc>
+        <w:tc>
+          <w:tcPr>
+            <w:tcW w:w="2340" w:type="dxa"/>
+            <w:tcBorders>
+              <w:top w:val="single" w:sz="4" w:space="0" w:color="000000"/>
+              <w:left w:val="single" w:sz="4" w:space="0" w:color="000000"/>
+              <w:bottom w:val="single" w:sz="4" w:space="0" w:color="000000"/>
+              <w:right w:val="single" w:sz="4" w:space="0" w:color="000000"/>
+            </w:tcBorders>
+            <w:shd w:val="clear" w:color="auto" w:fill="auto"/>
+          </w:tcPr>
+          <w:p>
+            <w:pPr>
+              <w:pStyle w:val="LO-normal"/>
+              <w:jc w:val="center"/>
+              <w:rPr>
+                <w:rFonts w:ascii="Calibri" w:eastAsia="Calibri" w:hAnsi="Calibri" w:cs="Calibri"/>
+                <w:b/>
+                <w:sz w:val="22"/>
+                <w:szCs w:val="22"/>
+              </w:rPr>
+            </w:pPr>
+          </w:p>
+        </w:tc>
+        <w:tc>
+          <w:tcPr>
+            <w:tcW w:w="2225" w:type="dxa"/>
+            <w:tcBorders>
+              <w:top w:val="single" w:sz="4" w:space="0" w:color="000000"/>
+              <w:left w:val="single" w:sz="4" w:space="0" w:color="000000"/>
+              <w:bottom w:val="single" w:sz="4" w:space="0" w:color="000000"/>
+              <w:right w:val="single" w:sz="4" w:space="0" w:color="000000"/>
+            </w:tcBorders>
+          </w:tcPr>
+          <w:p>
+            <w:pPr>
+              <w:pStyle w:val="LO-normal"/>
+              <w:jc w:val="both"/>
+              <w:rPr>
+                <w:rFonts w:ascii="Calibri" w:eastAsia="Calibri" w:hAnsi="Calibri" w:cs="Calibri"/>
+                <w:color w:val="000000"/>
+                <w:sz w:val="27"/>
+                <w:szCs w:val="27"/>
+              </w:rPr>
+            </w:pPr>
+          </w:p>
+        </w:tc>
+        <w:tc>
+          <w:tcPr>
+            <w:tcW w:w="1375" w:type="dxa"/>
+            <w:tcBorders>
+              <w:top w:val="single" w:sz="4" w:space="0" w:color="000000"/>
+              <w:left w:val="single" w:sz="4" w:space="0" w:color="000000"/>
+              <w:bottom w:val="single" w:sz="4" w:space="0" w:color="000000"/>
+              <w:right w:val="single" w:sz="4" w:space="0" w:color="000000"/>
+            </w:tcBorders>
+            <w:shd w:val="clear" w:color="auto" w:fill="auto"/>
+          </w:tcPr>
+          <w:p>
+            <w:pPr>
+              <w:pStyle w:val="LO-normal"/>
+              <w:jc w:val="center"/>
+              <w:rPr>
+                <w:rFonts w:ascii="Calibri" w:eastAsia="Calibri" w:hAnsi="Calibri" w:cs="Calibri"/>
+                <w:b/>
+                <w:sz w:val="22"/>
+                <w:szCs w:val="22"/>
+              </w:rPr>
+            </w:pPr>
+          </w:p>
+        </w:tc>
+        <w:tc>
+          <w:tcPr>
+            <w:tcW w:w="1317" w:type="dxa"/>
+            <w:tcBorders>
+              <w:top w:val="single" w:sz="4" w:space="0" w:color="000000"/>
+              <w:left w:val="single" w:sz="4" w:space="0" w:color="000000"/>
+              <w:bottom w:val="single" w:sz="4" w:space="0" w:color="000000"/>
+              <w:right w:val="single" w:sz="4" w:space="0" w:color="000000"/>
+            </w:tcBorders>
+            <w:shd w:val="clear" w:color="auto" w:fill="auto"/>
+          </w:tcPr>
+          <w:p>
+            <w:pPr>
+              <w:pStyle w:val="LO-normal"/>
+              <w:jc w:val="center"/>
+              <w:rPr>
+                <w:rFonts w:ascii="Calibri" w:eastAsia="Calibri" w:hAnsi="Calibri" w:cs="Calibri"/>
+                <w:sz w:val="22"/>
+                <w:szCs w:val="22"/>
+              </w:rPr>
+            </w:pPr>
+          </w:p>
+        </w:tc>
+      </w:tr>
+      <w:tr>
+        <w:tc>
+          <w:tcPr>
+            <w:tcW w:w="737" w:type="dxa"/>
+            <w:tcBorders>
+              <w:top w:val="single" w:sz="4" w:space="0" w:color="000000"/>
+              <w:left w:val="single" w:sz="4" w:space="0" w:color="000000"/>
+              <w:bottom w:val="single" w:sz="4" w:space="0" w:color="000000"/>
+              <w:right w:val="single" w:sz="4" w:space="0" w:color="000000"/>
+            </w:tcBorders>
+            <w:shd w:val="clear" w:color="auto" w:fill="auto"/>
+          </w:tcPr>
+          <w:p>
+            <w:pPr>
+              <w:pStyle w:val="LO-normal"/>
+              <w:ind w:left="-90" w:right="-108"/>
+              <w:jc w:val="center"/>
+              <w:rPr>
+                <w:rFonts w:ascii="Calibri" w:eastAsia="Calibri" w:hAnsi="Calibri" w:cs="Calibri"/>
+                <w:b/>
+                <w:sz w:val="22"/>
+                <w:szCs w:val="22"/>
+              </w:rPr>
+            </w:pPr>
+          </w:p>
+        </w:tc>
+        <w:tc>
+          <w:tcPr>
+            <w:tcW w:w="2522" w:type="dxa"/>
+            <w:tcBorders>
+              <w:top w:val="single" w:sz="4" w:space="0" w:color="000000"/>
+              <w:left w:val="single" w:sz="4" w:space="0" w:color="000000"/>
+              <w:bottom w:val="single" w:sz="4" w:space="0" w:color="000000"/>
+              <w:right w:val="single" w:sz="4" w:space="0" w:color="000000"/>
+            </w:tcBorders>
+            <w:shd w:val="clear" w:color="auto" w:fill="auto"/>
+          </w:tcPr>
+          <w:p>
+            <w:pPr>
+              <w:pStyle w:val="LO-normal"/>
+              <w:rPr>
+                <w:rFonts w:ascii="Calibri" w:eastAsia="Calibri" w:hAnsi="Calibri" w:cs="Calibri"/>
+                <w:sz w:val="22"/>
+                <w:szCs w:val="22"/>
+              </w:rPr>
+            </w:pPr>
+          </w:p>
+        </w:tc>
+        <w:tc>
+          <w:tcPr>
+            <w:tcW w:w="2520" w:type="dxa"/>
+            <w:tcBorders>
+              <w:top w:val="single" w:sz="4" w:space="0" w:color="000000"/>
+              <w:left w:val="single" w:sz="4" w:space="0" w:color="000000"/>
+              <w:bottom w:val="single" w:sz="4" w:space="0" w:color="000000"/>
+              <w:right w:val="single" w:sz="4" w:space="0" w:color="000000"/>
+            </w:tcBorders>
+            <w:shd w:val="clear" w:color="auto" w:fill="auto"/>
+          </w:tcPr>
+          <w:p>
+            <w:pPr>
+              <w:pStyle w:val="LO-normal"/>
+              <w:rPr>
+                <w:rFonts w:ascii="Calibri" w:eastAsia="Calibri" w:hAnsi="Calibri" w:cs="Calibri"/>
+                <w:color w:val="000000"/>
+                <w:sz w:val="22"/>
+                <w:szCs w:val="22"/>
+              </w:rPr>
+            </w:pPr>
+          </w:p>
+        </w:tc>
+        <w:tc>
+          <w:tcPr>
+            <w:tcW w:w="2415" w:type="dxa"/>
+            <w:tcBorders>
+              <w:top w:val="single" w:sz="4" w:space="0" w:color="000000"/>
+              <w:left w:val="single" w:sz="4" w:space="0" w:color="000000"/>
+              <w:bottom w:val="single" w:sz="4" w:space="0" w:color="000000"/>
+              <w:right w:val="single" w:sz="4" w:space="0" w:color="000000"/>
+            </w:tcBorders>
+            <w:shd w:val="clear" w:color="auto" w:fill="auto"/>
+          </w:tcPr>
+          <w:p>
+            <w:pPr>
+              <w:pStyle w:val="LO-normal"/>
+              <w:rPr>
+                <w:rFonts w:ascii="Calibri" w:eastAsia="Calibri" w:hAnsi="Calibri" w:cs="Calibri"/>
+                <w:b/>
+                <w:sz w:val="22"/>
+                <w:szCs w:val="22"/>
+              </w:rPr>
+            </w:pPr>
+          </w:p>
+        </w:tc>
+        <w:tc>
+          <w:tcPr>
+            <w:tcW w:w="2340" w:type="dxa"/>
+            <w:tcBorders>
+              <w:top w:val="single" w:sz="4" w:space="0" w:color="000000"/>
+              <w:left w:val="single" w:sz="4" w:space="0" w:color="000000"/>
+              <w:bottom w:val="single" w:sz="4" w:space="0" w:color="000000"/>
+              <w:right w:val="single" w:sz="4" w:space="0" w:color="000000"/>
+            </w:tcBorders>
+            <w:shd w:val="clear" w:color="auto" w:fill="auto"/>
+          </w:tcPr>
+          <w:p>
+            <w:pPr>
+              <w:pStyle w:val="LO-normal"/>
+              <w:jc w:val="center"/>
+              <w:rPr>
+                <w:rFonts w:ascii="Calibri" w:eastAsia="Calibri" w:hAnsi="Calibri" w:cs="Calibri"/>
+                <w:b/>
+                <w:sz w:val="22"/>
+                <w:szCs w:val="22"/>
+              </w:rPr>
+            </w:pPr>
+          </w:p>
+        </w:tc>
+        <w:tc>
+          <w:tcPr>
+            <w:tcW w:w="2225" w:type="dxa"/>
+            <w:tcBorders>
+              <w:top w:val="single" w:sz="4" w:space="0" w:color="000000"/>
+              <w:left w:val="single" w:sz="4" w:space="0" w:color="000000"/>
+              <w:bottom w:val="single" w:sz="4" w:space="0" w:color="000000"/>
+              <w:right w:val="single" w:sz="4" w:space="0" w:color="000000"/>
+            </w:tcBorders>
+          </w:tcPr>
+          <w:p>
+            <w:pPr>
+              <w:pStyle w:val="LO-normal"/>
+              <w:jc w:val="both"/>
+              <w:rPr>
+                <w:rFonts w:ascii="Calibri" w:eastAsia="Calibri" w:hAnsi="Calibri" w:cs="Calibri"/>
+                <w:color w:val="000000"/>
+                <w:sz w:val="27"/>
+                <w:szCs w:val="27"/>
+              </w:rPr>
+            </w:pPr>
+          </w:p>
+        </w:tc>
+        <w:tc>
+          <w:tcPr>
+            <w:tcW w:w="1375" w:type="dxa"/>
+            <w:tcBorders>
+              <w:top w:val="single" w:sz="4" w:space="0" w:color="000000"/>
+              <w:left w:val="single" w:sz="4" w:space="0" w:color="000000"/>
+              <w:bottom w:val="single" w:sz="4" w:space="0" w:color="000000"/>
+              <w:right w:val="single" w:sz="4" w:space="0" w:color="000000"/>
+            </w:tcBorders>
+            <w:shd w:val="clear" w:color="auto" w:fill="auto"/>
+          </w:tcPr>
+          <w:p>
+            <w:pPr>
+              <w:pStyle w:val="LO-normal"/>
+              <w:jc w:val="center"/>
+              <w:rPr>
+                <w:rFonts w:ascii="Calibri" w:eastAsia="Calibri" w:hAnsi="Calibri" w:cs="Calibri"/>
+                <w:b/>
+                <w:sz w:val="22"/>
+                <w:szCs w:val="22"/>
+              </w:rPr>
+            </w:pPr>
+          </w:p>
+        </w:tc>
+        <w:tc>
+          <w:tcPr>
+            <w:tcW w:w="1317" w:type="dxa"/>
+            <w:tcBorders>
+              <w:top w:val="single" w:sz="4" w:space="0" w:color="000000"/>
+              <w:left w:val="single" w:sz="4" w:space="0" w:color="000000"/>
+              <w:bottom w:val="single" w:sz="4" w:space="0" w:color="000000"/>
+              <w:right w:val="single" w:sz="4" w:space="0" w:color="000000"/>
+            </w:tcBorders>
+            <w:shd w:val="clear" w:color="auto" w:fill="auto"/>
+          </w:tcPr>
+          <w:p>
+            <w:pPr>
+              <w:pStyle w:val="LO-normal"/>
+              <w:jc w:val="center"/>
+              <w:rPr>
+                <w:rFonts w:ascii="Calibri" w:eastAsia="Calibri" w:hAnsi="Calibri" w:cs="Calibri"/>
+                <w:sz w:val="22"/>
+                <w:szCs w:val="22"/>
+              </w:rPr>
+            </w:pPr>
+          </w:p>
+        </w:tc>
+      </w:tr>
+      <w:tr>
+        <w:tc>
+          <w:tcPr>
+            <w:tcW w:w="737" w:type="dxa"/>
+            <w:tcBorders>
+              <w:top w:val="single" w:sz="4" w:space="0" w:color="000000"/>
+              <w:left w:val="single" w:sz="4" w:space="0" w:color="000000"/>
+              <w:bottom w:val="single" w:sz="4" w:space="0" w:color="000000"/>
+              <w:right w:val="single" w:sz="4" w:space="0" w:color="000000"/>
+            </w:tcBorders>
+            <w:shd w:val="clear" w:color="auto" w:fill="auto"/>
+          </w:tcPr>
+          <w:p>
+            <w:pPr>
+              <w:pStyle w:val="LO-normal"/>
+              <w:ind w:left="-90" w:right="-108"/>
+              <w:jc w:val="center"/>
+              <w:rPr>
+                <w:rFonts w:ascii="Calibri" w:eastAsia="Calibri" w:hAnsi="Calibri" w:cs="Calibri"/>
+                <w:b/>
+                <w:sz w:val="22"/>
+                <w:szCs w:val="22"/>
+              </w:rPr>
+            </w:pPr>
+          </w:p>
+        </w:tc>
+        <w:tc>
+          <w:tcPr>
+            <w:tcW w:w="2522" w:type="dxa"/>
+            <w:tcBorders>
+              <w:top w:val="single" w:sz="4" w:space="0" w:color="000000"/>
+              <w:left w:val="single" w:sz="4" w:space="0" w:color="000000"/>
+              <w:bottom w:val="single" w:sz="4" w:space="0" w:color="000000"/>
+              <w:right w:val="single" w:sz="4" w:space="0" w:color="000000"/>
+            </w:tcBorders>
+            <w:shd w:val="clear" w:color="auto" w:fill="auto"/>
+          </w:tcPr>
+          <w:p>
+            <w:pPr>
+              <w:pStyle w:val="LO-normal"/>
+              <w:rPr>
+                <w:rFonts w:ascii="Calibri" w:eastAsia="Calibri" w:hAnsi="Calibri" w:cs="Calibri"/>
+                <w:sz w:val="22"/>
+                <w:szCs w:val="22"/>
+              </w:rPr>
+            </w:pPr>
             <w:r>
               <w:rPr>
                 <w:rFonts w:ascii="Calibri" w:eastAsia="Calibri" w:hAnsi="Calibri" w:cs="Calibri"/>
@@ -9644,7 +11898,16 @@
                 <w:sz w:val="22"/>
                 <w:szCs w:val="22"/>
               </w:rPr>
-              <w:t xml:space="preserve"> merumuskan sub CPMK menggunakan kata kerja operasional dari taksonomi bloom:</w:t>
+              <w:t xml:space="preserve"> merumuskan sub </w:t>
+            </w:r>
+            <w:r>
+              <w:rPr>
+                <w:rFonts w:ascii="Calibri" w:eastAsia="Calibri" w:hAnsi="Calibri" w:cs="Calibri"/>
+                <w:sz w:val="22"/>
+                <w:szCs w:val="22"/>
+              </w:rPr>
+              <w:lastRenderedPageBreak/>
+              <w:t>CPMK menggunakan kata kerja operasional dari taksonomi bloom:</w:t>
             </w:r>
             <w:r>
               <w:rPr>
@@ -9733,6 +11996,7 @@
                 <w:sz w:val="22"/>
                 <w:szCs w:val="22"/>
               </w:rPr>
+              <w:lastRenderedPageBreak/>
               <w:t>**</w:t>
             </w:r>
             <w:r>
@@ -9791,6 +12055,7 @@
                 <w:sz w:val="22"/>
                 <w:szCs w:val="22"/>
               </w:rPr>
+              <w:lastRenderedPageBreak/>
               <w:t xml:space="preserve">penilaian </w:t>
             </w:r>
             <w:r>
@@ -9941,6 +12206,7 @@
                 <w:sz w:val="22"/>
                 <w:szCs w:val="22"/>
               </w:rPr>
+              <w:lastRenderedPageBreak/>
               <w:t>**</w:t>
             </w:r>
             <w:r>
@@ -10009,6 +12275,7 @@
                 <w:sz w:val="22"/>
                 <w:szCs w:val="22"/>
               </w:rPr>
+              <w:lastRenderedPageBreak/>
               <w:t xml:space="preserve">Penulisan rumusan keputusan etis berdasarkan etika deontologis </w:t>
             </w:r>
           </w:p>
@@ -10239,6 +12506,7 @@
                 <w:sz w:val="22"/>
                 <w:szCs w:val="22"/>
               </w:rPr>
+              <w:lastRenderedPageBreak/>
               <w:t>**contoh</w:t>
             </w:r>
           </w:p>
@@ -10432,16 +12700,7 @@
                 <w:i/>
                 <w:color w:val="000000"/>
               </w:rPr>
-              <w:t xml:space="preserve">Small Group Discussion, Role-play &amp; simulation, discovery learning, self-directed learning, cooperative learning, collaborative learning, contextual </w:t>
-            </w:r>
-            <w:r>
-              <w:rPr>
-                <w:rFonts w:ascii="Calibri" w:eastAsia="Calibri" w:hAnsi="Calibri" w:cs="Calibri"/>
-                <w:i/>
-                <w:color w:val="000000"/>
-              </w:rPr>
-              <w:lastRenderedPageBreak/>
-              <w:t>learning, project-based learning,</w:t>
+              <w:t>Small Group Discussion, Role-play &amp; simulation, discovery learning, self-directed learning, cooperative learning, collaborative learning, contextual learning, project-based learning,</w:t>
             </w:r>
             <w:r>
               <w:rPr>
@@ -10506,7 +12765,16 @@
                 <w:sz w:val="22"/>
                 <w:szCs w:val="22"/>
               </w:rPr>
-              <w:t>(sinkron):.... x 50’</w:t>
+              <w:t xml:space="preserve">(sinkron):.... x </w:t>
+            </w:r>
+            <w:r>
+              <w:rPr>
+                <w:rFonts w:ascii="Calibri" w:eastAsia="Calibri" w:hAnsi="Calibri" w:cs="Calibri"/>
+                <w:sz w:val="22"/>
+                <w:szCs w:val="22"/>
+              </w:rPr>
+              <w:lastRenderedPageBreak/>
+              <w:t>50’</w:t>
             </w:r>
           </w:p>
           <w:p>
@@ -10684,16 +12952,7 @@
                 <w:sz w:val="22"/>
                 <w:szCs w:val="22"/>
               </w:rPr>
-              <w:t xml:space="preserve">Mahasiswa belajar mandiri dan menyusun laporan analisis </w:t>
-            </w:r>
-            <w:r>
-              <w:rPr>
-                <w:rFonts w:ascii="Calibri" w:eastAsia="Calibri" w:hAnsi="Calibri" w:cs="Calibri"/>
-                <w:sz w:val="22"/>
-                <w:szCs w:val="22"/>
-              </w:rPr>
-              <w:lastRenderedPageBreak/>
-              <w:t>dan evaluasi solusi pemecahan studi kasus …..</w:t>
+              <w:t>Mahasiswa belajar mandiri dan menyusun laporan analisis dan evaluasi solusi pemecahan studi kasus …..</w:t>
             </w:r>
           </w:p>
           <w:p>
@@ -10762,7 +13021,16 @@
                 <w:sz w:val="22"/>
                 <w:szCs w:val="22"/>
               </w:rPr>
-              <w:t>Etika deontologis, Etika Teleogis, Etika kontekstual, Bertens, halaman 56-88</w:t>
+              <w:t xml:space="preserve">Etika deontologis, Etika </w:t>
+            </w:r>
+            <w:r>
+              <w:rPr>
+                <w:rFonts w:ascii="Calibri" w:eastAsia="Calibri" w:hAnsi="Calibri" w:cs="Calibri"/>
+                <w:sz w:val="22"/>
+                <w:szCs w:val="22"/>
+              </w:rPr>
+              <w:lastRenderedPageBreak/>
+              <w:t>Teleogis, Etika kontekstual, Bertens, halaman 56-88</w:t>
             </w:r>
           </w:p>
           <w:p>
@@ -10831,6 +13099,7 @@
                 <w:sz w:val="22"/>
                 <w:szCs w:val="22"/>
               </w:rPr>
+              <w:lastRenderedPageBreak/>
               <w:t>10%</w:t>
             </w:r>
           </w:p>
@@ -12087,7 +14356,6 @@
           <w:rFonts w:ascii="Calibri" w:eastAsia="Calibri" w:hAnsi="Calibri" w:cs="Calibri"/>
           <w:color w:val="000000"/>
         </w:rPr>
-        <w:lastRenderedPageBreak/>
         <w:t xml:space="preserve">TM=Tatap Muka, BT=Belajar Terstruktur, BM=Belajar Mandiri. </w:t>
       </w:r>
     </w:p>
@@ -12134,6 +14402,7 @@
           <w:rFonts w:ascii="Calibri" w:eastAsia="Calibri" w:hAnsi="Calibri" w:cs="Calibri"/>
           <w:color w:val="000000"/>
         </w:rPr>
+        <w:lastRenderedPageBreak/>
         <w:t>Learning Outcomes (CPL-PRODI) are abilities possessed by each graduate which is an internalization of attitudes, knowledge, and skills according to the level of the study program obtained through the learning process.</w:t>
       </w:r>
     </w:p>
@@ -12861,6 +15130,146 @@
     </w:lvl>
   </w:abstractNum>
   <w:abstractNum w:abstractNumId="5">
+    <w:nsid w:val="35A81DB4"/>
+    <w:multiLevelType w:val="multilevel"/>
+    <w:tmpl w:val="9530D504"/>
+    <w:lvl w:ilvl="0">
+      <w:start w:val="1"/>
+      <w:numFmt w:val="decimal"/>
+      <w:lvlText w:val="%1."/>
+      <w:lvlJc w:val="left"/>
+      <w:pPr>
+        <w:tabs>
+          <w:tab w:val="num" w:pos="0"/>
+        </w:tabs>
+        <w:ind w:left="720" w:hanging="360"/>
+      </w:pPr>
+      <w:rPr>
+        <w:u w:val="none"/>
+      </w:rPr>
+    </w:lvl>
+    <w:lvl w:ilvl="1">
+      <w:start w:val="1"/>
+      <w:numFmt w:val="lowerLetter"/>
+      <w:lvlText w:val="%2."/>
+      <w:lvlJc w:val="left"/>
+      <w:pPr>
+        <w:tabs>
+          <w:tab w:val="num" w:pos="0"/>
+        </w:tabs>
+        <w:ind w:left="1440" w:hanging="360"/>
+      </w:pPr>
+      <w:rPr>
+        <w:u w:val="none"/>
+      </w:rPr>
+    </w:lvl>
+    <w:lvl w:ilvl="2">
+      <w:start w:val="1"/>
+      <w:numFmt w:val="lowerRoman"/>
+      <w:lvlText w:val="%3."/>
+      <w:lvlJc w:val="right"/>
+      <w:pPr>
+        <w:tabs>
+          <w:tab w:val="num" w:pos="0"/>
+        </w:tabs>
+        <w:ind w:left="2160" w:hanging="360"/>
+      </w:pPr>
+      <w:rPr>
+        <w:u w:val="none"/>
+      </w:rPr>
+    </w:lvl>
+    <w:lvl w:ilvl="3">
+      <w:start w:val="1"/>
+      <w:numFmt w:val="decimal"/>
+      <w:lvlText w:val="%4."/>
+      <w:lvlJc w:val="left"/>
+      <w:pPr>
+        <w:tabs>
+          <w:tab w:val="num" w:pos="0"/>
+        </w:tabs>
+        <w:ind w:left="2880" w:hanging="360"/>
+      </w:pPr>
+      <w:rPr>
+        <w:u w:val="none"/>
+      </w:rPr>
+    </w:lvl>
+    <w:lvl w:ilvl="4">
+      <w:start w:val="1"/>
+      <w:numFmt w:val="lowerLetter"/>
+      <w:lvlText w:val="%5."/>
+      <w:lvlJc w:val="left"/>
+      <w:pPr>
+        <w:tabs>
+          <w:tab w:val="num" w:pos="0"/>
+        </w:tabs>
+        <w:ind w:left="3600" w:hanging="360"/>
+      </w:pPr>
+      <w:rPr>
+        <w:u w:val="none"/>
+      </w:rPr>
+    </w:lvl>
+    <w:lvl w:ilvl="5">
+      <w:start w:val="1"/>
+      <w:numFmt w:val="lowerRoman"/>
+      <w:lvlText w:val="%6."/>
+      <w:lvlJc w:val="right"/>
+      <w:pPr>
+        <w:tabs>
+          <w:tab w:val="num" w:pos="0"/>
+        </w:tabs>
+        <w:ind w:left="4320" w:hanging="360"/>
+      </w:pPr>
+      <w:rPr>
+        <w:u w:val="none"/>
+      </w:rPr>
+    </w:lvl>
+    <w:lvl w:ilvl="6">
+      <w:start w:val="1"/>
+      <w:numFmt w:val="decimal"/>
+      <w:lvlText w:val="%7."/>
+      <w:lvlJc w:val="left"/>
+      <w:pPr>
+        <w:tabs>
+          <w:tab w:val="num" w:pos="0"/>
+        </w:tabs>
+        <w:ind w:left="5040" w:hanging="360"/>
+      </w:pPr>
+      <w:rPr>
+        <w:u w:val="none"/>
+      </w:rPr>
+    </w:lvl>
+    <w:lvl w:ilvl="7">
+      <w:start w:val="1"/>
+      <w:numFmt w:val="lowerLetter"/>
+      <w:lvlText w:val="%8."/>
+      <w:lvlJc w:val="left"/>
+      <w:pPr>
+        <w:tabs>
+          <w:tab w:val="num" w:pos="0"/>
+        </w:tabs>
+        <w:ind w:left="5760" w:hanging="360"/>
+      </w:pPr>
+      <w:rPr>
+        <w:u w:val="none"/>
+      </w:rPr>
+    </w:lvl>
+    <w:lvl w:ilvl="8">
+      <w:start w:val="1"/>
+      <w:numFmt w:val="lowerRoman"/>
+      <w:lvlText w:val="%9."/>
+      <w:lvlJc w:val="right"/>
+      <w:pPr>
+        <w:tabs>
+          <w:tab w:val="num" w:pos="0"/>
+        </w:tabs>
+        <w:ind w:left="6480" w:hanging="360"/>
+      </w:pPr>
+      <w:rPr>
+        <w:u w:val="none"/>
+      </w:rPr>
+    </w:lvl>
+  </w:abstractNum>
+  <w:abstractNum w:abstractNumId="6">
     <w:nsid w:val="44C75455"/>
     <w:multiLevelType w:val="multilevel"/>
     <w:tmpl w:val="9530D504"/>
@@ -13000,7 +15409,7 @@
       </w:rPr>
     </w:lvl>
   </w:abstractNum>
-  <w:abstractNum w:abstractNumId="6">
+  <w:abstractNum w:abstractNumId="7">
     <w:nsid w:val="56705A0B"/>
     <w:multiLevelType w:val="hybridMultilevel"/>
     <w:tmpl w:val="C73A8088"/>
@@ -13089,7 +15498,7 @@
       </w:pPr>
     </w:lvl>
   </w:abstractNum>
-  <w:abstractNum w:abstractNumId="7">
+  <w:abstractNum w:abstractNumId="8">
     <w:nsid w:val="59445135"/>
     <w:multiLevelType w:val="multilevel"/>
     <w:tmpl w:val="5714EBBC"/>
@@ -13202,7 +15611,7 @@
       </w:rPr>
     </w:lvl>
   </w:abstractNum>
-  <w:abstractNum w:abstractNumId="8">
+  <w:abstractNum w:abstractNumId="9">
     <w:nsid w:val="59E7386E"/>
     <w:multiLevelType w:val="multilevel"/>
     <w:tmpl w:val="1FB49DEE"/>
@@ -13315,7 +15724,7 @@
       </w:pPr>
     </w:lvl>
   </w:abstractNum>
-  <w:abstractNum w:abstractNumId="9">
+  <w:abstractNum w:abstractNumId="10">
     <w:nsid w:val="5FA3300E"/>
     <w:multiLevelType w:val="hybridMultilevel"/>
     <w:tmpl w:val="8C540D80"/>
@@ -13404,7 +15813,7 @@
       </w:pPr>
     </w:lvl>
   </w:abstractNum>
-  <w:abstractNum w:abstractNumId="10">
+  <w:abstractNum w:abstractNumId="11">
     <w:nsid w:val="6A7B2E3C"/>
     <w:multiLevelType w:val="multilevel"/>
     <w:tmpl w:val="E014EBF6"/>
@@ -13544,7 +15953,7 @@
       </w:rPr>
     </w:lvl>
   </w:abstractNum>
-  <w:abstractNum w:abstractNumId="11">
+  <w:abstractNum w:abstractNumId="12">
     <w:nsid w:val="722B1FB9"/>
     <w:multiLevelType w:val="hybridMultilevel"/>
     <w:tmpl w:val="C22ED0B8"/>
@@ -13634,7 +16043,7 @@
       </w:pPr>
     </w:lvl>
   </w:abstractNum>
-  <w:abstractNum w:abstractNumId="12">
+  <w:abstractNum w:abstractNumId="13">
     <w:nsid w:val="730F67AB"/>
     <w:multiLevelType w:val="multilevel"/>
     <w:tmpl w:val="D63C4E84"/>
@@ -13756,7 +16165,7 @@
       </w:pPr>
     </w:lvl>
   </w:abstractNum>
-  <w:abstractNum w:abstractNumId="13">
+  <w:abstractNum w:abstractNumId="14">
     <w:nsid w:val="7B9F5865"/>
     <w:multiLevelType w:val="hybridMultilevel"/>
     <w:tmpl w:val="C15EA8CC"/>
@@ -13845,7 +16254,7 @@
       </w:pPr>
     </w:lvl>
   </w:abstractNum>
-  <w:abstractNum w:abstractNumId="14">
+  <w:abstractNum w:abstractNumId="15">
     <w:nsid w:val="7E7E73CF"/>
     <w:multiLevelType w:val="multilevel"/>
     <w:tmpl w:val="17546A38"/>
@@ -13959,22 +16368,22 @@
     </w:lvl>
   </w:abstractNum>
   <w:num w:numId="1">
-    <w:abstractNumId w:val="5"/>
+    <w:abstractNumId w:val="6"/>
   </w:num>
   <w:num w:numId="2">
-    <w:abstractNumId w:val="8"/>
+    <w:abstractNumId w:val="9"/>
   </w:num>
   <w:num w:numId="3">
     <w:abstractNumId w:val="1"/>
   </w:num>
   <w:num w:numId="4">
-    <w:abstractNumId w:val="10"/>
+    <w:abstractNumId w:val="11"/>
   </w:num>
   <w:num w:numId="5">
-    <w:abstractNumId w:val="12"/>
+    <w:abstractNumId w:val="13"/>
   </w:num>
   <w:num w:numId="6">
-    <w:abstractNumId w:val="9"/>
+    <w:abstractNumId w:val="10"/>
   </w:num>
   <w:num w:numId="7">
     <w:abstractNumId w:val="4"/>
@@ -13983,28 +16392,31 @@
     <w:abstractNumId w:val="0"/>
   </w:num>
   <w:num w:numId="9">
-    <w:abstractNumId w:val="14"/>
+    <w:abstractNumId w:val="15"/>
   </w:num>
   <w:num w:numId="10">
-    <w:abstractNumId w:val="11"/>
+    <w:abstractNumId w:val="12"/>
   </w:num>
   <w:num w:numId="11">
     <w:abstractNumId w:val="3"/>
   </w:num>
   <w:num w:numId="12">
-    <w:abstractNumId w:val="7"/>
+    <w:abstractNumId w:val="8"/>
   </w:num>
   <w:num w:numId="13">
     <w:abstractNumId w:val="2"/>
   </w:num>
   <w:num w:numId="14">
-    <w:abstractNumId w:val="6"/>
+    <w:abstractNumId w:val="7"/>
   </w:num>
   <w:num w:numId="15">
     <w:abstractNumId w:val="0"/>
   </w:num>
   <w:num w:numId="16">
-    <w:abstractNumId w:val="13"/>
+    <w:abstractNumId w:val="14"/>
+  </w:num>
+  <w:num w:numId="17">
+    <w:abstractNumId w:val="5"/>
   </w:num>
 </w:numbering>
 </file>
@@ -14753,7 +17165,7 @@
   <a:extraClrSchemeLst/>
   <a:extLst>
     <a:ext uri="{05A4C25C-085E-4340-85A3-A5531E510DB2}">
-      <thm15:themeFamily xmlns:thm15="http://schemas.microsoft.com/office/thememl/2012/main" xmlns="" name="Office Theme" id="{62F939B6-93AF-4DB8-9C6B-D6C7DFDC589F}" vid="{4A3C46E8-61CC-4603-A589-7422A47A8E4A}"/>
+      <thm15:themeFamily xmlns="" xmlns:thm15="http://schemas.microsoft.com/office/thememl/2012/main" name="Office Theme" id="{62F939B6-93AF-4DB8-9C6B-D6C7DFDC589F}" vid="{4A3C46E8-61CC-4603-A589-7422A47A8E4A}"/>
     </a:ext>
   </a:extLst>
 </a:theme>
@@ -14779,7 +17191,7 @@
 </file>
 
 <file path=customXml/itemProps2.xml><?xml version="1.0" encoding="utf-8"?>
-<ds:datastoreItem xmlns:ds="http://schemas.openxmlformats.org/officeDocument/2006/customXml" ds:itemID="{7FDBBD0B-A6DA-4CFF-B651-EF4D3280C30D}">
+<ds:datastoreItem xmlns:ds="http://schemas.openxmlformats.org/officeDocument/2006/customXml" ds:itemID="{A5DB7134-81B4-493F-93BF-18EFC64B4369}">
   <ds:schemaRefs>
     <ds:schemaRef ds:uri="http://schemas.openxmlformats.org/officeDocument/2006/bibliography"/>
   </ds:schemaRefs>

</xml_diff>

<commit_message>
22 Nov 2021 Malam
</commit_message>
<xml_diff>
--- a/rps-hybrid-case-method-team-based/IN232-MATDIS.docx
+++ b/rps-hybrid-case-method-team-based/IN232-MATDIS.docx
@@ -11510,6 +11510,105 @@
           <w:p>
             <w:pPr>
               <w:pStyle w:val="LO-normal"/>
+              <w:rPr>
+                <w:rFonts w:ascii="Calibri" w:eastAsia="Calibri" w:hAnsi="Calibri" w:cs="Calibri"/>
+              </w:rPr>
+            </w:pPr>
+          </w:p>
+          <w:p>
+            <w:pPr>
+              <w:pStyle w:val="LO-normal"/>
+              <w:rPr>
+                <w:rFonts w:ascii="Calibri" w:eastAsia="Calibri" w:hAnsi="Calibri" w:cs="Calibri"/>
+                <w:sz w:val="22"/>
+                <w:szCs w:val="22"/>
+              </w:rPr>
+            </w:pPr>
+            <w:r>
+              <w:rPr>
+                <w:rFonts w:ascii="Calibri" w:eastAsia="Calibri" w:hAnsi="Calibri" w:cs="Calibri"/>
+                <w:b/>
+                <w:sz w:val="22"/>
+                <w:szCs w:val="22"/>
+              </w:rPr>
+              <w:t>Bentuk</w:t>
+            </w:r>
+            <w:r>
+              <w:rPr>
+                <w:rFonts w:ascii="Calibri" w:eastAsia="Calibri" w:hAnsi="Calibri" w:cs="Calibri"/>
+                <w:sz w:val="22"/>
+                <w:szCs w:val="22"/>
+              </w:rPr>
+              <w:t xml:space="preserve">:  Kuliah </w:t>
+            </w:r>
+          </w:p>
+          <w:p>
+            <w:pPr>
+              <w:pStyle w:val="LO-normal"/>
+              <w:rPr>
+                <w:rFonts w:ascii="Calibri" w:eastAsia="Calibri" w:hAnsi="Calibri" w:cs="Calibri"/>
+                <w:sz w:val="22"/>
+                <w:szCs w:val="22"/>
+              </w:rPr>
+            </w:pPr>
+            <w:r>
+              <w:rPr>
+                <w:rFonts w:ascii="Calibri" w:eastAsia="Calibri" w:hAnsi="Calibri" w:cs="Calibri"/>
+                <w:b/>
+                <w:sz w:val="22"/>
+                <w:szCs w:val="22"/>
+              </w:rPr>
+              <w:t xml:space="preserve">TM: </w:t>
+            </w:r>
+            <w:r>
+              <w:rPr>
+                <w:rFonts w:ascii="Calibri" w:eastAsia="Calibri" w:hAnsi="Calibri" w:cs="Calibri"/>
+                <w:sz w:val="22"/>
+                <w:szCs w:val="22"/>
+              </w:rPr>
+              <w:t>3</w:t>
+            </w:r>
+            <w:r>
+              <w:rPr>
+                <w:rFonts w:ascii="Calibri" w:eastAsia="Calibri" w:hAnsi="Calibri" w:cs="Calibri"/>
+                <w:sz w:val="22"/>
+                <w:szCs w:val="22"/>
+              </w:rPr>
+              <w:t xml:space="preserve"> x 50’</w:t>
+            </w:r>
+          </w:p>
+          <w:p>
+            <w:pPr>
+              <w:pStyle w:val="LO-normal"/>
+              <w:jc w:val="center"/>
+              <w:rPr>
+                <w:rFonts w:ascii="Calibri" w:eastAsia="Calibri" w:hAnsi="Calibri" w:cs="Calibri"/>
+                <w:b/>
+                <w:sz w:val="22"/>
+                <w:szCs w:val="22"/>
+              </w:rPr>
+            </w:pPr>
+            <w:r>
+              <w:rPr>
+                <w:rFonts w:ascii="Calibri" w:eastAsia="Calibri" w:hAnsi="Calibri" w:cs="Calibri"/>
+                <w:b/>
+                <w:sz w:val="22"/>
+                <w:szCs w:val="22"/>
+              </w:rPr>
+              <w:t xml:space="preserve">Metode: </w:t>
+            </w:r>
+            <w:r>
+              <w:rPr>
+                <w:rFonts w:ascii="Calibri" w:eastAsia="Calibri" w:hAnsi="Calibri" w:cs="Calibri"/>
+                <w:sz w:val="22"/>
+                <w:szCs w:val="22"/>
+              </w:rPr>
+              <w:t>Collaborative learning</w:t>
+            </w:r>
+          </w:p>
+          <w:p>
+            <w:pPr>
+              <w:pStyle w:val="LO-normal"/>
               <w:jc w:val="center"/>
               <w:rPr>
                 <w:rFonts w:ascii="Calibri" w:eastAsia="Calibri" w:hAnsi="Calibri" w:cs="Calibri"/>
@@ -11542,6 +11641,164 @@
               </w:rPr>
             </w:pPr>
           </w:p>
+          <w:p>
+            <w:pPr>
+              <w:pStyle w:val="LO-normal"/>
+              <w:rPr>
+                <w:rFonts w:ascii="Calibri" w:eastAsia="Calibri" w:hAnsi="Calibri" w:cs="Calibri"/>
+                <w:sz w:val="22"/>
+                <w:szCs w:val="22"/>
+              </w:rPr>
+            </w:pPr>
+            <w:r>
+              <w:rPr>
+                <w:rFonts w:ascii="Calibri" w:eastAsia="Calibri" w:hAnsi="Calibri" w:cs="Calibri"/>
+                <w:b/>
+                <w:sz w:val="22"/>
+                <w:szCs w:val="22"/>
+              </w:rPr>
+              <w:t xml:space="preserve">TM </w:t>
+            </w:r>
+            <w:r>
+              <w:rPr>
+                <w:rFonts w:ascii="Calibri" w:eastAsia="Calibri" w:hAnsi="Calibri" w:cs="Calibri"/>
+                <w:sz w:val="22"/>
+                <w:szCs w:val="22"/>
+              </w:rPr>
+              <w:t>(sinkron): 2 x 50’</w:t>
+            </w:r>
+          </w:p>
+          <w:p>
+            <w:pPr>
+              <w:pStyle w:val="LO-normal"/>
+              <w:rPr>
+                <w:rFonts w:ascii="Calibri" w:eastAsia="Calibri" w:hAnsi="Calibri" w:cs="Calibri"/>
+                <w:b/>
+                <w:sz w:val="22"/>
+                <w:szCs w:val="22"/>
+              </w:rPr>
+            </w:pPr>
+            <w:r>
+              <w:rPr>
+                <w:rFonts w:ascii="Calibri" w:eastAsia="Calibri" w:hAnsi="Calibri" w:cs="Calibri"/>
+                <w:b/>
+                <w:sz w:val="22"/>
+                <w:szCs w:val="22"/>
+              </w:rPr>
+              <w:t xml:space="preserve"> </w:t>
+            </w:r>
+            <w:r>
+              <w:rPr>
+                <w:rFonts w:ascii="Calibri" w:eastAsia="Calibri" w:hAnsi="Calibri" w:cs="Calibri"/>
+                <w:sz w:val="22"/>
+                <w:szCs w:val="22"/>
+              </w:rPr>
+              <w:t>(asinkron): 1 x 50’</w:t>
+            </w:r>
+            <w:r>
+              <w:rPr>
+                <w:rFonts w:ascii="Calibri" w:eastAsia="Calibri" w:hAnsi="Calibri" w:cs="Calibri"/>
+                <w:sz w:val="22"/>
+                <w:szCs w:val="22"/>
+              </w:rPr>
+              <w:br/>
+            </w:r>
+            <w:r>
+              <w:rPr>
+                <w:rFonts w:ascii="Calibri" w:eastAsia="Calibri" w:hAnsi="Calibri" w:cs="Calibri"/>
+                <w:b/>
+                <w:sz w:val="22"/>
+                <w:szCs w:val="22"/>
+              </w:rPr>
+              <w:br/>
+              <w:t>BT :   3 x 60’</w:t>
+            </w:r>
+          </w:p>
+          <w:p>
+            <w:pPr>
+              <w:pStyle w:val="LO-normal"/>
+              <w:rPr>
+                <w:rFonts w:ascii="Calibri" w:eastAsia="Calibri" w:hAnsi="Calibri" w:cs="Calibri"/>
+                <w:sz w:val="22"/>
+                <w:szCs w:val="22"/>
+              </w:rPr>
+            </w:pPr>
+            <w:r>
+              <w:rPr>
+                <w:rFonts w:ascii="Calibri" w:eastAsia="Calibri" w:hAnsi="Calibri" w:cs="Calibri"/>
+                <w:sz w:val="22"/>
+                <w:szCs w:val="22"/>
+              </w:rPr>
+              <w:t>Tugas /</w:t>
+            </w:r>
+            <w:r>
+              <w:rPr>
+                <w:rFonts w:ascii="Calibri" w:eastAsia="Calibri" w:hAnsi="Calibri" w:cs="Calibri"/>
+                <w:i/>
+                <w:sz w:val="22"/>
+                <w:szCs w:val="22"/>
+              </w:rPr>
+              <w:t xml:space="preserve">assignment </w:t>
+            </w:r>
+          </w:p>
+          <w:p>
+            <w:pPr>
+              <w:pStyle w:val="LO-normal"/>
+              <w:rPr>
+                <w:rFonts w:ascii="Calibri" w:eastAsia="Calibri" w:hAnsi="Calibri" w:cs="Calibri"/>
+                <w:sz w:val="22"/>
+                <w:szCs w:val="22"/>
+              </w:rPr>
+            </w:pPr>
+            <w:r>
+              <w:rPr>
+                <w:rFonts w:ascii="Calibri" w:eastAsia="Calibri" w:hAnsi="Calibri" w:cs="Calibri"/>
+                <w:b/>
+                <w:sz w:val="22"/>
+                <w:szCs w:val="22"/>
+              </w:rPr>
+              <w:br/>
+              <w:t xml:space="preserve">BM+BT = </w:t>
+            </w:r>
+            <w:r>
+              <w:rPr>
+                <w:rFonts w:ascii="Calibri" w:eastAsia="Calibri" w:hAnsi="Calibri" w:cs="Calibri"/>
+                <w:sz w:val="22"/>
+                <w:szCs w:val="22"/>
+              </w:rPr>
+              <w:t>2 x (3 x 60’)</w:t>
+            </w:r>
+          </w:p>
+          <w:p>
+            <w:pPr>
+              <w:pStyle w:val="LO-normal"/>
+              <w:rPr>
+                <w:rFonts w:ascii="Calibri" w:eastAsia="Calibri" w:hAnsi="Calibri" w:cs="Calibri"/>
+                <w:sz w:val="22"/>
+                <w:szCs w:val="22"/>
+              </w:rPr>
+            </w:pPr>
+            <w:r>
+              <w:rPr>
+                <w:rFonts w:ascii="Calibri" w:eastAsia="Calibri" w:hAnsi="Calibri" w:cs="Calibri"/>
+                <w:sz w:val="22"/>
+                <w:szCs w:val="22"/>
+              </w:rPr>
+              <w:t>Mahasiswa belajar mandiri untuk menyelesaikan PR secara individu atau berkelompok</w:t>
+            </w:r>
+          </w:p>
+          <w:p>
+            <w:pPr>
+              <w:pStyle w:val="LO-normal"/>
+              <w:jc w:val="both"/>
+              <w:rPr>
+                <w:rFonts w:ascii="Calibri" w:eastAsia="Calibri" w:hAnsi="Calibri" w:cs="Calibri"/>
+                <w:color w:val="000000"/>
+                <w:sz w:val="27"/>
+                <w:szCs w:val="27"/>
+              </w:rPr>
+            </w:pPr>
+          </w:p>
         </w:tc>
         <w:tc>
           <w:tcPr>
@@ -11554,6 +11811,80 @@
             </w:tcBorders>
             <w:shd w:val="clear" w:color="auto" w:fill="auto"/>
           </w:tcPr>
+          <w:p>
+            <w:pPr>
+              <w:pStyle w:val="LO-normal"/>
+              <w:jc w:val="center"/>
+              <w:rPr>
+                <w:rFonts w:ascii="Calibri" w:eastAsia="Calibri" w:hAnsi="Calibri" w:cs="Calibri"/>
+                <w:b/>
+                <w:sz w:val="22"/>
+                <w:szCs w:val="22"/>
+              </w:rPr>
+            </w:pPr>
+          </w:p>
+          <w:p>
+            <w:pPr>
+              <w:pStyle w:val="LO-normal"/>
+              <w:rPr>
+                <w:rFonts w:ascii="Calibri" w:eastAsia="Calibri" w:hAnsi="Calibri" w:cs="Calibri"/>
+                <w:sz w:val="22"/>
+                <w:szCs w:val="22"/>
+              </w:rPr>
+            </w:pPr>
+            <w:r>
+              <w:rPr>
+                <w:rFonts w:ascii="Calibri" w:eastAsia="Calibri" w:hAnsi="Calibri" w:cs="Calibri"/>
+                <w:sz w:val="22"/>
+                <w:szCs w:val="22"/>
+              </w:rPr>
+              <w:t xml:space="preserve">Epp (2020), halaman </w:t>
+            </w:r>
+            <w:r>
+              <w:rPr>
+                <w:rFonts w:ascii="Calibri" w:eastAsia="Calibri" w:hAnsi="Calibri" w:cs="Calibri"/>
+                <w:sz w:val="22"/>
+                <w:szCs w:val="22"/>
+              </w:rPr>
+              <w:t>275</w:t>
+            </w:r>
+            <w:r>
+              <w:rPr>
+                <w:rFonts w:ascii="Calibri" w:eastAsia="Calibri" w:hAnsi="Calibri" w:cs="Calibri"/>
+                <w:sz w:val="22"/>
+                <w:szCs w:val="22"/>
+              </w:rPr>
+              <w:t>-300</w:t>
+            </w:r>
+          </w:p>
+          <w:p>
+            <w:pPr>
+              <w:pStyle w:val="LO-normal"/>
+              <w:rPr>
+                <w:rFonts w:ascii="Calibri" w:eastAsia="Calibri" w:hAnsi="Calibri" w:cs="Calibri"/>
+                <w:sz w:val="22"/>
+                <w:szCs w:val="22"/>
+              </w:rPr>
+            </w:pPr>
+          </w:p>
+          <w:p>
+            <w:pPr>
+              <w:pStyle w:val="LO-normal"/>
+              <w:rPr>
+                <w:rFonts w:ascii="Calibri" w:eastAsia="Calibri" w:hAnsi="Calibri" w:cs="Calibri"/>
+                <w:sz w:val="22"/>
+                <w:szCs w:val="22"/>
+              </w:rPr>
+            </w:pPr>
+            <w:r>
+              <w:rPr>
+                <w:rFonts w:ascii="Calibri" w:eastAsia="Calibri" w:hAnsi="Calibri" w:cs="Calibri"/>
+                <w:sz w:val="22"/>
+                <w:szCs w:val="22"/>
+              </w:rPr>
+              <w:t>materi https://morning.maranatha.edu</w:t>
+            </w:r>
+          </w:p>
           <w:p>
             <w:pPr>
               <w:pStyle w:val="LO-normal"/>
@@ -11610,11 +11941,18 @@
               <w:jc w:val="center"/>
               <w:rPr>
                 <w:rFonts w:ascii="Calibri" w:eastAsia="Calibri" w:hAnsi="Calibri" w:cs="Calibri"/>
-                <w:b/>
-                <w:sz w:val="22"/>
-                <w:szCs w:val="22"/>
-              </w:rPr>
-            </w:pPr>
+                <w:sz w:val="22"/>
+                <w:szCs w:val="22"/>
+              </w:rPr>
+            </w:pPr>
+            <w:r>
+              <w:rPr>
+                <w:rFonts w:ascii="Calibri" w:eastAsia="Calibri" w:hAnsi="Calibri" w:cs="Calibri"/>
+                <w:sz w:val="22"/>
+                <w:szCs w:val="22"/>
+              </w:rPr>
+              <w:t>5</w:t>
+            </w:r>
           </w:p>
         </w:tc>
         <w:tc>
@@ -11632,11 +11970,38 @@
             <w:pPr>
               <w:pStyle w:val="LO-normal"/>
               <w:rPr>
-                <w:rFonts w:ascii="Calibri" w:eastAsia="Calibri" w:hAnsi="Calibri" w:cs="Calibri"/>
-                <w:sz w:val="22"/>
-                <w:szCs w:val="22"/>
-              </w:rPr>
-            </w:pPr>
+                <w:rFonts w:asciiTheme="minorHAnsi" w:hAnsiTheme="minorHAnsi"/>
+                <w:sz w:val="22"/>
+                <w:szCs w:val="22"/>
+              </w:rPr>
+            </w:pPr>
+          </w:p>
+          <w:p>
+            <w:pPr>
+              <w:pStyle w:val="LO-normal"/>
+              <w:rPr>
+                <w:rFonts w:ascii="Calibri" w:eastAsia="Calibri" w:hAnsi="Calibri" w:cs="Calibri"/>
+                <w:sz w:val="22"/>
+                <w:szCs w:val="22"/>
+              </w:rPr>
+            </w:pPr>
+            <w:r>
+              <w:rPr>
+                <w:rFonts w:asciiTheme="minorHAnsi" w:hAnsiTheme="minorHAnsi"/>
+                <w:sz w:val="22"/>
+                <w:szCs w:val="22"/>
+              </w:rPr>
+              <w:t xml:space="preserve">Mengemukakan teknik </w:t>
+            </w:r>
+            <w:r>
+              <w:rPr>
+                <w:rFonts w:asciiTheme="minorHAnsi" w:hAnsiTheme="minorHAnsi"/>
+                <w:sz w:val="22"/>
+                <w:szCs w:val="22"/>
+              </w:rPr>
+              <w:lastRenderedPageBreak/>
+              <w:t>induksi matematika sehingga mampu mendemonstrasikan keterampilan problem solving untuk tiga jenis soal induksi matematika secara sahih</w:t>
+            </w:r>
           </w:p>
         </w:tc>
         <w:tc>
@@ -13072,6 +13437,7 @@
                 <w:sz w:val="22"/>
                 <w:szCs w:val="22"/>
               </w:rPr>
+              <w:lastRenderedPageBreak/>
               <w:t>**</w:t>
             </w:r>
             <w:r>
@@ -13398,7 +13764,16 @@
                 <w:sz w:val="22"/>
                 <w:szCs w:val="22"/>
               </w:rPr>
-              <w:t>Penulisan rumusan penilaian keutusan etis berdasarkan etika kontekstual</w:t>
+              <w:t xml:space="preserve">Penulisan rumusan penilaian keutusan etis </w:t>
+            </w:r>
+            <w:r>
+              <w:rPr>
+                <w:rFonts w:ascii="Calibri" w:eastAsia="Calibri" w:hAnsi="Calibri" w:cs="Calibri"/>
+                <w:sz w:val="22"/>
+                <w:szCs w:val="22"/>
+              </w:rPr>
+              <w:lastRenderedPageBreak/>
+              <w:t>berdasarkan etika kontekstual</w:t>
             </w:r>
           </w:p>
           <w:p>
@@ -13484,16 +13859,7 @@
                 <w:sz w:val="22"/>
                 <w:szCs w:val="22"/>
               </w:rPr>
-              <w:t xml:space="preserve">Tugas kelompok  studi kasus </w:t>
-            </w:r>
-            <w:r>
-              <w:rPr>
-                <w:rFonts w:ascii="Calibri" w:eastAsia="Calibri" w:hAnsi="Calibri" w:cs="Calibri"/>
-                <w:sz w:val="22"/>
-                <w:szCs w:val="22"/>
-              </w:rPr>
-              <w:lastRenderedPageBreak/>
-              <w:t>kelompok (3%)</w:t>
+              <w:t>Tugas kelompok  studi kasus kelompok (3%)</w:t>
             </w:r>
           </w:p>
           <w:p>
@@ -13717,7 +14083,16 @@
                 <w:sz w:val="22"/>
                 <w:szCs w:val="22"/>
               </w:rPr>
-              <w:t>Case Method</w:t>
+              <w:t xml:space="preserve">Case </w:t>
+            </w:r>
+            <w:r>
+              <w:rPr>
+                <w:rFonts w:ascii="Calibri" w:eastAsia="Calibri" w:hAnsi="Calibri" w:cs="Calibri"/>
+                <w:sz w:val="22"/>
+                <w:szCs w:val="22"/>
+              </w:rPr>
+              <w:lastRenderedPageBreak/>
+              <w:t>Method</w:t>
             </w:r>
           </w:p>
           <w:p>
@@ -13773,16 +14148,7 @@
                 <w:sz w:val="22"/>
                 <w:szCs w:val="22"/>
               </w:rPr>
-              <w:t xml:space="preserve">dengan didukung atau salah satu dari metode SCL </w:t>
-            </w:r>
-            <w:r>
-              <w:rPr>
-                <w:rFonts w:ascii="Calibri" w:eastAsia="Calibri" w:hAnsi="Calibri" w:cs="Calibri"/>
-                <w:sz w:val="22"/>
-                <w:szCs w:val="22"/>
-              </w:rPr>
-              <w:lastRenderedPageBreak/>
-              <w:t xml:space="preserve">= </w:t>
+              <w:t xml:space="preserve">dengan didukung atau salah satu dari metode SCL = </w:t>
             </w:r>
             <w:r>
               <w:rPr>
@@ -13989,25 +14355,33 @@
                 <w:sz w:val="22"/>
                 <w:szCs w:val="22"/>
               </w:rPr>
-              <w:t>Belajar terstruktur atau BT dan Mandiri atau BM, karena pengerjaan satu tugas dengan asumsi mengerjakan tugas dengan terlebih dahulu belajar mandiri misal dibawah ini:</w:t>
-            </w:r>
-          </w:p>
-          <w:p>
-            <w:pPr>
-              <w:rPr>
-                <w:rFonts w:ascii="Calibri" w:eastAsia="Calibri" w:hAnsi="Calibri" w:cs="Calibri"/>
-                <w:sz w:val="22"/>
-                <w:szCs w:val="22"/>
-              </w:rPr>
-            </w:pPr>
-            <w:r>
-              <w:rPr>
-                <w:rFonts w:ascii="Calibri" w:eastAsia="Calibri" w:hAnsi="Calibri" w:cs="Calibri"/>
-                <w:b/>
+              <w:t xml:space="preserve">Belajar terstruktur atau BT dan Mandiri atau BM, karena </w:t>
+            </w:r>
+            <w:r>
+              <w:rPr>
+                <w:rFonts w:ascii="Calibri" w:eastAsia="Calibri" w:hAnsi="Calibri" w:cs="Calibri"/>
                 <w:sz w:val="22"/>
                 <w:szCs w:val="22"/>
               </w:rPr>
               <w:lastRenderedPageBreak/>
+              <w:t>pengerjaan satu tugas dengan asumsi mengerjakan tugas dengan terlebih dahulu belajar mandiri misal dibawah ini:</w:t>
+            </w:r>
+          </w:p>
+          <w:p>
+            <w:pPr>
+              <w:rPr>
+                <w:rFonts w:ascii="Calibri" w:eastAsia="Calibri" w:hAnsi="Calibri" w:cs="Calibri"/>
+                <w:sz w:val="22"/>
+                <w:szCs w:val="22"/>
+              </w:rPr>
+            </w:pPr>
+            <w:r>
+              <w:rPr>
+                <w:rFonts w:ascii="Calibri" w:eastAsia="Calibri" w:hAnsi="Calibri" w:cs="Calibri"/>
+                <w:b/>
+                <w:sz w:val="22"/>
+                <w:szCs w:val="22"/>
+              </w:rPr>
               <w:br/>
               <w:t xml:space="preserve">BM+BT = </w:t>
             </w:r>
@@ -15213,6 +15587,7 @@
           <w:rFonts w:ascii="Calibri" w:eastAsia="Calibri" w:hAnsi="Calibri" w:cs="Calibri"/>
           <w:color w:val="000000"/>
         </w:rPr>
+        <w:lastRenderedPageBreak/>
         <w:t>CPL yang dibebankan pada mata kuliah adalah beberapa capaian pembelajaran lulusan program studi (CPL-PRODI) yang digunakan  untuk pembentukan/ pengembangan sebuah mata kuliah yang terdiri dari aspel sikap, keterampilan umum, keterampilan khusus, dan pengetahuan.</w:t>
       </w:r>
     </w:p>
@@ -15313,7 +15688,6 @@
           <w:rFonts w:ascii="Calibri" w:eastAsia="Calibri" w:hAnsi="Calibri" w:cs="Calibri"/>
           <w:color w:val="000000"/>
         </w:rPr>
-        <w:lastRenderedPageBreak/>
         <w:t>Teknik penilaian: tes dan non-tes.</w:t>
       </w:r>
     </w:p>
@@ -15664,6 +16038,7 @@
           <w:rFonts w:ascii="Calibri" w:eastAsia="Calibri" w:hAnsi="Calibri" w:cs="Calibri"/>
           <w:color w:val="000000"/>
         </w:rPr>
+        <w:lastRenderedPageBreak/>
         <w:t>Learning materials are details or descriptions of the study material which can be presented in the form of several main topics and sub-topics.</w:t>
       </w:r>
     </w:p>
@@ -18827,7 +19202,7 @@
   <a:extraClrSchemeLst/>
   <a:extLst>
     <a:ext uri="{05A4C25C-085E-4340-85A3-A5531E510DB2}">
-      <thm15:themeFamily xmlns="" xmlns:thm15="http://schemas.microsoft.com/office/thememl/2012/main" name="Office Theme" id="{62F939B6-93AF-4DB8-9C6B-D6C7DFDC589F}" vid="{4A3C46E8-61CC-4603-A589-7422A47A8E4A}"/>
+      <thm15:themeFamily xmlns:thm15="http://schemas.microsoft.com/office/thememl/2012/main" xmlns="" name="Office Theme" id="{62F939B6-93AF-4DB8-9C6B-D6C7DFDC589F}" vid="{4A3C46E8-61CC-4603-A589-7422A47A8E4A}"/>
     </a:ext>
   </a:extLst>
 </a:theme>
@@ -18853,7 +19228,7 @@
 </file>
 
 <file path=customXml/itemProps2.xml><?xml version="1.0" encoding="utf-8"?>
-<ds:datastoreItem xmlns:ds="http://schemas.openxmlformats.org/officeDocument/2006/customXml" ds:itemID="{27ED43F4-5E30-46E2-BF98-AF919F52B164}">
+<ds:datastoreItem xmlns:ds="http://schemas.openxmlformats.org/officeDocument/2006/customXml" ds:itemID="{680B1C4B-DEB5-4D7A-B39B-A0A0F9B459FD}">
   <ds:schemaRefs>
     <ds:schemaRef ds:uri="http://schemas.openxmlformats.org/officeDocument/2006/bibliography"/>
   </ds:schemaRefs>

</xml_diff>